<commit_message>
Add report for Q2
</commit_message>
<xml_diff>
--- a/Report.docx
+++ b/Report.docx
@@ -515,7 +515,6 @@
       <w:pPr>
         <w:bidi/>
         <w:rPr>
-          <w:rFonts w:hint="cs"/>
           <w:rtl/>
           <w:lang w:bidi="fa-IR"/>
         </w:rPr>
@@ -704,7 +703,21 @@
         <w:rPr>
           <w:lang w:bidi="fa-IR"/>
         </w:rPr>
-        <w:t>Gran Turismo 7</w:t>
+        <w:t xml:space="preserve">Gran </w:t>
+      </w:r>
+      <w:proofErr w:type="spellStart"/>
+      <w:r>
+        <w:rPr>
+          <w:lang w:bidi="fa-IR"/>
+        </w:rPr>
+        <w:t>Turismo</w:t>
+      </w:r>
+      <w:proofErr w:type="spellEnd"/>
+      <w:r>
+        <w:rPr>
+          <w:lang w:bidi="fa-IR"/>
+        </w:rPr>
+        <w:t xml:space="preserve"> 7</w:t>
       </w:r>
     </w:p>
     <w:p>
@@ -767,7 +780,6 @@
         <w:bidi/>
         <w:jc w:val="both"/>
         <w:rPr>
-          <w:rFonts w:hint="cs"/>
           <w:rtl/>
           <w:lang w:bidi="fa-IR"/>
         </w:rPr>
@@ -858,15 +870,7 @@
           <w:rtl/>
           <w:lang w:bidi="fa-IR"/>
         </w:rPr>
-        <w:t>ان یک مجموعه‌ی ۹تایی تشکیل داد؛</w:t>
-      </w:r>
-      <w:r>
-        <w:rPr>
-          <w:rFonts w:hint="cs"/>
-          <w:rtl/>
-          <w:lang w:bidi="fa-IR"/>
-        </w:rPr>
-        <w:t xml:space="preserve"> اگر </w:t>
+        <w:t xml:space="preserve">ان یک مجموعه‌ی ۹تایی تشکیل داد؛ اگر </w:t>
       </w:r>
       <w:r>
         <w:rPr>
@@ -880,15 +884,7 @@
           <w:rtl/>
           <w:lang w:bidi="fa-IR"/>
         </w:rPr>
-        <w:t xml:space="preserve"> برابر با صفر باشد</w:t>
-      </w:r>
-      <w:r>
-        <w:rPr>
-          <w:rFonts w:hint="cs"/>
-          <w:rtl/>
-          <w:lang w:bidi="fa-IR"/>
-        </w:rPr>
-        <w:t>.</w:t>
+        <w:t xml:space="preserve"> برابر با صفر باشد.</w:t>
       </w:r>
     </w:p>
     <w:p>
@@ -896,7 +892,6 @@
         <w:bidi/>
         <w:jc w:val="both"/>
         <w:rPr>
-          <w:rFonts w:hint="cs"/>
           <w:rtl/>
           <w:lang w:bidi="fa-IR"/>
         </w:rPr>
@@ -1012,7 +1007,6 @@
         <w:bidi/>
         <w:jc w:val="both"/>
         <w:rPr>
-          <w:rFonts w:hint="cs"/>
           <w:rtl/>
           <w:lang w:bidi="fa-IR"/>
         </w:rPr>
@@ -1121,7 +1115,6 @@
         <w:bidi/>
         <w:jc w:val="both"/>
         <w:rPr>
-          <w:rFonts w:hint="cs"/>
           <w:rtl/>
           <w:lang w:bidi="fa-IR"/>
         </w:rPr>
@@ -1421,7 +1414,7 @@
         <w:bidi/>
         <w:jc w:val="both"/>
         <w:rPr>
-          <w:rFonts w:ascii="IRANSansX Bold" w:hAnsi="IRANSansX Bold" w:cs="IRANSansX Bold" w:hint="cs"/>
+          <w:rFonts w:ascii="IRANSansX Bold" w:hAnsi="IRANSansX Bold" w:cs="IRANSansX Bold"/>
           <w:color w:val="385623" w:themeColor="accent6" w:themeShade="80"/>
           <w:sz w:val="32"/>
           <w:szCs w:val="32"/>
@@ -1521,26 +1514,17 @@
         <w:bidi/>
         <w:jc w:val="both"/>
         <w:rPr>
-          <w:rFonts w:hint="cs"/>
-          <w:rtl/>
-          <w:lang w:bidi="fa-IR"/>
-        </w:rPr>
-      </w:pPr>
-      <w:r>
-        <w:rPr>
-          <w:rFonts w:hint="cs"/>
-          <w:rtl/>
-          <w:lang w:bidi="fa-IR"/>
-        </w:rPr>
-        <w:t>ا</w:t>
-      </w:r>
-      <w:r>
-        <w:rPr>
-          <w:rFonts w:hint="cs"/>
-          <w:rtl/>
-          <w:lang w:bidi="fa-IR"/>
-        </w:rPr>
-        <w:t xml:space="preserve">لف) </w:t>
+          <w:rtl/>
+          <w:lang w:bidi="fa-IR"/>
+        </w:rPr>
+      </w:pPr>
+      <w:r>
+        <w:rPr>
+          <w:rFonts w:hint="cs"/>
+          <w:rtl/>
+          <w:lang w:bidi="fa-IR"/>
+        </w:rPr>
+        <w:t xml:space="preserve">الف) </w:t>
       </w:r>
       <w:r>
         <w:rPr>
@@ -2620,7 +2604,6 @@
         <w:bidi/>
         <w:jc w:val="both"/>
         <w:rPr>
-          <w:rFonts w:hint="cs"/>
           <w:rtl/>
           <w:lang w:bidi="fa-IR"/>
         </w:rPr>
@@ -2653,7 +2636,6 @@
         <w:bidi/>
         <w:jc w:val="both"/>
         <w:rPr>
-          <w:rFonts w:hint="cs"/>
           <w:rtl/>
           <w:lang w:bidi="fa-IR"/>
         </w:rPr>
@@ -2663,7 +2645,6 @@
       <w:pPr>
         <w:bidi/>
         <w:rPr>
-          <w:rFonts w:hint="cs"/>
           <w:rtl/>
           <w:lang w:bidi="fa-IR"/>
         </w:rPr>
@@ -2871,17 +2852,7 @@
               <w:rFonts w:ascii="Cambria Math" w:hAnsi="Cambria Math"/>
               <w:lang w:bidi="fa-IR"/>
             </w:rPr>
-            <m:t>,</m:t>
-          </m:r>
-          <m:r>
-            <m:rPr>
-              <m:sty m:val="p"/>
-            </m:rPr>
-            <w:rPr>
-              <w:rFonts w:ascii="Cambria Math" w:hAnsi="Cambria Math"/>
-              <w:lang w:bidi="fa-IR"/>
-            </w:rPr>
-            <m:t xml:space="preserve"> </m:t>
+            <m:t xml:space="preserve">, </m:t>
           </m:r>
           <m:d>
             <m:dPr>
@@ -2989,27 +2960,7 @@
               <w:rFonts w:ascii="Cambria Math" w:hAnsi="Cambria Math"/>
               <w:lang w:bidi="fa-IR"/>
             </w:rPr>
-            <m:t>→</m:t>
-          </m:r>
-          <m:r>
-            <m:rPr>
-              <m:sty m:val="p"/>
-            </m:rPr>
-            <w:rPr>
-              <w:rFonts w:ascii="Cambria Math" w:hAnsi="Cambria Math"/>
-              <w:lang w:bidi="fa-IR"/>
-            </w:rPr>
-            <m:t xml:space="preserve"> (1, 10, 20), (1, 10, 23), (2, 10, 20), (2, 10, 23), (4, 10, 20), (4, 10, 23</m:t>
-          </m:r>
-          <m:r>
-            <m:rPr>
-              <m:sty m:val="p"/>
-            </m:rPr>
-            <w:rPr>
-              <w:rFonts w:ascii="Cambria Math" w:hAnsi="Cambria Math"/>
-              <w:lang w:bidi="fa-IR"/>
-            </w:rPr>
-            <m:t>)</m:t>
+            <m:t>→ (1, 10, 20), (1, 10, 23), (2, 10, 20), (2, 10, 23), (4, 10, 20), (4, 10, 23)</m:t>
           </m:r>
         </m:oMath>
       </m:oMathPara>
@@ -3161,14 +3112,7 @@
                       <w:rFonts w:ascii="Cambria Math" w:hAnsi="Cambria Math"/>
                       <w:lang w:bidi="fa-IR"/>
                     </w:rPr>
-                    <m:t>S</m:t>
-                  </m:r>
-                  <m:r>
-                    <w:rPr>
-                      <w:rFonts w:ascii="Cambria Math" w:hAnsi="Cambria Math"/>
-                      <w:lang w:bidi="fa-IR"/>
-                    </w:rPr>
-                    <m:t>, 24</m:t>
+                    <m:t>S, 24</m:t>
                   </m:r>
                 </m:e>
               </m:d>
@@ -3179,21 +3123,7 @@
               <w:rFonts w:ascii="Cambria Math" w:hAnsi="Cambria Math"/>
               <w:lang w:bidi="fa-IR"/>
             </w:rPr>
-            <m:t>→(</m:t>
-          </m:r>
-          <m:r>
-            <w:rPr>
-              <w:rFonts w:ascii="Cambria Math" w:hAnsi="Cambria Math"/>
-              <w:lang w:bidi="fa-IR"/>
-            </w:rPr>
-            <m:t>3, 11, 21), (3, 11, 24</m:t>
-          </m:r>
-          <m:r>
-            <w:rPr>
-              <w:rFonts w:ascii="Cambria Math" w:hAnsi="Cambria Math"/>
-              <w:lang w:bidi="fa-IR"/>
-            </w:rPr>
-            <m:t>)</m:t>
+            <m:t>→(3, 11, 21), (3, 11, 24)</m:t>
           </m:r>
         </m:oMath>
       </m:oMathPara>
@@ -3254,14 +3184,7 @@
               <w:rFonts w:ascii="Cambria Math" w:hAnsi="Cambria Math"/>
               <w:lang w:bidi="fa-IR"/>
             </w:rPr>
-            <m:t>→</m:t>
-          </m:r>
-          <m:r>
-            <w:rPr>
-              <w:rFonts w:ascii="Cambria Math" w:hAnsi="Cambria Math"/>
-              <w:lang w:bidi="fa-IR"/>
-            </w:rPr>
-            <m:t>-</m:t>
+            <m:t>→-</m:t>
           </m:r>
         </m:oMath>
       </m:oMathPara>
@@ -3270,7 +3193,6 @@
       <w:pPr>
         <w:bidi/>
         <w:rPr>
-          <w:rFonts w:hint="cs"/>
           <w:rtl/>
           <w:lang w:bidi="fa-IR"/>
         </w:rPr>
@@ -3503,14 +3425,7 @@
               <w:rFonts w:ascii="Cambria Math" w:hAnsi="Cambria Math"/>
               <w:lang w:bidi="fa-IR"/>
             </w:rPr>
-            <m:t>, (3, 11, 24</m:t>
-          </m:r>
-          <m:r>
-            <w:rPr>
-              <w:rFonts w:ascii="Cambria Math" w:hAnsi="Cambria Math"/>
-              <w:lang w:bidi="fa-IR"/>
-            </w:rPr>
-            <m:t>)</m:t>
+            <m:t>, (3, 11, 24)</m:t>
           </m:r>
         </m:oMath>
       </m:oMathPara>
@@ -3519,6 +3434,16 @@
       <w:pPr>
         <w:bidi/>
         <w:jc w:val="both"/>
+        <w:rPr>
+          <w:rFonts w:ascii="IRANSansX Bold" w:hAnsi="IRANSansX Bold" w:cs="IRANSansX Bold"/>
+          <w:color w:val="385623" w:themeColor="accent6" w:themeShade="80"/>
+          <w:sz w:val="32"/>
+          <w:szCs w:val="32"/>
+          <w:rtl/>
+          <w:lang w:bidi="fa-IR"/>
+        </w:rPr>
+      </w:pPr>
+      <w:r>
         <w:rPr>
           <w:rFonts w:ascii="IRANSansX Bold" w:hAnsi="IRANSansX Bold" w:cs="IRANSansX Bold" w:hint="cs"/>
           <w:color w:val="385623" w:themeColor="accent6" w:themeShade="80"/>
@@ -3527,16 +3452,6 @@
           <w:rtl/>
           <w:lang w:bidi="fa-IR"/>
         </w:rPr>
-      </w:pPr>
-      <w:r>
-        <w:rPr>
-          <w:rFonts w:ascii="IRANSansX Bold" w:hAnsi="IRANSansX Bold" w:cs="IRANSansX Bold" w:hint="cs"/>
-          <w:color w:val="385623" w:themeColor="accent6" w:themeShade="80"/>
-          <w:sz w:val="32"/>
-          <w:szCs w:val="32"/>
-          <w:rtl/>
-          <w:lang w:bidi="fa-IR"/>
-        </w:rPr>
         <w:t>سوال ۴</w:t>
       </w:r>
     </w:p>
@@ -3545,7 +3460,6 @@
         <w:bidi/>
         <w:jc w:val="both"/>
         <w:rPr>
-          <w:rFonts w:hint="cs"/>
           <w:rtl/>
           <w:lang w:bidi="fa-IR"/>
         </w:rPr>
@@ -3604,7 +3518,6 @@
               <w:bidi/>
               <w:jc w:val="center"/>
               <w:rPr>
-                <w:rFonts w:hint="cs"/>
                 <w:rtl/>
                 <w:lang w:bidi="fa-IR"/>
               </w:rPr>
@@ -3630,7 +3543,6 @@
               <w:bidi/>
               <w:jc w:val="center"/>
               <w:rPr>
-                <w:rFonts w:hint="cs"/>
                 <w:rtl/>
                 <w:lang w:bidi="fa-IR"/>
               </w:rPr>
@@ -3656,7 +3568,6 @@
               <w:bidi/>
               <w:jc w:val="center"/>
               <w:rPr>
-                <w:rFonts w:hint="cs"/>
                 <w:rtl/>
                 <w:lang w:bidi="fa-IR"/>
               </w:rPr>
@@ -3682,7 +3593,6 @@
               <w:bidi/>
               <w:jc w:val="center"/>
               <w:rPr>
-                <w:rFonts w:hint="cs"/>
                 <w:rtl/>
                 <w:lang w:bidi="fa-IR"/>
               </w:rPr>
@@ -3708,7 +3618,6 @@
               <w:bidi/>
               <w:jc w:val="center"/>
               <w:rPr>
-                <w:rFonts w:hint="cs"/>
                 <w:rtl/>
                 <w:lang w:bidi="fa-IR"/>
               </w:rPr>
@@ -3740,7 +3649,6 @@
               <w:bidi/>
               <w:jc w:val="center"/>
               <w:rPr>
-                <w:rFonts w:hint="cs"/>
                 <w:rtl/>
                 <w:lang w:bidi="fa-IR"/>
               </w:rPr>
@@ -3766,7 +3674,6 @@
               <w:bidi/>
               <w:jc w:val="center"/>
               <w:rPr>
-                <w:rFonts w:hint="cs"/>
                 <w:rtl/>
                 <w:lang w:bidi="fa-IR"/>
               </w:rPr>
@@ -3792,7 +3699,6 @@
               <w:bidi/>
               <w:jc w:val="center"/>
               <w:rPr>
-                <w:rFonts w:hint="cs"/>
                 <w:rtl/>
                 <w:lang w:bidi="fa-IR"/>
               </w:rPr>
@@ -3818,7 +3724,6 @@
               <w:bidi/>
               <w:jc w:val="center"/>
               <w:rPr>
-                <w:rFonts w:hint="cs"/>
                 <w:rtl/>
                 <w:lang w:bidi="fa-IR"/>
               </w:rPr>
@@ -3844,7 +3749,6 @@
               <w:bidi/>
               <w:jc w:val="center"/>
               <w:rPr>
-                <w:rFonts w:hint="cs"/>
                 <w:rtl/>
                 <w:lang w:bidi="fa-IR"/>
               </w:rPr>
@@ -3876,7 +3780,6 @@
               <w:bidi/>
               <w:jc w:val="center"/>
               <w:rPr>
-                <w:rFonts w:hint="cs"/>
                 <w:rtl/>
                 <w:lang w:bidi="fa-IR"/>
               </w:rPr>
@@ -3902,7 +3805,6 @@
               <w:bidi/>
               <w:jc w:val="center"/>
               <w:rPr>
-                <w:rFonts w:hint="cs"/>
                 <w:rtl/>
                 <w:lang w:bidi="fa-IR"/>
               </w:rPr>
@@ -3928,7 +3830,6 @@
               <w:bidi/>
               <w:jc w:val="center"/>
               <w:rPr>
-                <w:rFonts w:hint="cs"/>
                 <w:rtl/>
                 <w:lang w:bidi="fa-IR"/>
               </w:rPr>
@@ -3954,7 +3855,6 @@
               <w:bidi/>
               <w:jc w:val="center"/>
               <w:rPr>
-                <w:rFonts w:hint="cs"/>
                 <w:rtl/>
                 <w:lang w:bidi="fa-IR"/>
               </w:rPr>
@@ -3980,7 +3880,6 @@
               <w:bidi/>
               <w:jc w:val="center"/>
               <w:rPr>
-                <w:rFonts w:hint="cs"/>
                 <w:rtl/>
                 <w:lang w:bidi="fa-IR"/>
               </w:rPr>
@@ -4009,7 +3908,6 @@
       <w:pPr>
         <w:bidi/>
         <w:rPr>
-          <w:rFonts w:hint="cs"/>
           <w:rtl/>
           <w:lang w:bidi="fa-IR"/>
         </w:rPr>
@@ -4086,7 +3984,6 @@
       <w:pPr>
         <w:bidi/>
         <w:rPr>
-          <w:rFonts w:hint="cs"/>
           <w:rtl/>
           <w:lang w:bidi="fa-IR"/>
         </w:rPr>
@@ -4170,7 +4067,6 @@
       <w:pPr>
         <w:bidi/>
         <w:rPr>
-          <w:rFonts w:hint="cs"/>
           <w:rtl/>
           <w:lang w:bidi="fa-IR"/>
         </w:rPr>
@@ -4320,6 +4216,16 @@
       <w:pPr>
         <w:bidi/>
         <w:rPr>
+          <w:rFonts w:ascii="IRANSansX Bold" w:hAnsi="IRANSansX Bold" w:cs="IRANSansX Bold"/>
+          <w:color w:val="385623" w:themeColor="accent6" w:themeShade="80"/>
+          <w:sz w:val="36"/>
+          <w:szCs w:val="36"/>
+          <w:rtl/>
+          <w:lang w:bidi="fa-IR"/>
+        </w:rPr>
+      </w:pPr>
+      <w:r>
+        <w:rPr>
           <w:rFonts w:ascii="IRANSansX Bold" w:hAnsi="IRANSansX Bold" w:cs="IRANSansX Bold" w:hint="cs"/>
           <w:color w:val="385623" w:themeColor="accent6" w:themeShade="80"/>
           <w:sz w:val="36"/>
@@ -4327,16 +4233,6 @@
           <w:rtl/>
           <w:lang w:bidi="fa-IR"/>
         </w:rPr>
-      </w:pPr>
-      <w:r>
-        <w:rPr>
-          <w:rFonts w:ascii="IRANSansX Bold" w:hAnsi="IRANSansX Bold" w:cs="IRANSansX Bold" w:hint="cs"/>
-          <w:color w:val="385623" w:themeColor="accent6" w:themeShade="80"/>
-          <w:sz w:val="36"/>
-          <w:szCs w:val="36"/>
-          <w:rtl/>
-          <w:lang w:bidi="fa-IR"/>
-        </w:rPr>
         <w:lastRenderedPageBreak/>
         <w:t>بخش دوم: سوالات پیاده‌سازی</w:t>
       </w:r>
@@ -4345,6 +4241,16 @@
       <w:pPr>
         <w:bidi/>
         <w:jc w:val="both"/>
+        <w:rPr>
+          <w:rFonts w:ascii="IRANSansX Bold" w:hAnsi="IRANSansX Bold" w:cs="IRANSansX Bold"/>
+          <w:color w:val="385623" w:themeColor="accent6" w:themeShade="80"/>
+          <w:sz w:val="32"/>
+          <w:szCs w:val="32"/>
+          <w:rtl/>
+          <w:lang w:bidi="fa-IR"/>
+        </w:rPr>
+      </w:pPr>
+      <w:r>
         <w:rPr>
           <w:rFonts w:ascii="IRANSansX Bold" w:hAnsi="IRANSansX Bold" w:cs="IRANSansX Bold" w:hint="cs"/>
           <w:color w:val="385623" w:themeColor="accent6" w:themeShade="80"/>
@@ -4353,16 +4259,6 @@
           <w:rtl/>
           <w:lang w:bidi="fa-IR"/>
         </w:rPr>
-      </w:pPr>
-      <w:r>
-        <w:rPr>
-          <w:rFonts w:ascii="IRANSansX Bold" w:hAnsi="IRANSansX Bold" w:cs="IRANSansX Bold" w:hint="cs"/>
-          <w:color w:val="385623" w:themeColor="accent6" w:themeShade="80"/>
-          <w:sz w:val="32"/>
-          <w:szCs w:val="32"/>
-          <w:rtl/>
-          <w:lang w:bidi="fa-IR"/>
-        </w:rPr>
         <w:t>سوال ۱</w:t>
       </w:r>
     </w:p>
@@ -4371,7 +4267,6 @@
         <w:bidi/>
         <w:jc w:val="both"/>
         <w:rPr>
-          <w:rFonts w:hint="cs"/>
           <w:rtl/>
           <w:lang w:bidi="fa-IR"/>
         </w:rPr>
@@ -4398,7 +4293,6 @@
         <w:bidi/>
         <w:jc w:val="both"/>
         <w:rPr>
-          <w:rFonts w:hint="cs"/>
           <w:rtl/>
           <w:lang w:bidi="fa-IR"/>
         </w:rPr>
@@ -4535,21 +4429,7 @@
               <w:rFonts w:ascii="Cambria Math" w:hAnsi="Cambria Math"/>
               <w:lang w:bidi="fa-IR"/>
             </w:rPr>
-            <m:t>key=</m:t>
-          </m:r>
-          <m:r>
-            <w:rPr>
-              <w:rFonts w:ascii="Cambria Math" w:hAnsi="Cambria Math"/>
-              <w:lang w:bidi="fa-IR"/>
-            </w:rPr>
-            <m:t>2</m:t>
-          </m:r>
-          <m:r>
-            <w:rPr>
-              <w:rFonts w:ascii="Cambria Math" w:hAnsi="Cambria Math"/>
-              <w:lang w:bidi="fa-IR"/>
-            </w:rPr>
-            <m:t>, value=</m:t>
+            <m:t>key=2, value=</m:t>
           </m:r>
           <m:d>
             <m:dPr>
@@ -4569,14 +4449,7 @@
                   <w:rFonts w:ascii="Cambria Math" w:hAnsi="Cambria Math"/>
                   <w:lang w:bidi="fa-IR"/>
                 </w:rPr>
-                <m:t>1</m:t>
-              </m:r>
-              <m:r>
-                <w:rPr>
-                  <w:rFonts w:ascii="Cambria Math" w:hAnsi="Cambria Math"/>
-                  <w:lang w:bidi="fa-IR"/>
-                </w:rPr>
-                <m:t>:1, 3:1</m:t>
+                <m:t>1:1, 3:1</m:t>
               </m:r>
             </m:e>
           </m:d>
@@ -4601,21 +4474,7 @@
               <w:rFonts w:ascii="Cambria Math" w:hAnsi="Cambria Math"/>
               <w:lang w:bidi="fa-IR"/>
             </w:rPr>
-            <m:t>key=</m:t>
-          </m:r>
-          <m:r>
-            <w:rPr>
-              <w:rFonts w:ascii="Cambria Math" w:hAnsi="Cambria Math"/>
-              <w:lang w:bidi="fa-IR"/>
-            </w:rPr>
-            <m:t>3</m:t>
-          </m:r>
-          <m:r>
-            <w:rPr>
-              <w:rFonts w:ascii="Cambria Math" w:hAnsi="Cambria Math"/>
-              <w:lang w:bidi="fa-IR"/>
-            </w:rPr>
-            <m:t>, value=</m:t>
+            <m:t>key=3, value=</m:t>
           </m:r>
           <m:d>
             <m:dPr>
@@ -4635,28 +4494,7 @@
                   <w:rFonts w:ascii="Cambria Math" w:hAnsi="Cambria Math"/>
                   <w:lang w:bidi="fa-IR"/>
                 </w:rPr>
-                <m:t>1</m:t>
-              </m:r>
-              <m:r>
-                <w:rPr>
-                  <w:rFonts w:ascii="Cambria Math" w:hAnsi="Cambria Math"/>
-                  <w:lang w:bidi="fa-IR"/>
-                </w:rPr>
-                <m:t>:1</m:t>
-              </m:r>
-              <m:r>
-                <w:rPr>
-                  <w:rFonts w:ascii="Cambria Math" w:hAnsi="Cambria Math"/>
-                  <w:lang w:bidi="fa-IR"/>
-                </w:rPr>
-                <m:t>, 2</m:t>
-              </m:r>
-              <m:r>
-                <w:rPr>
-                  <w:rFonts w:ascii="Cambria Math" w:hAnsi="Cambria Math"/>
-                  <w:lang w:bidi="fa-IR"/>
-                </w:rPr>
-                <m:t>:1</m:t>
+                <m:t>1:1, 2:1</m:t>
               </m:r>
             </m:e>
           </m:d>
@@ -4668,7 +4506,6 @@
         <w:bidi/>
         <w:jc w:val="both"/>
         <w:rPr>
-          <w:rFonts w:hint="cs"/>
           <w:rtl/>
           <w:lang w:bidi="fa-IR"/>
         </w:rPr>
@@ -4803,21 +4640,7 @@
                   <w:rFonts w:ascii="Cambria Math" w:hAnsi="Cambria Math"/>
                   <w:lang w:bidi="fa-IR"/>
                 </w:rPr>
-                <m:t xml:space="preserve">2:1, </m:t>
-              </m:r>
-              <m:r>
-                <w:rPr>
-                  <w:rFonts w:ascii="Cambria Math" w:hAnsi="Cambria Math"/>
-                  <w:lang w:bidi="fa-IR"/>
-                </w:rPr>
-                <m:t>4</m:t>
-              </m:r>
-              <m:r>
-                <w:rPr>
-                  <w:rFonts w:ascii="Cambria Math" w:hAnsi="Cambria Math"/>
-                  <w:lang w:bidi="fa-IR"/>
-                </w:rPr>
-                <m:t>:1</m:t>
+                <m:t>2:1, 4:1</m:t>
               </m:r>
             </m:e>
           </m:d>
@@ -4862,21 +4685,7 @@
                   <w:rFonts w:ascii="Cambria Math" w:hAnsi="Cambria Math"/>
                   <w:lang w:bidi="fa-IR"/>
                 </w:rPr>
-                <m:t>2:1</m:t>
-              </m:r>
-              <m:r>
-                <w:rPr>
-                  <w:rFonts w:ascii="Cambria Math" w:hAnsi="Cambria Math"/>
-                  <w:lang w:bidi="fa-IR"/>
-                </w:rPr>
-                <m:t>, 5</m:t>
-              </m:r>
-              <m:r>
-                <w:rPr>
-                  <w:rFonts w:ascii="Cambria Math" w:hAnsi="Cambria Math"/>
-                  <w:lang w:bidi="fa-IR"/>
-                </w:rPr>
-                <m:t>:1</m:t>
+                <m:t>2:1, 5:1</m:t>
               </m:r>
             </m:e>
           </m:d>
@@ -4888,7 +4697,6 @@
         <w:bidi/>
         <w:jc w:val="both"/>
         <w:rPr>
-          <w:rFonts w:hint="cs"/>
           <w:rtl/>
           <w:lang w:bidi="fa-IR"/>
         </w:rPr>
@@ -4955,28 +4763,7 @@
                   <w:rFonts w:ascii="Cambria Math" w:hAnsi="Cambria Math"/>
                   <w:lang w:bidi="fa-IR"/>
                 </w:rPr>
-                <m:t>2:</m:t>
-              </m:r>
-              <m:r>
-                <w:rPr>
-                  <w:rFonts w:ascii="Cambria Math" w:hAnsi="Cambria Math"/>
-                  <w:lang w:bidi="fa-IR"/>
-                </w:rPr>
-                <m:t>3</m:t>
-              </m:r>
-              <m:r>
-                <w:rPr>
-                  <w:rFonts w:ascii="Cambria Math" w:hAnsi="Cambria Math"/>
-                  <w:lang w:bidi="fa-IR"/>
-                </w:rPr>
-                <m:t>, 3:1</m:t>
-              </m:r>
-              <m:r>
-                <w:rPr>
-                  <w:rFonts w:ascii="Cambria Math" w:hAnsi="Cambria Math"/>
-                  <w:lang w:bidi="fa-IR"/>
-                </w:rPr>
-                <m:t>, 4:1, 5:1</m:t>
+                <m:t>2:3, 3:1, 4:1, 5:1</m:t>
               </m:r>
             </m:e>
           </m:d>
@@ -4988,7 +4775,6 @@
         <w:bidi/>
         <w:jc w:val="both"/>
         <w:rPr>
-          <w:rFonts w:hint="cs"/>
           <w:rtl/>
           <w:lang w:bidi="fa-IR"/>
         </w:rPr>
@@ -5015,7 +4801,6 @@
         <w:bidi/>
         <w:jc w:val="both"/>
         <w:rPr>
-          <w:rFonts w:hint="cs"/>
           <w:rtl/>
           <w:lang w:bidi="fa-IR"/>
         </w:rPr>
@@ -5100,7 +4885,6 @@
         <w:bidi/>
         <w:jc w:val="both"/>
         <w:rPr>
-          <w:rFonts w:hint="cs"/>
           <w:rtl/>
           <w:lang w:bidi="fa-IR"/>
         </w:rPr>
@@ -5138,7 +4922,6 @@
               <w:bidi/>
               <w:jc w:val="center"/>
               <w:rPr>
-                <w:rFonts w:hint="cs"/>
                 <w:rtl/>
                 <w:lang w:bidi="fa-IR"/>
               </w:rPr>
@@ -5162,7 +4945,6 @@
               <w:bidi/>
               <w:jc w:val="center"/>
               <w:rPr>
-                <w:rFonts w:hint="cs"/>
                 <w:rtl/>
                 <w:lang w:bidi="fa-IR"/>
               </w:rPr>
@@ -5189,7 +4971,6 @@
           <w:p>
             <w:pPr>
               <w:rPr>
-                <w:rFonts w:hint="cs"/>
                 <w:rtl/>
                 <w:lang w:bidi="fa-IR"/>
               </w:rPr>
@@ -5210,7 +4991,6 @@
             <w:pPr>
               <w:jc w:val="both"/>
               <w:rPr>
-                <w:rFonts w:hint="cs"/>
                 <w:rtl/>
                 <w:lang w:bidi="fa-IR"/>
               </w:rPr>
@@ -5232,7 +5012,6 @@
           <w:p>
             <w:pPr>
               <w:rPr>
-                <w:rFonts w:hint="cs"/>
                 <w:rtl/>
                 <w:lang w:bidi="fa-IR"/>
               </w:rPr>
@@ -5253,7 +5032,6 @@
             <w:pPr>
               <w:jc w:val="both"/>
               <w:rPr>
-                <w:rFonts w:hint="cs"/>
                 <w:rtl/>
                 <w:lang w:bidi="fa-IR"/>
               </w:rPr>
@@ -5278,7 +5056,6 @@
           <w:p>
             <w:pPr>
               <w:rPr>
-                <w:rFonts w:hint="cs"/>
                 <w:rtl/>
                 <w:lang w:bidi="fa-IR"/>
               </w:rPr>
@@ -5299,7 +5076,6 @@
             <w:pPr>
               <w:jc w:val="both"/>
               <w:rPr>
-                <w:rFonts w:hint="cs"/>
                 <w:rtl/>
                 <w:lang w:bidi="fa-IR"/>
               </w:rPr>
@@ -5321,7 +5097,6 @@
           <w:p>
             <w:pPr>
               <w:rPr>
-                <w:rFonts w:hint="cs"/>
                 <w:rtl/>
                 <w:lang w:bidi="fa-IR"/>
               </w:rPr>
@@ -5342,7 +5117,6 @@
             <w:pPr>
               <w:jc w:val="both"/>
               <w:rPr>
-                <w:rFonts w:hint="cs"/>
                 <w:rtl/>
                 <w:lang w:bidi="fa-IR"/>
               </w:rPr>
@@ -5367,7 +5141,6 @@
           <w:p>
             <w:pPr>
               <w:rPr>
-                <w:rFonts w:hint="cs"/>
                 <w:rtl/>
                 <w:lang w:bidi="fa-IR"/>
               </w:rPr>
@@ -5388,7 +5161,6 @@
             <w:pPr>
               <w:jc w:val="both"/>
               <w:rPr>
-                <w:rFonts w:hint="cs"/>
                 <w:rtl/>
                 <w:lang w:bidi="fa-IR"/>
               </w:rPr>
@@ -5408,7 +5180,6 @@
         <w:bidi/>
         <w:jc w:val="both"/>
         <w:rPr>
-          <w:rFonts w:hint="cs"/>
           <w:rtl/>
           <w:lang w:bidi="fa-IR"/>
         </w:rPr>
@@ -5432,6 +5203,15 @@
         <w:bidi/>
         <w:jc w:val="both"/>
         <w:rPr>
+          <w:rFonts w:ascii="IRANSansX Bold" w:hAnsi="IRANSansX Bold" w:cs="IRANSansX Bold"/>
+          <w:color w:val="385623" w:themeColor="accent6" w:themeShade="80"/>
+          <w:sz w:val="32"/>
+          <w:szCs w:val="32"/>
+          <w:lang w:bidi="fa-IR"/>
+        </w:rPr>
+      </w:pPr>
+      <w:r>
+        <w:rPr>
           <w:rFonts w:ascii="IRANSansX Bold" w:hAnsi="IRANSansX Bold" w:cs="IRANSansX Bold" w:hint="cs"/>
           <w:color w:val="385623" w:themeColor="accent6" w:themeShade="80"/>
           <w:sz w:val="32"/>
@@ -5439,9 +5219,1795 @@
           <w:rtl/>
           <w:lang w:bidi="fa-IR"/>
         </w:rPr>
+        <w:lastRenderedPageBreak/>
+        <w:t>سوال ۲</w:t>
+      </w:r>
+    </w:p>
+    <w:p>
+      <w:pPr>
+        <w:bidi/>
+        <w:jc w:val="both"/>
+        <w:rPr>
+          <w:rFonts w:hint="cs"/>
+          <w:rtl/>
+          <w:lang w:bidi="fa-IR"/>
+        </w:rPr>
+      </w:pPr>
+      <w:r>
+        <w:rPr>
+          <w:rFonts w:hint="cs"/>
+          <w:rtl/>
+          <w:lang w:bidi="fa-IR"/>
+        </w:rPr>
+        <w:t xml:space="preserve">۱) </w:t>
+      </w:r>
+      <w:r>
+        <w:rPr>
+          <w:rFonts w:hint="cs"/>
+          <w:rtl/>
+          <w:lang w:bidi="fa-IR"/>
+        </w:rPr>
+        <w:t xml:space="preserve">بهترین </w:t>
+      </w:r>
+      <w:r>
+        <w:rPr>
+          <w:rFonts w:hint="cs"/>
+          <w:rtl/>
+          <w:lang w:bidi="fa-IR"/>
+        </w:rPr>
+        <w:t>قوانین دوتایی</w:t>
+      </w:r>
+      <w:r>
+        <w:rPr>
+          <w:rFonts w:hint="cs"/>
+          <w:rtl/>
+          <w:lang w:bidi="fa-IR"/>
+        </w:rPr>
+        <w:t xml:space="preserve"> به ترتیب </w:t>
+      </w:r>
+      <w:r>
+        <w:rPr>
+          <w:lang w:bidi="fa-IR"/>
+        </w:rPr>
+        <w:t>confidence</w:t>
+      </w:r>
+      <w:r>
+        <w:rPr>
+          <w:rFonts w:hint="cs"/>
+          <w:rtl/>
+          <w:lang w:bidi="fa-IR"/>
+        </w:rPr>
+        <w:t>‌ عبارت است از:</w:t>
+      </w:r>
+    </w:p>
+    <w:tbl>
+      <w:tblPr>
+        <w:tblStyle w:val="ListTable4-Accent6"/>
+        <w:bidiVisual/>
+        <w:tblW w:w="0" w:type="auto"/>
+        <w:tblLook w:val="0420" w:firstRow="1" w:lastRow="0" w:firstColumn="0" w:lastColumn="0" w:noHBand="0" w:noVBand="1"/>
+      </w:tblPr>
+      <w:tblGrid>
+        <w:gridCol w:w="1702"/>
+        <w:gridCol w:w="7648"/>
+      </w:tblGrid>
+      <w:tr>
+        <w:trPr>
+          <w:cnfStyle w:val="100000000000" w:firstRow="1" w:lastRow="0" w:firstColumn="0" w:lastColumn="0" w:oddVBand="0" w:evenVBand="0" w:oddHBand="0" w:evenHBand="0" w:firstRowFirstColumn="0" w:firstRowLastColumn="0" w:lastRowFirstColumn="0" w:lastRowLastColumn="0"/>
+        </w:trPr>
+        <w:tc>
+          <w:tcPr>
+            <w:tcW w:w="1702" w:type="dxa"/>
+          </w:tcPr>
+          <w:p>
+            <w:pPr>
+              <w:bidi/>
+              <w:jc w:val="center"/>
+              <w:rPr>
+                <w:rtl/>
+                <w:lang w:bidi="fa-IR"/>
+              </w:rPr>
+            </w:pPr>
+            <w:r>
+              <w:rPr>
+                <w:lang w:bidi="fa-IR"/>
+              </w:rPr>
+              <w:t>Confidence</w:t>
+            </w:r>
+          </w:p>
+        </w:tc>
+        <w:tc>
+          <w:tcPr>
+            <w:tcW w:w="7648" w:type="dxa"/>
+          </w:tcPr>
+          <w:p>
+            <w:pPr>
+              <w:bidi/>
+              <w:jc w:val="center"/>
+              <w:rPr>
+                <w:rtl/>
+                <w:lang w:bidi="fa-IR"/>
+              </w:rPr>
+            </w:pPr>
+            <w:r>
+              <w:rPr>
+                <w:rFonts w:hint="cs"/>
+                <w:rtl/>
+                <w:lang w:bidi="fa-IR"/>
+              </w:rPr>
+              <w:t>قانون</w:t>
+            </w:r>
+          </w:p>
+        </w:tc>
+      </w:tr>
+      <w:tr>
+        <w:trPr>
+          <w:cnfStyle w:val="000000100000" w:firstRow="0" w:lastRow="0" w:firstColumn="0" w:lastColumn="0" w:oddVBand="0" w:evenVBand="0" w:oddHBand="1" w:evenHBand="0" w:firstRowFirstColumn="0" w:firstRowLastColumn="0" w:lastRowFirstColumn="0" w:lastRowLastColumn="0"/>
+        </w:trPr>
+        <w:tc>
+          <w:tcPr>
+            <w:tcW w:w="1702" w:type="dxa"/>
+          </w:tcPr>
+          <w:p>
+            <w:pPr>
+              <w:jc w:val="center"/>
+              <w:rPr>
+                <w:rFonts w:hint="cs"/>
+                <w:rtl/>
+                <w:lang w:bidi="fa-IR"/>
+              </w:rPr>
+            </w:pPr>
+            <w:r>
+              <w:rPr>
+                <w:rFonts w:hint="cs"/>
+                <w:rtl/>
+                <w:lang w:bidi="fa-IR"/>
+              </w:rPr>
+              <w:t>91.50٪</w:t>
+            </w:r>
+          </w:p>
+        </w:tc>
+        <w:tc>
+          <w:tcPr>
+            <w:tcW w:w="7648" w:type="dxa"/>
+          </w:tcPr>
+          <w:p>
+            <w:pPr>
+              <w:jc w:val="center"/>
+              <w:rPr>
+                <w:rtl/>
+                <w:lang w:bidi="fa-IR"/>
+              </w:rPr>
+            </w:pPr>
+            <m:oMathPara>
+              <m:oMath>
+                <m:r>
+                  <w:rPr>
+                    <w:rFonts w:ascii="Cambria Math" w:hAnsi="Cambria Math"/>
+                    <w:lang w:bidi="fa-IR"/>
+                  </w:rPr>
+                  <m:t>Dying</m:t>
+                </m:r>
+                <m:r>
+                  <w:rPr>
+                    <w:rFonts w:ascii="Cambria Math" w:hAnsi="Cambria Math"/>
+                    <w:lang w:bidi="fa-IR"/>
+                  </w:rPr>
+                  <m:t xml:space="preserve"> </m:t>
+                </m:r>
+                <m:r>
+                  <w:rPr>
+                    <w:rFonts w:ascii="Cambria Math" w:hAnsi="Cambria Math"/>
+                    <w:lang w:bidi="fa-IR"/>
+                  </w:rPr>
+                  <m:t>Light</m:t>
+                </m:r>
+                <m:r>
+                  <w:rPr>
+                    <w:rFonts w:ascii="Cambria Math" w:hAnsi="Cambria Math"/>
+                    <w:lang w:bidi="fa-IR"/>
+                  </w:rPr>
+                  <m:t xml:space="preserve"> </m:t>
+                </m:r>
+                <m:r>
+                  <w:rPr>
+                    <w:rFonts w:ascii="Cambria Math" w:hAnsi="Cambria Math"/>
+                    <w:lang w:bidi="fa-IR"/>
+                  </w:rPr>
+                  <m:t>2</m:t>
+                </m:r>
+                <m:r>
+                  <w:rPr>
+                    <w:rFonts w:ascii="Cambria Math" w:hAnsi="Cambria Math"/>
+                    <w:lang w:bidi="fa-IR"/>
+                  </w:rPr>
+                  <m:t xml:space="preserve">→  </m:t>
+                </m:r>
+                <m:r>
+                  <w:rPr>
+                    <w:rFonts w:ascii="Cambria Math" w:hAnsi="Cambria Math"/>
+                    <w:lang w:bidi="fa-IR"/>
+                  </w:rPr>
+                  <m:t>The</m:t>
+                </m:r>
+                <m:r>
+                  <w:rPr>
+                    <w:rFonts w:ascii="Cambria Math" w:hAnsi="Cambria Math"/>
+                    <w:lang w:bidi="fa-IR"/>
+                  </w:rPr>
+                  <m:t xml:space="preserve"> </m:t>
+                </m:r>
+                <m:r>
+                  <w:rPr>
+                    <w:rFonts w:ascii="Cambria Math" w:hAnsi="Cambria Math"/>
+                    <w:lang w:bidi="fa-IR"/>
+                  </w:rPr>
+                  <m:t>Last</m:t>
+                </m:r>
+                <m:r>
+                  <w:rPr>
+                    <w:rFonts w:ascii="Cambria Math" w:hAnsi="Cambria Math"/>
+                    <w:lang w:bidi="fa-IR"/>
+                  </w:rPr>
+                  <m:t xml:space="preserve"> </m:t>
+                </m:r>
+                <m:r>
+                  <w:rPr>
+                    <w:rFonts w:ascii="Cambria Math" w:hAnsi="Cambria Math"/>
+                    <w:lang w:bidi="fa-IR"/>
+                  </w:rPr>
+                  <m:t>of</m:t>
+                </m:r>
+                <m:r>
+                  <w:rPr>
+                    <w:rFonts w:ascii="Cambria Math" w:hAnsi="Cambria Math"/>
+                    <w:lang w:bidi="fa-IR"/>
+                  </w:rPr>
+                  <m:t xml:space="preserve"> </m:t>
+                </m:r>
+                <m:r>
+                  <w:rPr>
+                    <w:rFonts w:ascii="Cambria Math" w:hAnsi="Cambria Math"/>
+                    <w:lang w:bidi="fa-IR"/>
+                  </w:rPr>
+                  <m:t>Us</m:t>
+                </m:r>
+                <m:r>
+                  <w:rPr>
+                    <w:rFonts w:ascii="Cambria Math" w:hAnsi="Cambria Math"/>
+                    <w:lang w:bidi="fa-IR"/>
+                  </w:rPr>
+                  <m:t xml:space="preserve"> </m:t>
+                </m:r>
+                <m:r>
+                  <w:rPr>
+                    <w:rFonts w:ascii="Cambria Math" w:hAnsi="Cambria Math"/>
+                    <w:lang w:bidi="fa-IR"/>
+                  </w:rPr>
+                  <m:t>Part</m:t>
+                </m:r>
+                <m:r>
+                  <w:rPr>
+                    <w:rFonts w:ascii="Cambria Math" w:hAnsi="Cambria Math"/>
+                    <w:lang w:bidi="fa-IR"/>
+                  </w:rPr>
+                  <m:t xml:space="preserve"> </m:t>
+                </m:r>
+                <m:r>
+                  <w:rPr>
+                    <w:rFonts w:ascii="Cambria Math" w:hAnsi="Cambria Math"/>
+                    <w:lang w:bidi="fa-IR"/>
+                  </w:rPr>
+                  <m:t>II</m:t>
+                </m:r>
+              </m:oMath>
+            </m:oMathPara>
+          </w:p>
+        </w:tc>
+      </w:tr>
+      <w:tr>
+        <w:tc>
+          <w:tcPr>
+            <w:tcW w:w="1702" w:type="dxa"/>
+          </w:tcPr>
+          <w:p>
+            <w:pPr>
+              <w:jc w:val="center"/>
+              <w:rPr>
+                <w:rtl/>
+                <w:lang w:bidi="fa-IR"/>
+              </w:rPr>
+            </w:pPr>
+            <w:r>
+              <w:rPr>
+                <w:rFonts w:hint="cs"/>
+                <w:rtl/>
+                <w:lang w:bidi="fa-IR"/>
+              </w:rPr>
+              <w:t>91.36٪</w:t>
+            </w:r>
+          </w:p>
+        </w:tc>
+        <w:tc>
+          <w:tcPr>
+            <w:tcW w:w="7648" w:type="dxa"/>
+          </w:tcPr>
+          <w:p>
+            <w:pPr>
+              <w:jc w:val="center"/>
+              <w:rPr>
+                <w:rtl/>
+                <w:lang w:bidi="fa-IR"/>
+              </w:rPr>
+            </w:pPr>
+            <m:oMathPara>
+              <m:oMath>
+                <m:r>
+                  <w:rPr>
+                    <w:rFonts w:ascii="Cambria Math" w:hAnsi="Cambria Math"/>
+                    <w:lang w:bidi="fa-IR"/>
+                  </w:rPr>
+                  <m:t>ARK:Survival</m:t>
+                </m:r>
+                <m:r>
+                  <w:rPr>
+                    <w:rFonts w:ascii="Cambria Math" w:hAnsi="Cambria Math"/>
+                    <w:lang w:bidi="fa-IR"/>
+                  </w:rPr>
+                  <m:t xml:space="preserve"> </m:t>
+                </m:r>
+                <m:r>
+                  <w:rPr>
+                    <w:rFonts w:ascii="Cambria Math" w:hAnsi="Cambria Math"/>
+                    <w:lang w:bidi="fa-IR"/>
+                  </w:rPr>
+                  <m:t>Evolved</m:t>
+                </m:r>
+                <m:r>
+                  <w:rPr>
+                    <w:rFonts w:ascii="Cambria Math" w:hAnsi="Cambria Math"/>
+                    <w:lang w:bidi="fa-IR"/>
+                  </w:rPr>
+                  <m:t xml:space="preserve">→  </m:t>
+                </m:r>
+                <m:r>
+                  <w:rPr>
+                    <w:rFonts w:ascii="Cambria Math" w:hAnsi="Cambria Math"/>
+                    <w:lang w:bidi="fa-IR"/>
+                  </w:rPr>
+                  <m:t>The</m:t>
+                </m:r>
+                <m:r>
+                  <w:rPr>
+                    <w:rFonts w:ascii="Cambria Math" w:hAnsi="Cambria Math"/>
+                    <w:lang w:bidi="fa-IR"/>
+                  </w:rPr>
+                  <m:t xml:space="preserve"> </m:t>
+                </m:r>
+                <m:r>
+                  <w:rPr>
+                    <w:rFonts w:ascii="Cambria Math" w:hAnsi="Cambria Math"/>
+                    <w:lang w:bidi="fa-IR"/>
+                  </w:rPr>
+                  <m:t>Last</m:t>
+                </m:r>
+                <m:r>
+                  <w:rPr>
+                    <w:rFonts w:ascii="Cambria Math" w:hAnsi="Cambria Math"/>
+                    <w:lang w:bidi="fa-IR"/>
+                  </w:rPr>
+                  <m:t xml:space="preserve"> </m:t>
+                </m:r>
+                <m:r>
+                  <w:rPr>
+                    <w:rFonts w:ascii="Cambria Math" w:hAnsi="Cambria Math"/>
+                    <w:lang w:bidi="fa-IR"/>
+                  </w:rPr>
+                  <m:t>of</m:t>
+                </m:r>
+                <m:r>
+                  <w:rPr>
+                    <w:rFonts w:ascii="Cambria Math" w:hAnsi="Cambria Math"/>
+                    <w:lang w:bidi="fa-IR"/>
+                  </w:rPr>
+                  <m:t xml:space="preserve"> </m:t>
+                </m:r>
+                <m:r>
+                  <w:rPr>
+                    <w:rFonts w:ascii="Cambria Math" w:hAnsi="Cambria Math"/>
+                    <w:lang w:bidi="fa-IR"/>
+                  </w:rPr>
+                  <m:t>Us</m:t>
+                </m:r>
+                <m:r>
+                  <w:rPr>
+                    <w:rFonts w:ascii="Cambria Math" w:hAnsi="Cambria Math"/>
+                    <w:lang w:bidi="fa-IR"/>
+                  </w:rPr>
+                  <m:t xml:space="preserve"> </m:t>
+                </m:r>
+                <m:r>
+                  <w:rPr>
+                    <w:rFonts w:ascii="Cambria Math" w:hAnsi="Cambria Math"/>
+                    <w:lang w:bidi="fa-IR"/>
+                  </w:rPr>
+                  <m:t>Part</m:t>
+                </m:r>
+                <m:r>
+                  <w:rPr>
+                    <w:rFonts w:ascii="Cambria Math" w:hAnsi="Cambria Math"/>
+                    <w:lang w:bidi="fa-IR"/>
+                  </w:rPr>
+                  <m:t xml:space="preserve"> </m:t>
+                </m:r>
+                <m:r>
+                  <w:rPr>
+                    <w:rFonts w:ascii="Cambria Math" w:hAnsi="Cambria Math"/>
+                    <w:lang w:bidi="fa-IR"/>
+                  </w:rPr>
+                  <m:t>II</m:t>
+                </m:r>
+              </m:oMath>
+            </m:oMathPara>
+          </w:p>
+        </w:tc>
+      </w:tr>
+      <w:tr>
+        <w:trPr>
+          <w:cnfStyle w:val="000000100000" w:firstRow="0" w:lastRow="0" w:firstColumn="0" w:lastColumn="0" w:oddVBand="0" w:evenVBand="0" w:oddHBand="1" w:evenHBand="0" w:firstRowFirstColumn="0" w:firstRowLastColumn="0" w:lastRowFirstColumn="0" w:lastRowLastColumn="0"/>
+        </w:trPr>
+        <w:tc>
+          <w:tcPr>
+            <w:tcW w:w="1702" w:type="dxa"/>
+          </w:tcPr>
+          <w:p>
+            <w:pPr>
+              <w:jc w:val="center"/>
+              <w:rPr>
+                <w:rFonts w:hint="cs"/>
+                <w:rtl/>
+                <w:lang w:bidi="fa-IR"/>
+              </w:rPr>
+            </w:pPr>
+            <w:r>
+              <w:rPr>
+                <w:rFonts w:hint="cs"/>
+                <w:rtl/>
+                <w:lang w:bidi="fa-IR"/>
+              </w:rPr>
+              <w:t>91.36٪</w:t>
+            </w:r>
+          </w:p>
+        </w:tc>
+        <w:tc>
+          <w:tcPr>
+            <w:tcW w:w="7648" w:type="dxa"/>
+          </w:tcPr>
+          <w:p>
+            <w:pPr>
+              <w:jc w:val="center"/>
+              <w:rPr>
+                <w:lang w:bidi="fa-IR"/>
+              </w:rPr>
+            </w:pPr>
+            <m:oMathPara>
+              <m:oMath>
+                <m:r>
+                  <w:rPr>
+                    <w:rFonts w:ascii="Cambria Math" w:hAnsi="Cambria Math"/>
+                    <w:lang w:bidi="fa-IR"/>
+                  </w:rPr>
+                  <m:t>ARK:Survival</m:t>
+                </m:r>
+                <m:r>
+                  <w:rPr>
+                    <w:rFonts w:ascii="Cambria Math" w:hAnsi="Cambria Math"/>
+                    <w:lang w:bidi="fa-IR"/>
+                  </w:rPr>
+                  <m:t xml:space="preserve"> </m:t>
+                </m:r>
+                <m:r>
+                  <w:rPr>
+                    <w:rFonts w:ascii="Cambria Math" w:hAnsi="Cambria Math"/>
+                    <w:lang w:bidi="fa-IR"/>
+                  </w:rPr>
+                  <m:t>Evolved</m:t>
+                </m:r>
+                <m:r>
+                  <w:rPr>
+                    <w:rFonts w:ascii="Cambria Math" w:hAnsi="Cambria Math"/>
+                    <w:lang w:bidi="fa-IR"/>
+                  </w:rPr>
+                  <m:t xml:space="preserve">→  </m:t>
+                </m:r>
+                <m:r>
+                  <w:rPr>
+                    <w:rFonts w:ascii="Cambria Math" w:hAnsi="Cambria Math"/>
+                    <w:lang w:bidi="fa-IR"/>
+                  </w:rPr>
+                  <m:t>GTA V</m:t>
+                </m:r>
+              </m:oMath>
+            </m:oMathPara>
+          </w:p>
+        </w:tc>
+      </w:tr>
+      <w:tr>
+        <w:tc>
+          <w:tcPr>
+            <w:tcW w:w="1702" w:type="dxa"/>
+          </w:tcPr>
+          <w:p>
+            <w:pPr>
+              <w:jc w:val="center"/>
+              <w:rPr>
+                <w:rFonts w:hint="cs"/>
+                <w:rtl/>
+                <w:lang w:bidi="fa-IR"/>
+              </w:rPr>
+            </w:pPr>
+            <w:r>
+              <w:rPr>
+                <w:rFonts w:hint="cs"/>
+                <w:rtl/>
+                <w:lang w:bidi="fa-IR"/>
+              </w:rPr>
+              <w:t>91.25٪</w:t>
+            </w:r>
+          </w:p>
+        </w:tc>
+        <w:tc>
+          <w:tcPr>
+            <w:tcW w:w="7648" w:type="dxa"/>
+          </w:tcPr>
+          <w:p>
+            <w:pPr>
+              <w:jc w:val="center"/>
+              <w:rPr>
+                <w:lang w:bidi="fa-IR"/>
+              </w:rPr>
+            </w:pPr>
+            <m:oMathPara>
+              <m:oMath>
+                <m:r>
+                  <w:rPr>
+                    <w:rFonts w:ascii="Cambria Math" w:hAnsi="Cambria Math"/>
+                    <w:lang w:bidi="fa-IR"/>
+                  </w:rPr>
+                  <m:t>ARK:Survival</m:t>
+                </m:r>
+                <m:r>
+                  <w:rPr>
+                    <w:rFonts w:ascii="Cambria Math" w:hAnsi="Cambria Math"/>
+                    <w:lang w:bidi="fa-IR"/>
+                  </w:rPr>
+                  <m:t xml:space="preserve"> </m:t>
+                </m:r>
+                <m:r>
+                  <w:rPr>
+                    <w:rFonts w:ascii="Cambria Math" w:hAnsi="Cambria Math"/>
+                    <w:lang w:bidi="fa-IR"/>
+                  </w:rPr>
+                  <m:t>Evolved</m:t>
+                </m:r>
+                <m:r>
+                  <w:rPr>
+                    <w:rFonts w:ascii="Cambria Math" w:hAnsi="Cambria Math"/>
+                    <w:lang w:bidi="fa-IR"/>
+                  </w:rPr>
+                  <m:t xml:space="preserve">→  </m:t>
+                </m:r>
+                <m:r>
+                  <w:rPr>
+                    <w:rFonts w:ascii="Cambria Math" w:hAnsi="Cambria Math"/>
+                    <w:lang w:bidi="fa-IR"/>
+                  </w:rPr>
+                  <m:t>UNCHARTED</m:t>
+                </m:r>
+                <m:r>
+                  <w:rPr>
+                    <w:rFonts w:ascii="Cambria Math" w:hAnsi="Cambria Math"/>
+                    <w:lang w:bidi="fa-IR"/>
+                  </w:rPr>
+                  <m:t xml:space="preserve"> </m:t>
+                </m:r>
+                <m:r>
+                  <w:rPr>
+                    <w:rFonts w:ascii="Cambria Math" w:hAnsi="Cambria Math"/>
+                    <w:lang w:bidi="fa-IR"/>
+                  </w:rPr>
+                  <m:t>4</m:t>
+                </m:r>
+              </m:oMath>
+            </m:oMathPara>
+          </w:p>
+        </w:tc>
+      </w:tr>
+      <w:tr>
+        <w:trPr>
+          <w:cnfStyle w:val="000000100000" w:firstRow="0" w:lastRow="0" w:firstColumn="0" w:lastColumn="0" w:oddVBand="0" w:evenVBand="0" w:oddHBand="1" w:evenHBand="0" w:firstRowFirstColumn="0" w:firstRowLastColumn="0" w:lastRowFirstColumn="0" w:lastRowLastColumn="0"/>
+        </w:trPr>
+        <w:tc>
+          <w:tcPr>
+            <w:tcW w:w="1702" w:type="dxa"/>
+          </w:tcPr>
+          <w:p>
+            <w:pPr>
+              <w:jc w:val="center"/>
+              <w:rPr>
+                <w:rFonts w:hint="cs"/>
+                <w:rtl/>
+                <w:lang w:bidi="fa-IR"/>
+              </w:rPr>
+            </w:pPr>
+            <w:r>
+              <w:rPr>
+                <w:rFonts w:hint="cs"/>
+                <w:rtl/>
+                <w:lang w:bidi="fa-IR"/>
+              </w:rPr>
+              <w:t>91.19٪</w:t>
+            </w:r>
+          </w:p>
+        </w:tc>
+        <w:tc>
+          <w:tcPr>
+            <w:tcW w:w="7648" w:type="dxa"/>
+          </w:tcPr>
+          <w:p>
+            <w:pPr>
+              <w:jc w:val="center"/>
+              <w:rPr>
+                <w:lang w:bidi="fa-IR"/>
+              </w:rPr>
+            </w:pPr>
+            <m:oMathPara>
+              <m:oMath>
+                <m:r>
+                  <w:rPr>
+                    <w:rFonts w:ascii="Cambria Math" w:hAnsi="Cambria Math"/>
+                    <w:lang w:bidi="fa-IR"/>
+                  </w:rPr>
+                  <m:t>Ghost</m:t>
+                </m:r>
+                <m:r>
+                  <w:rPr>
+                    <w:rFonts w:ascii="Cambria Math" w:hAnsi="Cambria Math"/>
+                    <w:lang w:bidi="fa-IR"/>
+                  </w:rPr>
+                  <m:t xml:space="preserve"> </m:t>
+                </m:r>
+                <m:r>
+                  <w:rPr>
+                    <w:rFonts w:ascii="Cambria Math" w:hAnsi="Cambria Math"/>
+                    <w:lang w:bidi="fa-IR"/>
+                  </w:rPr>
+                  <m:t>of</m:t>
+                </m:r>
+                <m:r>
+                  <w:rPr>
+                    <w:rFonts w:ascii="Cambria Math" w:hAnsi="Cambria Math"/>
+                    <w:lang w:bidi="fa-IR"/>
+                  </w:rPr>
+                  <m:t xml:space="preserve"> </m:t>
+                </m:r>
+                <m:r>
+                  <w:rPr>
+                    <w:rFonts w:ascii="Cambria Math" w:hAnsi="Cambria Math"/>
+                    <w:lang w:bidi="fa-IR"/>
+                  </w:rPr>
+                  <m:t>Tsushima</m:t>
+                </m:r>
+                <m:r>
+                  <w:rPr>
+                    <w:rFonts w:ascii="Cambria Math" w:hAnsi="Cambria Math"/>
+                    <w:lang w:bidi="fa-IR"/>
+                  </w:rPr>
+                  <m:t xml:space="preserve">→  </m:t>
+                </m:r>
+                <m:r>
+                  <w:rPr>
+                    <w:rFonts w:ascii="Cambria Math" w:hAnsi="Cambria Math"/>
+                    <w:lang w:bidi="fa-IR"/>
+                  </w:rPr>
+                  <m:t>UNCHARTED</m:t>
+                </m:r>
+                <m:r>
+                  <w:rPr>
+                    <w:rFonts w:ascii="Cambria Math" w:hAnsi="Cambria Math"/>
+                    <w:lang w:bidi="fa-IR"/>
+                  </w:rPr>
+                  <m:t xml:space="preserve"> </m:t>
+                </m:r>
+                <m:r>
+                  <w:rPr>
+                    <w:rFonts w:ascii="Cambria Math" w:hAnsi="Cambria Math"/>
+                    <w:lang w:bidi="fa-IR"/>
+                  </w:rPr>
+                  <m:t>4</m:t>
+                </m:r>
+              </m:oMath>
+            </m:oMathPara>
+          </w:p>
+        </w:tc>
+      </w:tr>
+    </w:tbl>
+    <w:p>
+      <w:pPr>
+        <w:bidi/>
+        <w:jc w:val="both"/>
+        <w:rPr>
+          <w:rtl/>
+          <w:lang w:bidi="fa-IR"/>
+        </w:rPr>
+      </w:pPr>
+    </w:p>
+    <w:p>
+      <w:pPr>
+        <w:bidi/>
+        <w:jc w:val="both"/>
+        <w:rPr>
+          <w:rFonts w:hint="cs"/>
+          <w:rtl/>
+          <w:lang w:bidi="fa-IR"/>
+        </w:rPr>
+      </w:pPr>
+      <w:r>
+        <w:rPr>
+          <w:rFonts w:hint="cs"/>
+          <w:rtl/>
+          <w:lang w:bidi="fa-IR"/>
+        </w:rPr>
+        <w:t xml:space="preserve">۲) بهترین </w:t>
+      </w:r>
+      <w:r>
+        <w:rPr>
+          <w:rFonts w:hint="cs"/>
+          <w:rtl/>
+          <w:lang w:bidi="fa-IR"/>
+        </w:rPr>
+        <w:t xml:space="preserve">قوانین </w:t>
+      </w:r>
+      <w:r>
+        <w:rPr>
+          <w:rFonts w:hint="cs"/>
+          <w:rtl/>
+          <w:lang w:bidi="fa-IR"/>
+        </w:rPr>
+        <w:t>سه‌تایی‌</w:t>
+      </w:r>
+      <w:r>
+        <w:rPr>
+          <w:rFonts w:hint="cs"/>
+          <w:rtl/>
+          <w:lang w:bidi="fa-IR"/>
+        </w:rPr>
+        <w:t xml:space="preserve"> </w:t>
+      </w:r>
+      <w:r>
+        <w:rPr>
+          <w:rFonts w:hint="cs"/>
+          <w:rtl/>
+          <w:lang w:bidi="fa-IR"/>
+        </w:rPr>
+        <w:t xml:space="preserve">به ترتیب </w:t>
+      </w:r>
+      <w:r>
+        <w:rPr>
+          <w:lang w:bidi="fa-IR"/>
+        </w:rPr>
+        <w:t>confidence</w:t>
+      </w:r>
+      <w:r>
+        <w:rPr>
+          <w:rFonts w:hint="cs"/>
+          <w:rtl/>
+          <w:lang w:bidi="fa-IR"/>
+        </w:rPr>
+        <w:t xml:space="preserve"> عبارت است از:</w:t>
+      </w:r>
+    </w:p>
+    <w:tbl>
+      <w:tblPr>
+        <w:tblStyle w:val="ListTable4-Accent6"/>
+        <w:bidiVisual/>
+        <w:tblW w:w="0" w:type="auto"/>
+        <w:tblLook w:val="0420" w:firstRow="1" w:lastRow="0" w:firstColumn="0" w:lastColumn="0" w:noHBand="0" w:noVBand="1"/>
+      </w:tblPr>
+      <w:tblGrid>
+        <w:gridCol w:w="1702"/>
+        <w:gridCol w:w="7648"/>
+      </w:tblGrid>
+      <w:tr>
+        <w:trPr>
+          <w:cnfStyle w:val="100000000000" w:firstRow="1" w:lastRow="0" w:firstColumn="0" w:lastColumn="0" w:oddVBand="0" w:evenVBand="0" w:oddHBand="0" w:evenHBand="0" w:firstRowFirstColumn="0" w:firstRowLastColumn="0" w:lastRowFirstColumn="0" w:lastRowLastColumn="0"/>
+        </w:trPr>
+        <w:tc>
+          <w:tcPr>
+            <w:tcW w:w="1702" w:type="dxa"/>
+          </w:tcPr>
+          <w:p>
+            <w:pPr>
+              <w:bidi/>
+              <w:jc w:val="center"/>
+              <w:rPr>
+                <w:rtl/>
+                <w:lang w:bidi="fa-IR"/>
+              </w:rPr>
+            </w:pPr>
+            <w:r>
+              <w:rPr>
+                <w:lang w:bidi="fa-IR"/>
+              </w:rPr>
+              <w:t>Confidence</w:t>
+            </w:r>
+          </w:p>
+        </w:tc>
+        <w:tc>
+          <w:tcPr>
+            <w:tcW w:w="7648" w:type="dxa"/>
+          </w:tcPr>
+          <w:p>
+            <w:pPr>
+              <w:bidi/>
+              <w:jc w:val="center"/>
+              <w:rPr>
+                <w:rtl/>
+                <w:lang w:bidi="fa-IR"/>
+              </w:rPr>
+            </w:pPr>
+            <w:r>
+              <w:rPr>
+                <w:rFonts w:hint="cs"/>
+                <w:rtl/>
+                <w:lang w:bidi="fa-IR"/>
+              </w:rPr>
+              <w:t>قانون</w:t>
+            </w:r>
+          </w:p>
+        </w:tc>
+      </w:tr>
+      <w:tr>
+        <w:trPr>
+          <w:cnfStyle w:val="000000100000" w:firstRow="0" w:lastRow="0" w:firstColumn="0" w:lastColumn="0" w:oddVBand="0" w:evenVBand="0" w:oddHBand="1" w:evenHBand="0" w:firstRowFirstColumn="0" w:firstRowLastColumn="0" w:lastRowFirstColumn="0" w:lastRowLastColumn="0"/>
+        </w:trPr>
+        <w:tc>
+          <w:tcPr>
+            <w:tcW w:w="1702" w:type="dxa"/>
+          </w:tcPr>
+          <w:p>
+            <w:pPr>
+              <w:jc w:val="center"/>
+              <w:rPr>
+                <w:rFonts w:hint="cs"/>
+                <w:rtl/>
+                <w:lang w:bidi="fa-IR"/>
+              </w:rPr>
+            </w:pPr>
+            <w:r>
+              <w:rPr>
+                <w:rFonts w:hint="cs"/>
+                <w:rtl/>
+                <w:lang w:bidi="fa-IR"/>
+              </w:rPr>
+              <w:t>96.35٪</w:t>
+            </w:r>
+          </w:p>
+        </w:tc>
+        <w:tc>
+          <w:tcPr>
+            <w:tcW w:w="7648" w:type="dxa"/>
+          </w:tcPr>
+          <w:p>
+            <w:pPr>
+              <w:jc w:val="center"/>
+              <w:rPr>
+                <w:i/>
+                <w:lang w:bidi="fa-IR"/>
+              </w:rPr>
+            </w:pPr>
+            <m:oMathPara>
+              <m:oMath>
+                <m:sSup>
+                  <m:sSupPr>
+                    <m:ctrlPr>
+                      <w:rPr>
+                        <w:rFonts w:ascii="Cambria Math" w:hAnsi="Cambria Math"/>
+                        <w:lang w:bidi="fa-IR"/>
+                      </w:rPr>
+                    </m:ctrlPr>
+                  </m:sSupPr>
+                  <m:e>
+                    <m:r>
+                      <m:rPr>
+                        <m:sty m:val="p"/>
+                      </m:rPr>
+                      <w:rPr>
+                        <w:rFonts w:ascii="Cambria Math" w:hAnsi="Cambria Math"/>
+                        <w:lang w:bidi="fa-IR"/>
+                      </w:rPr>
+                      <m:t>(</m:t>
+                    </m:r>
+                    <m:r>
+                      <m:rPr>
+                        <m:sty m:val="p"/>
+                      </m:rPr>
+                      <w:rPr>
+                        <w:rFonts w:ascii="Cambria Math" w:hAnsi="Cambria Math"/>
+                        <w:lang w:bidi="fa-IR"/>
+                      </w:rPr>
+                      <m:t>Assassin</m:t>
+                    </m:r>
+                  </m:e>
+                  <m:sup>
+                    <m:r>
+                      <m:rPr>
+                        <m:sty m:val="p"/>
+                      </m:rPr>
+                      <w:rPr>
+                        <w:rFonts w:ascii="Cambria Math" w:hAnsi="Cambria Math"/>
+                        <w:lang w:bidi="fa-IR"/>
+                      </w:rPr>
+                      <m:t>'</m:t>
+                    </m:r>
+                  </m:sup>
+                </m:sSup>
+                <m:r>
+                  <m:rPr>
+                    <m:sty m:val="p"/>
+                  </m:rPr>
+                  <w:rPr>
+                    <w:rFonts w:ascii="Cambria Math" w:hAnsi="Cambria Math"/>
+                    <w:lang w:bidi="fa-IR"/>
+                  </w:rPr>
+                  <m:t>s</m:t>
+                </m:r>
+                <m:r>
+                  <m:rPr>
+                    <m:sty m:val="p"/>
+                  </m:rPr>
+                  <w:rPr>
+                    <w:rFonts w:ascii="Cambria Math" w:hAnsi="Cambria Math"/>
+                    <w:lang w:bidi="fa-IR"/>
+                  </w:rPr>
+                  <m:t xml:space="preserve"> </m:t>
+                </m:r>
+                <m:r>
+                  <m:rPr>
+                    <m:sty m:val="p"/>
+                  </m:rPr>
+                  <w:rPr>
+                    <w:rFonts w:ascii="Cambria Math" w:hAnsi="Cambria Math"/>
+                    <w:lang w:bidi="fa-IR"/>
+                  </w:rPr>
+                  <m:t>Creed</m:t>
+                </m:r>
+                <m:r>
+                  <m:rPr>
+                    <m:sty m:val="p"/>
+                  </m:rPr>
+                  <w:rPr>
+                    <w:rFonts w:ascii="Cambria Math" w:hAnsi="Cambria Math"/>
+                    <w:lang w:bidi="fa-IR"/>
+                  </w:rPr>
+                  <m:t xml:space="preserve"> </m:t>
+                </m:r>
+                <m:r>
+                  <m:rPr>
+                    <m:sty m:val="p"/>
+                  </m:rPr>
+                  <w:rPr>
+                    <w:rFonts w:ascii="Cambria Math" w:hAnsi="Cambria Math"/>
+                    <w:lang w:bidi="fa-IR"/>
+                  </w:rPr>
+                  <m:t>Odyssey</m:t>
+                </m:r>
+                <m:r>
+                  <w:rPr>
+                    <w:rFonts w:ascii="Cambria Math" w:hAnsi="Cambria Math"/>
+                    <w:lang w:bidi="fa-IR"/>
+                  </w:rPr>
+                  <m:t>,</m:t>
+                </m:r>
+                <m:r>
+                  <w:rPr>
+                    <w:rFonts w:ascii="Cambria Math" w:hAnsi="Cambria Math"/>
+                    <w:lang w:bidi="fa-IR"/>
+                  </w:rPr>
+                  <m:t>DAYS</m:t>
+                </m:r>
+                <m:r>
+                  <w:rPr>
+                    <w:rFonts w:ascii="Cambria Math" w:hAnsi="Cambria Math"/>
+                    <w:lang w:bidi="fa-IR"/>
+                  </w:rPr>
+                  <m:t xml:space="preserve"> </m:t>
+                </m:r>
+                <m:r>
+                  <w:rPr>
+                    <w:rFonts w:ascii="Cambria Math" w:hAnsi="Cambria Math"/>
+                    <w:lang w:bidi="fa-IR"/>
+                  </w:rPr>
+                  <m:t>GONE</m:t>
+                </m:r>
+                <m:r>
+                  <w:rPr>
+                    <w:rFonts w:ascii="Cambria Math" w:hAnsi="Cambria Math"/>
+                    <w:lang w:bidi="fa-IR"/>
+                  </w:rPr>
+                  <m:t xml:space="preserve"> )→</m:t>
+                </m:r>
+                <m:r>
+                  <w:rPr>
+                    <w:rFonts w:ascii="Cambria Math" w:hAnsi="Cambria Math"/>
+                    <w:lang w:bidi="fa-IR"/>
+                  </w:rPr>
+                  <m:t>The</m:t>
+                </m:r>
+                <m:r>
+                  <w:rPr>
+                    <w:rFonts w:ascii="Cambria Math" w:hAnsi="Cambria Math"/>
+                    <w:lang w:bidi="fa-IR"/>
+                  </w:rPr>
+                  <m:t xml:space="preserve"> </m:t>
+                </m:r>
+                <m:r>
+                  <w:rPr>
+                    <w:rFonts w:ascii="Cambria Math" w:hAnsi="Cambria Math"/>
+                    <w:lang w:bidi="fa-IR"/>
+                  </w:rPr>
+                  <m:t>Last</m:t>
+                </m:r>
+                <m:r>
+                  <w:rPr>
+                    <w:rFonts w:ascii="Cambria Math" w:hAnsi="Cambria Math"/>
+                    <w:lang w:bidi="fa-IR"/>
+                  </w:rPr>
+                  <m:t xml:space="preserve"> </m:t>
+                </m:r>
+                <m:r>
+                  <w:rPr>
+                    <w:rFonts w:ascii="Cambria Math" w:hAnsi="Cambria Math"/>
+                    <w:lang w:bidi="fa-IR"/>
+                  </w:rPr>
+                  <m:t>of</m:t>
+                </m:r>
+                <m:r>
+                  <w:rPr>
+                    <w:rFonts w:ascii="Cambria Math" w:hAnsi="Cambria Math"/>
+                    <w:lang w:bidi="fa-IR"/>
+                  </w:rPr>
+                  <m:t xml:space="preserve"> </m:t>
+                </m:r>
+                <m:r>
+                  <w:rPr>
+                    <w:rFonts w:ascii="Cambria Math" w:hAnsi="Cambria Math"/>
+                    <w:lang w:bidi="fa-IR"/>
+                  </w:rPr>
+                  <m:t>Us</m:t>
+                </m:r>
+                <m:r>
+                  <w:rPr>
+                    <w:rFonts w:ascii="Cambria Math" w:hAnsi="Cambria Math"/>
+                    <w:lang w:bidi="fa-IR"/>
+                  </w:rPr>
+                  <m:t xml:space="preserve"> </m:t>
+                </m:r>
+                <m:r>
+                  <w:rPr>
+                    <w:rFonts w:ascii="Cambria Math" w:hAnsi="Cambria Math"/>
+                    <w:lang w:bidi="fa-IR"/>
+                  </w:rPr>
+                  <m:t>Part</m:t>
+                </m:r>
+                <m:r>
+                  <w:rPr>
+                    <w:rFonts w:ascii="Cambria Math" w:hAnsi="Cambria Math"/>
+                    <w:lang w:bidi="fa-IR"/>
+                  </w:rPr>
+                  <m:t xml:space="preserve"> </m:t>
+                </m:r>
+                <m:r>
+                  <w:rPr>
+                    <w:rFonts w:ascii="Cambria Math" w:hAnsi="Cambria Math"/>
+                    <w:lang w:bidi="fa-IR"/>
+                  </w:rPr>
+                  <m:t>II</m:t>
+                </m:r>
+              </m:oMath>
+            </m:oMathPara>
+          </w:p>
+        </w:tc>
+      </w:tr>
+      <w:tr>
+        <w:tc>
+          <w:tcPr>
+            <w:tcW w:w="1702" w:type="dxa"/>
+          </w:tcPr>
+          <w:p>
+            <w:pPr>
+              <w:jc w:val="center"/>
+              <w:rPr>
+                <w:rFonts w:hint="cs"/>
+                <w:rtl/>
+                <w:lang w:bidi="fa-IR"/>
+              </w:rPr>
+            </w:pPr>
+            <w:r>
+              <w:rPr>
+                <w:rFonts w:hint="cs"/>
+                <w:rtl/>
+                <w:lang w:bidi="fa-IR"/>
+              </w:rPr>
+              <w:t>96.34٪</w:t>
+            </w:r>
+          </w:p>
+        </w:tc>
+        <w:tc>
+          <w:tcPr>
+            <w:tcW w:w="7648" w:type="dxa"/>
+          </w:tcPr>
+          <w:p>
+            <w:pPr>
+              <w:jc w:val="center"/>
+              <w:rPr>
+                <w:i/>
+                <w:rtl/>
+                <w:lang w:bidi="fa-IR"/>
+              </w:rPr>
+            </w:pPr>
+            <m:oMathPara>
+              <m:oMath>
+                <m:d>
+                  <m:dPr>
+                    <m:ctrlPr>
+                      <w:rPr>
+                        <w:rFonts w:ascii="Cambria Math" w:hAnsi="Cambria Math"/>
+                        <w:lang w:bidi="fa-IR"/>
+                      </w:rPr>
+                    </m:ctrlPr>
+                  </m:dPr>
+                  <m:e>
+                    <m:r>
+                      <m:rPr>
+                        <m:sty m:val="p"/>
+                      </m:rPr>
+                      <w:rPr>
+                        <w:rFonts w:ascii="Cambria Math" w:hAnsi="Cambria Math"/>
+                        <w:lang w:bidi="fa-IR"/>
+                      </w:rPr>
+                      <m:t>A</m:t>
+                    </m:r>
+                    <m:r>
+                      <m:rPr>
+                        <m:sty m:val="p"/>
+                      </m:rPr>
+                      <w:rPr>
+                        <w:rFonts w:ascii="Cambria Math" w:hAnsi="Cambria Math"/>
+                        <w:lang w:bidi="fa-IR"/>
+                      </w:rPr>
+                      <m:t xml:space="preserve"> </m:t>
+                    </m:r>
+                    <m:r>
+                      <m:rPr>
+                        <m:sty m:val="p"/>
+                      </m:rPr>
+                      <w:rPr>
+                        <w:rFonts w:ascii="Cambria Math" w:hAnsi="Cambria Math"/>
+                        <w:lang w:bidi="fa-IR"/>
+                      </w:rPr>
+                      <m:t>Way</m:t>
+                    </m:r>
+                    <m:r>
+                      <m:rPr>
+                        <m:sty m:val="p"/>
+                      </m:rPr>
+                      <w:rPr>
+                        <w:rFonts w:ascii="Cambria Math" w:hAnsi="Cambria Math"/>
+                        <w:lang w:bidi="fa-IR"/>
+                      </w:rPr>
+                      <m:t xml:space="preserve"> </m:t>
+                    </m:r>
+                    <m:r>
+                      <m:rPr>
+                        <m:sty m:val="p"/>
+                      </m:rPr>
+                      <w:rPr>
+                        <w:rFonts w:ascii="Cambria Math" w:hAnsi="Cambria Math"/>
+                        <w:lang w:bidi="fa-IR"/>
+                      </w:rPr>
+                      <m:t>Out, Ghost</m:t>
+                    </m:r>
+                    <m:r>
+                      <m:rPr>
+                        <m:sty m:val="p"/>
+                      </m:rPr>
+                      <w:rPr>
+                        <w:rFonts w:ascii="Cambria Math" w:hAnsi="Cambria Math"/>
+                        <w:lang w:bidi="fa-IR"/>
+                      </w:rPr>
+                      <m:t xml:space="preserve"> </m:t>
+                    </m:r>
+                    <m:r>
+                      <m:rPr>
+                        <m:sty m:val="p"/>
+                      </m:rPr>
+                      <w:rPr>
+                        <w:rFonts w:ascii="Cambria Math" w:hAnsi="Cambria Math"/>
+                        <w:lang w:bidi="fa-IR"/>
+                      </w:rPr>
+                      <m:t>of</m:t>
+                    </m:r>
+                    <m:r>
+                      <m:rPr>
+                        <m:sty m:val="p"/>
+                      </m:rPr>
+                      <w:rPr>
+                        <w:rFonts w:ascii="Cambria Math" w:hAnsi="Cambria Math"/>
+                        <w:lang w:bidi="fa-IR"/>
+                      </w:rPr>
+                      <m:t xml:space="preserve"> </m:t>
+                    </m:r>
+                    <m:r>
+                      <m:rPr>
+                        <m:sty m:val="p"/>
+                      </m:rPr>
+                      <w:rPr>
+                        <w:rFonts w:ascii="Cambria Math" w:hAnsi="Cambria Math"/>
+                        <w:lang w:bidi="fa-IR"/>
+                      </w:rPr>
+                      <m:t>Tsushima</m:t>
+                    </m:r>
+                  </m:e>
+                </m:d>
+                <m:r>
+                  <w:rPr>
+                    <w:rFonts w:ascii="Cambria Math" w:hAnsi="Cambria Math"/>
+                    <w:lang w:bidi="fa-IR"/>
+                  </w:rPr>
+                  <m:t>→</m:t>
+                </m:r>
+                <m:r>
+                  <w:rPr>
+                    <w:rFonts w:ascii="Cambria Math" w:hAnsi="Cambria Math"/>
+                    <w:lang w:bidi="fa-IR"/>
+                  </w:rPr>
+                  <m:t>UNCHARTED</m:t>
+                </m:r>
+                <m:r>
+                  <w:rPr>
+                    <w:rFonts w:ascii="Cambria Math" w:hAnsi="Cambria Math"/>
+                    <w:lang w:bidi="fa-IR"/>
+                  </w:rPr>
+                  <m:t xml:space="preserve"> </m:t>
+                </m:r>
+                <m:r>
+                  <w:rPr>
+                    <w:rFonts w:ascii="Cambria Math" w:hAnsi="Cambria Math"/>
+                    <w:lang w:bidi="fa-IR"/>
+                  </w:rPr>
+                  <m:t>4</m:t>
+                </m:r>
+              </m:oMath>
+            </m:oMathPara>
+          </w:p>
+        </w:tc>
+      </w:tr>
+      <w:tr>
+        <w:trPr>
+          <w:cnfStyle w:val="000000100000" w:firstRow="0" w:lastRow="0" w:firstColumn="0" w:lastColumn="0" w:oddVBand="0" w:evenVBand="0" w:oddHBand="1" w:evenHBand="0" w:firstRowFirstColumn="0" w:firstRowLastColumn="0" w:lastRowFirstColumn="0" w:lastRowLastColumn="0"/>
+        </w:trPr>
+        <w:tc>
+          <w:tcPr>
+            <w:tcW w:w="1702" w:type="dxa"/>
+          </w:tcPr>
+          <w:p>
+            <w:pPr>
+              <w:jc w:val="center"/>
+              <w:rPr>
+                <w:rFonts w:hint="cs"/>
+                <w:rtl/>
+                <w:lang w:bidi="fa-IR"/>
+              </w:rPr>
+            </w:pPr>
+            <w:r>
+              <w:rPr>
+                <w:rFonts w:hint="cs"/>
+                <w:rtl/>
+                <w:lang w:bidi="fa-IR"/>
+              </w:rPr>
+              <w:t>96.33٪</w:t>
+            </w:r>
+          </w:p>
+        </w:tc>
+        <w:tc>
+          <w:tcPr>
+            <w:tcW w:w="7648" w:type="dxa"/>
+          </w:tcPr>
+          <w:p>
+            <w:pPr>
+              <w:jc w:val="center"/>
+              <w:rPr>
+                <w:i/>
+                <w:lang w:bidi="fa-IR"/>
+              </w:rPr>
+            </w:pPr>
+            <m:oMathPara>
+              <m:oMath>
+                <m:d>
+                  <m:dPr>
+                    <m:ctrlPr>
+                      <w:rPr>
+                        <w:rFonts w:ascii="Cambria Math" w:hAnsi="Cambria Math"/>
+                        <w:lang w:bidi="fa-IR"/>
+                      </w:rPr>
+                    </m:ctrlPr>
+                  </m:dPr>
+                  <m:e>
+                    <m:r>
+                      <m:rPr>
+                        <m:sty m:val="p"/>
+                      </m:rPr>
+                      <w:rPr>
+                        <w:rFonts w:ascii="Cambria Math" w:hAnsi="Cambria Math"/>
+                        <w:lang w:bidi="fa-IR"/>
+                      </w:rPr>
+                      <m:t>Far</m:t>
+                    </m:r>
+                    <m:r>
+                      <m:rPr>
+                        <m:sty m:val="p"/>
+                      </m:rPr>
+                      <w:rPr>
+                        <w:rFonts w:ascii="Cambria Math" w:hAnsi="Cambria Math"/>
+                        <w:lang w:bidi="fa-IR"/>
+                      </w:rPr>
+                      <m:t xml:space="preserve"> </m:t>
+                    </m:r>
+                    <m:r>
+                      <m:rPr>
+                        <m:sty m:val="p"/>
+                      </m:rPr>
+                      <w:rPr>
+                        <w:rFonts w:ascii="Cambria Math" w:hAnsi="Cambria Math"/>
+                        <w:lang w:bidi="fa-IR"/>
+                      </w:rPr>
+                      <m:t>Cry</m:t>
+                    </m:r>
+                    <m:r>
+                      <m:rPr>
+                        <m:sty m:val="p"/>
+                      </m:rPr>
+                      <w:rPr>
+                        <w:rFonts w:ascii="Cambria Math" w:hAnsi="Cambria Math"/>
+                        <w:lang w:bidi="fa-IR"/>
+                      </w:rPr>
+                      <m:t xml:space="preserve"> </m:t>
+                    </m:r>
+                    <m:r>
+                      <m:rPr>
+                        <m:sty m:val="p"/>
+                      </m:rPr>
+                      <w:rPr>
+                        <w:rFonts w:ascii="Cambria Math" w:hAnsi="Cambria Math"/>
+                        <w:lang w:bidi="fa-IR"/>
+                      </w:rPr>
+                      <m:t>6, Ghost</m:t>
+                    </m:r>
+                    <m:r>
+                      <m:rPr>
+                        <m:sty m:val="p"/>
+                      </m:rPr>
+                      <w:rPr>
+                        <w:rFonts w:ascii="Cambria Math" w:hAnsi="Cambria Math"/>
+                        <w:lang w:bidi="fa-IR"/>
+                      </w:rPr>
+                      <m:t xml:space="preserve"> </m:t>
+                    </m:r>
+                    <m:r>
+                      <m:rPr>
+                        <m:sty m:val="p"/>
+                      </m:rPr>
+                      <w:rPr>
+                        <w:rFonts w:ascii="Cambria Math" w:hAnsi="Cambria Math"/>
+                        <w:lang w:bidi="fa-IR"/>
+                      </w:rPr>
+                      <m:t>of</m:t>
+                    </m:r>
+                    <m:r>
+                      <m:rPr>
+                        <m:sty m:val="p"/>
+                      </m:rPr>
+                      <w:rPr>
+                        <w:rFonts w:ascii="Cambria Math" w:hAnsi="Cambria Math"/>
+                        <w:lang w:bidi="fa-IR"/>
+                      </w:rPr>
+                      <m:t xml:space="preserve"> </m:t>
+                    </m:r>
+                    <m:r>
+                      <m:rPr>
+                        <m:sty m:val="p"/>
+                      </m:rPr>
+                      <w:rPr>
+                        <w:rFonts w:ascii="Cambria Math" w:hAnsi="Cambria Math"/>
+                        <w:lang w:bidi="fa-IR"/>
+                      </w:rPr>
+                      <m:t>Tsushima</m:t>
+                    </m:r>
+                    <m:r>
+                      <m:rPr>
+                        <m:sty m:val="p"/>
+                      </m:rPr>
+                      <w:rPr>
+                        <w:rFonts w:ascii="Cambria Math" w:hAnsi="Cambria Math"/>
+                        <w:lang w:bidi="fa-IR"/>
+                      </w:rPr>
+                      <m:t xml:space="preserve"> </m:t>
+                    </m:r>
+                  </m:e>
+                </m:d>
+                <m:r>
+                  <w:rPr>
+                    <w:rFonts w:ascii="Cambria Math" w:hAnsi="Cambria Math"/>
+                    <w:lang w:bidi="fa-IR"/>
+                  </w:rPr>
+                  <m:t>→GTA V</m:t>
+                </m:r>
+              </m:oMath>
+            </m:oMathPara>
+          </w:p>
+        </w:tc>
+      </w:tr>
+      <w:tr>
+        <w:tc>
+          <w:tcPr>
+            <w:tcW w:w="1702" w:type="dxa"/>
+          </w:tcPr>
+          <w:p>
+            <w:pPr>
+              <w:jc w:val="center"/>
+              <w:rPr>
+                <w:rFonts w:hint="cs"/>
+                <w:rtl/>
+                <w:lang w:bidi="fa-IR"/>
+              </w:rPr>
+            </w:pPr>
+            <w:r>
+              <w:rPr>
+                <w:rFonts w:hint="cs"/>
+                <w:rtl/>
+                <w:lang w:bidi="fa-IR"/>
+              </w:rPr>
+              <w:t>96.33٪</w:t>
+            </w:r>
+          </w:p>
+        </w:tc>
+        <w:tc>
+          <w:tcPr>
+            <w:tcW w:w="7648" w:type="dxa"/>
+          </w:tcPr>
+          <w:p>
+            <w:pPr>
+              <w:jc w:val="center"/>
+              <w:rPr>
+                <w:lang w:bidi="fa-IR"/>
+              </w:rPr>
+            </w:pPr>
+            <m:oMathPara>
+              <m:oMath>
+                <m:d>
+                  <m:dPr>
+                    <m:ctrlPr>
+                      <w:rPr>
+                        <w:rFonts w:ascii="Cambria Math" w:hAnsi="Cambria Math"/>
+                        <w:lang w:bidi="fa-IR"/>
+                      </w:rPr>
+                    </m:ctrlPr>
+                  </m:dPr>
+                  <m:e>
+                    <m:r>
+                      <m:rPr>
+                        <m:sty m:val="p"/>
+                      </m:rPr>
+                      <w:rPr>
+                        <w:rFonts w:ascii="Cambria Math" w:hAnsi="Cambria Math"/>
+                        <w:lang w:bidi="fa-IR"/>
+                      </w:rPr>
+                      <m:t>ARK:Survival</m:t>
+                    </m:r>
+                    <m:r>
+                      <m:rPr>
+                        <m:sty m:val="p"/>
+                      </m:rPr>
+                      <w:rPr>
+                        <w:rFonts w:ascii="Cambria Math" w:hAnsi="Cambria Math"/>
+                        <w:lang w:bidi="fa-IR"/>
+                      </w:rPr>
+                      <m:t xml:space="preserve"> </m:t>
+                    </m:r>
+                    <m:r>
+                      <m:rPr>
+                        <m:sty m:val="p"/>
+                      </m:rPr>
+                      <w:rPr>
+                        <w:rFonts w:ascii="Cambria Math" w:hAnsi="Cambria Math"/>
+                        <w:lang w:bidi="fa-IR"/>
+                      </w:rPr>
+                      <m:t>Evolved, Red</m:t>
+                    </m:r>
+                    <m:r>
+                      <m:rPr>
+                        <m:sty m:val="p"/>
+                      </m:rPr>
+                      <w:rPr>
+                        <w:rFonts w:ascii="Cambria Math" w:hAnsi="Cambria Math"/>
+                        <w:lang w:bidi="fa-IR"/>
+                      </w:rPr>
+                      <m:t xml:space="preserve"> </m:t>
+                    </m:r>
+                    <m:r>
+                      <m:rPr>
+                        <m:sty m:val="p"/>
+                      </m:rPr>
+                      <w:rPr>
+                        <w:rFonts w:ascii="Cambria Math" w:hAnsi="Cambria Math"/>
+                        <w:lang w:bidi="fa-IR"/>
+                      </w:rPr>
+                      <m:t>Dead</m:t>
+                    </m:r>
+                    <m:r>
+                      <m:rPr>
+                        <m:sty m:val="p"/>
+                      </m:rPr>
+                      <w:rPr>
+                        <w:rFonts w:ascii="Cambria Math" w:hAnsi="Cambria Math"/>
+                        <w:lang w:bidi="fa-IR"/>
+                      </w:rPr>
+                      <m:t xml:space="preserve"> </m:t>
+                    </m:r>
+                    <m:r>
+                      <m:rPr>
+                        <m:sty m:val="p"/>
+                      </m:rPr>
+                      <w:rPr>
+                        <w:rFonts w:ascii="Cambria Math" w:hAnsi="Cambria Math"/>
+                        <w:lang w:bidi="fa-IR"/>
+                      </w:rPr>
+                      <m:t>Redemption</m:t>
+                    </m:r>
+                    <m:r>
+                      <m:rPr>
+                        <m:sty m:val="p"/>
+                      </m:rPr>
+                      <w:rPr>
+                        <w:rFonts w:ascii="Cambria Math" w:hAnsi="Cambria Math"/>
+                        <w:lang w:bidi="fa-IR"/>
+                      </w:rPr>
+                      <m:t xml:space="preserve"> </m:t>
+                    </m:r>
+                    <m:r>
+                      <m:rPr>
+                        <m:sty m:val="p"/>
+                      </m:rPr>
+                      <w:rPr>
+                        <w:rFonts w:ascii="Cambria Math" w:hAnsi="Cambria Math"/>
+                        <w:lang w:bidi="fa-IR"/>
+                      </w:rPr>
+                      <m:t>2</m:t>
+                    </m:r>
+                  </m:e>
+                </m:d>
+                <m:r>
+                  <m:rPr>
+                    <m:sty m:val="p"/>
+                  </m:rPr>
+                  <w:rPr>
+                    <w:rFonts w:ascii="Cambria Math" w:hAnsi="Cambria Math"/>
+                    <w:lang w:bidi="fa-IR"/>
+                  </w:rPr>
+                  <m:t xml:space="preserve">→ UNCHARTED </m:t>
+                </m:r>
+                <m:r>
+                  <m:rPr>
+                    <m:sty m:val="p"/>
+                  </m:rPr>
+                  <w:rPr>
+                    <w:rFonts w:ascii="Cambria Math" w:hAnsi="Cambria Math"/>
+                    <w:lang w:bidi="fa-IR"/>
+                  </w:rPr>
+                  <m:t>4</m:t>
+                </m:r>
+              </m:oMath>
+            </m:oMathPara>
+          </w:p>
+        </w:tc>
+      </w:tr>
+      <w:tr>
+        <w:trPr>
+          <w:cnfStyle w:val="000000100000" w:firstRow="0" w:lastRow="0" w:firstColumn="0" w:lastColumn="0" w:oddVBand="0" w:evenVBand="0" w:oddHBand="1" w:evenHBand="0" w:firstRowFirstColumn="0" w:firstRowLastColumn="0" w:lastRowFirstColumn="0" w:lastRowLastColumn="0"/>
+        </w:trPr>
+        <w:tc>
+          <w:tcPr>
+            <w:tcW w:w="1702" w:type="dxa"/>
+          </w:tcPr>
+          <w:p>
+            <w:pPr>
+              <w:jc w:val="center"/>
+              <w:rPr>
+                <w:rFonts w:hint="cs"/>
+                <w:rtl/>
+                <w:lang w:bidi="fa-IR"/>
+              </w:rPr>
+            </w:pPr>
+            <w:r>
+              <w:rPr>
+                <w:rFonts w:hint="cs"/>
+                <w:rtl/>
+                <w:lang w:bidi="fa-IR"/>
+              </w:rPr>
+              <w:t>96.33٪</w:t>
+            </w:r>
+          </w:p>
+        </w:tc>
+        <w:tc>
+          <w:tcPr>
+            <w:tcW w:w="7648" w:type="dxa"/>
+          </w:tcPr>
+          <w:p>
+            <w:pPr>
+              <w:jc w:val="center"/>
+              <w:rPr>
+                <w:lang w:bidi="fa-IR"/>
+              </w:rPr>
+            </w:pPr>
+            <m:oMathPara>
+              <m:oMath>
+                <m:d>
+                  <m:dPr>
+                    <m:ctrlPr>
+                      <w:rPr>
+                        <w:rFonts w:ascii="Cambria Math" w:hAnsi="Cambria Math"/>
+                        <w:lang w:bidi="fa-IR"/>
+                      </w:rPr>
+                    </m:ctrlPr>
+                  </m:dPr>
+                  <m:e>
+                    <m:r>
+                      <m:rPr>
+                        <m:sty m:val="p"/>
+                      </m:rPr>
+                      <w:rPr>
+                        <w:rFonts w:ascii="Cambria Math" w:hAnsi="Cambria Math"/>
+                        <w:lang w:bidi="fa-IR"/>
+                      </w:rPr>
+                      <m:t>Ghos</m:t>
+                    </m:r>
+                    <m:r>
+                      <m:rPr>
+                        <m:sty m:val="p"/>
+                      </m:rPr>
+                      <w:rPr>
+                        <w:rFonts w:ascii="Cambria Math" w:hAnsi="Cambria Math"/>
+                        <w:lang w:bidi="fa-IR"/>
+                      </w:rPr>
+                      <m:t>t of Tsushima, Gran Turismo 7</m:t>
+                    </m:r>
+                  </m:e>
+                </m:d>
+                <m:r>
+                  <w:rPr>
+                    <w:rFonts w:ascii="Cambria Math" w:hAnsi="Cambria Math"/>
+                    <w:lang w:bidi="fa-IR"/>
+                  </w:rPr>
+                  <m:t xml:space="preserve">→ </m:t>
+                </m:r>
+                <m:r>
+                  <w:rPr>
+                    <w:rFonts w:ascii="Cambria Math" w:hAnsi="Cambria Math"/>
+                    <w:lang w:bidi="fa-IR"/>
+                  </w:rPr>
+                  <m:t>The</m:t>
+                </m:r>
+                <m:r>
+                  <w:rPr>
+                    <w:rFonts w:ascii="Cambria Math" w:hAnsi="Cambria Math"/>
+                    <w:lang w:bidi="fa-IR"/>
+                  </w:rPr>
+                  <m:t xml:space="preserve"> </m:t>
+                </m:r>
+                <m:r>
+                  <w:rPr>
+                    <w:rFonts w:ascii="Cambria Math" w:hAnsi="Cambria Math"/>
+                    <w:lang w:bidi="fa-IR"/>
+                  </w:rPr>
+                  <m:t>Last</m:t>
+                </m:r>
+                <m:r>
+                  <w:rPr>
+                    <w:rFonts w:ascii="Cambria Math" w:hAnsi="Cambria Math"/>
+                    <w:lang w:bidi="fa-IR"/>
+                  </w:rPr>
+                  <m:t xml:space="preserve"> </m:t>
+                </m:r>
+                <m:r>
+                  <w:rPr>
+                    <w:rFonts w:ascii="Cambria Math" w:hAnsi="Cambria Math"/>
+                    <w:lang w:bidi="fa-IR"/>
+                  </w:rPr>
+                  <m:t>of</m:t>
+                </m:r>
+                <m:r>
+                  <w:rPr>
+                    <w:rFonts w:ascii="Cambria Math" w:hAnsi="Cambria Math"/>
+                    <w:lang w:bidi="fa-IR"/>
+                  </w:rPr>
+                  <m:t xml:space="preserve"> </m:t>
+                </m:r>
+                <m:r>
+                  <w:rPr>
+                    <w:rFonts w:ascii="Cambria Math" w:hAnsi="Cambria Math"/>
+                    <w:lang w:bidi="fa-IR"/>
+                  </w:rPr>
+                  <m:t>Us</m:t>
+                </m:r>
+                <m:r>
+                  <w:rPr>
+                    <w:rFonts w:ascii="Cambria Math" w:hAnsi="Cambria Math"/>
+                    <w:lang w:bidi="fa-IR"/>
+                  </w:rPr>
+                  <m:t xml:space="preserve"> </m:t>
+                </m:r>
+                <m:r>
+                  <w:rPr>
+                    <w:rFonts w:ascii="Cambria Math" w:hAnsi="Cambria Math"/>
+                    <w:lang w:bidi="fa-IR"/>
+                  </w:rPr>
+                  <m:t>Part</m:t>
+                </m:r>
+                <m:r>
+                  <w:rPr>
+                    <w:rFonts w:ascii="Cambria Math" w:hAnsi="Cambria Math"/>
+                    <w:lang w:bidi="fa-IR"/>
+                  </w:rPr>
+                  <m:t xml:space="preserve"> </m:t>
+                </m:r>
+                <m:r>
+                  <w:rPr>
+                    <w:rFonts w:ascii="Cambria Math" w:hAnsi="Cambria Math"/>
+                    <w:lang w:bidi="fa-IR"/>
+                  </w:rPr>
+                  <m:t>II</m:t>
+                </m:r>
+              </m:oMath>
+            </m:oMathPara>
+          </w:p>
+        </w:tc>
+      </w:tr>
+    </w:tbl>
+    <w:p>
+      <w:pPr>
+        <w:bidi/>
+        <w:jc w:val="both"/>
+        <w:rPr>
+          <w:rtl/>
+          <w:lang w:bidi="fa-IR"/>
+        </w:rPr>
       </w:pPr>
       <w:bookmarkStart w:id="0" w:name="_GoBack"/>
       <w:bookmarkEnd w:id="0"/>
+    </w:p>
+    <w:p>
+      <w:pPr>
+        <w:bidi/>
+        <w:jc w:val="both"/>
+        <w:rPr>
+          <w:rFonts w:ascii="IRANSansX Bold" w:hAnsi="IRANSansX Bold" w:cs="IRANSansX Bold"/>
+          <w:color w:val="385623" w:themeColor="accent6" w:themeShade="80"/>
+          <w:sz w:val="32"/>
+          <w:szCs w:val="32"/>
+          <w:lang w:bidi="fa-IR"/>
+        </w:rPr>
+      </w:pPr>
       <w:r>
         <w:rPr>
           <w:rFonts w:ascii="IRANSansX Bold" w:hAnsi="IRANSansX Bold" w:cs="IRANSansX Bold" w:hint="cs"/>
@@ -5451,60 +7017,8 @@
           <w:rtl/>
           <w:lang w:bidi="fa-IR"/>
         </w:rPr>
-        <w:lastRenderedPageBreak/>
-        <w:t>سوال ۲</w:t>
-      </w:r>
-    </w:p>
-    <w:p>
-      <w:pPr>
-        <w:bidi/>
-        <w:jc w:val="both"/>
-        <w:rPr>
-          <w:rtl/>
-          <w:lang w:bidi="fa-IR"/>
-        </w:rPr>
-      </w:pPr>
-      <w:r>
-        <w:rPr>
-          <w:rFonts w:hint="cs"/>
-          <w:rtl/>
-          <w:lang w:bidi="fa-IR"/>
-        </w:rPr>
-        <w:t>س</w:t>
-      </w:r>
-    </w:p>
-    <w:p>
-      <w:pPr>
-        <w:bidi/>
-        <w:jc w:val="both"/>
-        <w:rPr>
-          <w:rtl/>
-          <w:lang w:bidi="fa-IR"/>
-        </w:rPr>
-      </w:pPr>
-    </w:p>
-    <w:p>
-      <w:pPr>
-        <w:bidi/>
-        <w:jc w:val="both"/>
-        <w:rPr>
-          <w:rtl/>
-          <w:lang w:bidi="fa-IR"/>
-        </w:rPr>
-      </w:pPr>
-    </w:p>
-    <w:p>
-      <w:pPr>
-        <w:bidi/>
-        <w:jc w:val="both"/>
-        <w:rPr>
-          <w:rFonts w:ascii="IRANSansX Bold" w:hAnsi="IRANSansX Bold" w:cs="IRANSansX Bold"/>
-          <w:color w:val="385623" w:themeColor="accent6" w:themeShade="80"/>
-          <w:sz w:val="32"/>
-          <w:szCs w:val="32"/>
-          <w:lang w:bidi="fa-IR"/>
-        </w:rPr>
-      </w:pPr>
+        <w:t xml:space="preserve">سوال </w:t>
+      </w:r>
       <w:r>
         <w:rPr>
           <w:rFonts w:ascii="IRANSansX Bold" w:hAnsi="IRANSansX Bold" w:cs="IRANSansX Bold" w:hint="cs"/>
@@ -5514,17 +7028,6 @@
           <w:rtl/>
           <w:lang w:bidi="fa-IR"/>
         </w:rPr>
-        <w:t xml:space="preserve">سوال </w:t>
-      </w:r>
-      <w:r>
-        <w:rPr>
-          <w:rFonts w:ascii="IRANSansX Bold" w:hAnsi="IRANSansX Bold" w:cs="IRANSansX Bold" w:hint="cs"/>
-          <w:color w:val="385623" w:themeColor="accent6" w:themeShade="80"/>
-          <w:sz w:val="32"/>
-          <w:szCs w:val="32"/>
-          <w:rtl/>
-          <w:lang w:bidi="fa-IR"/>
-        </w:rPr>
         <w:t>۳</w:t>
       </w:r>
     </w:p>
@@ -5533,7 +7036,6 @@
         <w:bidi/>
         <w:jc w:val="both"/>
         <w:rPr>
-          <w:rFonts w:hint="cs"/>
           <w:rtl/>
           <w:lang w:bidi="fa-IR"/>
         </w:rPr>
@@ -6078,7 +7580,7 @@
   <w:style w:type="paragraph" w:default="1" w:styleId="Normal">
     <w:name w:val="Normal"/>
     <w:qFormat/>
-    <w:rsid w:val="00F94905"/>
+    <w:rsid w:val="00761989"/>
     <w:rPr>
       <w:rFonts w:ascii="IRANSansX" w:eastAsia="IRANSansX" w:hAnsi="IRANSansX" w:cs="IRANSansX"/>
       <w:sz w:val="28"/>
@@ -6602,7 +8104,7 @@
 </file>
 
 <file path=customXml/itemProps1.xml><?xml version="1.0" encoding="utf-8"?>
-<ds:datastoreItem xmlns:ds="http://schemas.openxmlformats.org/officeDocument/2006/customXml" ds:itemID="{8CE97B1C-957C-4BF3-A285-8EBDD3401D59}">
+<ds:datastoreItem xmlns:ds="http://schemas.openxmlformats.org/officeDocument/2006/customXml" ds:itemID="{EDDA27E5-45E9-487A-899E-F1C1293B9255}">
   <ds:schemaRefs>
     <ds:schemaRef ds:uri="http://schemas.openxmlformats.org/officeDocument/2006/bibliography"/>
   </ds:schemaRefs>

</xml_diff>

<commit_message>
Complete Report for Q3
</commit_message>
<xml_diff>
--- a/Report.docx
+++ b/Report.docx
@@ -21,7 +21,7 @@
         <mc:AlternateContent>
           <mc:Choice Requires="wps">
             <w:drawing>
-              <wp:anchor distT="0" distB="0" distL="114300" distR="114300" simplePos="0" relativeHeight="251659264" behindDoc="1" locked="0" layoutInCell="1" allowOverlap="1">
+              <wp:anchor distT="0" distB="0" distL="114300" distR="114300" simplePos="0" relativeHeight="251658240" behindDoc="1" locked="0" layoutInCell="1" allowOverlap="1">
                 <wp:simplePos x="0" y="0"/>
                 <wp:positionH relativeFrom="page">
                   <wp:posOffset>-1007039</wp:posOffset>
@@ -50,15 +50,6 @@
                           <a:blip r:embed="rId6">
                             <a:alphaModFix amt="34000"/>
                             <a:extLst>
-                              <a:ext uri="{BEBA8EAE-BF5A-486C-A8C5-ECC9F3942E4B}">
-                                <a14:imgProps xmlns:a14="http://schemas.microsoft.com/office/drawing/2010/main">
-                                  <a14:imgLayer r:embed="rId7">
-                                    <a14:imgEffect>
-                                      <a14:colorTemperature colorTemp="11000"/>
-                                    </a14:imgEffect>
-                                  </a14:imgLayer>
-                                </a14:imgProps>
-                              </a:ext>
                               <a:ext uri="{28A0092B-C50C-407E-A947-70E740481C1C}">
                                 <a14:useLocalDpi xmlns:a14="http://schemas.microsoft.com/office/drawing/2010/main" val="0"/>
                               </a:ext>
@@ -106,8 +97,8 @@
           </mc:Choice>
           <mc:Fallback>
             <w:pict>
-              <v:rect w14:anchorId="6801322E" id="Rectangle 1" o:spid="_x0000_s1026" style="position:absolute;margin-left:-79.3pt;margin-top:-71.7pt;width:770.3pt;height:792.3pt;z-index:-251657216;visibility:visible;mso-wrap-style:square;mso-width-percent:0;mso-height-percent:0;mso-wrap-distance-left:9pt;mso-wrap-distance-top:0;mso-wrap-distance-right:9pt;mso-wrap-distance-bottom:0;mso-position-horizontal:absolute;mso-position-horizontal-relative:page;mso-position-vertical:absolute;mso-position-vertical-relative:text;mso-width-percent:0;mso-height-percent:0;mso-width-relative:margin;mso-height-relative:margin;v-text-anchor:middle" o:gfxdata="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" strokecolor="#1f4d78 [1604]" strokeweight="1pt">
-                <v:fill r:id="rId8" o:title="" opacity="22282f" recolor="t" rotate="t" type="frame"/>
+              <v:rect w14:anchorId="51857984" id="Rectangle 1" o:spid="_x0000_s1026" style="position:absolute;margin-left:-79.3pt;margin-top:-71.7pt;width:770.3pt;height:792.3pt;z-index:-251658240;visibility:visible;mso-wrap-style:square;mso-width-percent:0;mso-height-percent:0;mso-wrap-distance-left:9pt;mso-wrap-distance-top:0;mso-wrap-distance-right:9pt;mso-wrap-distance-bottom:0;mso-position-horizontal:absolute;mso-position-horizontal-relative:page;mso-position-vertical:absolute;mso-position-vertical-relative:text;mso-width-percent:0;mso-height-percent:0;mso-width-relative:margin;mso-height-relative:margin;v-text-anchor:middle" o:gfxdata="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" strokecolor="#1f4d78 [1604]" strokeweight="1pt">
+                <v:fill r:id="rId7" o:title="" opacity="22282f" recolor="t" rotate="t" type="frame"/>
                 <w10:wrap anchorx="page"/>
               </v:rect>
             </w:pict>
@@ -180,7 +171,7 @@
                     <pic:cNvPicPr/>
                   </pic:nvPicPr>
                   <pic:blipFill>
-                    <a:blip r:embed="rId9" cstate="print">
+                    <a:blip r:embed="rId8" cstate="print">
                       <a:duotone>
                         <a:prstClr val="black"/>
                         <a:schemeClr val="tx2">
@@ -7417,9 +7408,923 @@
         <w:bidi/>
         <w:jc w:val="both"/>
         <w:rPr>
-          <w:lang w:bidi="fa-IR"/>
-        </w:rPr>
-      </w:pPr>
+          <w:rFonts w:hint="cs"/>
+          <w:rtl/>
+          <w:lang w:bidi="fa-IR"/>
+        </w:rPr>
+      </w:pPr>
+      <w:r>
+        <w:rPr>
+          <w:rFonts w:hint="cs"/>
+          <w:rtl/>
+          <w:lang w:bidi="fa-IR"/>
+        </w:rPr>
+        <w:lastRenderedPageBreak/>
+        <w:t xml:space="preserve">ب) الگوریتم </w:t>
+      </w:r>
+      <w:r>
+        <w:rPr>
+          <w:lang w:bidi="fa-IR"/>
+        </w:rPr>
+        <w:t>LSH</w:t>
+      </w:r>
+      <w:r>
+        <w:rPr>
+          <w:rFonts w:hint="cs"/>
+          <w:rtl/>
+          <w:lang w:bidi="fa-IR"/>
+        </w:rPr>
+        <w:t xml:space="preserve">‌ از دو قسمت تشکیل شده است: تنظیم و جستجو. فاز تنظیم برای هر مجموعه‌داده یک بار بیشتر اجرا نمی‌شود و شامل ایجاد توابع هش و هش کردن کل مجموعه‌داده است؛ اما فاز جستجو برای هر داده کوئری باید یک بار انجام گیرد. </w:t>
+      </w:r>
+      <w:r>
+        <w:rPr>
+          <w:rFonts w:hint="cs"/>
+          <w:rtl/>
+          <w:lang w:bidi="fa-IR"/>
+        </w:rPr>
+        <w:t>برای الگوریتم خطی هیچ گام پیش پردازشی لازم نیست. برای مقایسه دو الگوریتم سه عدد زیر را بدست آوردیم:</w:t>
+      </w:r>
+    </w:p>
+    <w:p>
+      <w:pPr>
+        <w:pStyle w:val="ListParagraph"/>
+        <w:numPr>
+          <w:ilvl w:val="0"/>
+          <w:numId w:val="3"/>
+        </w:numPr>
+        <w:bidi/>
+        <w:jc w:val="both"/>
+        <w:rPr>
+          <w:lang w:bidi="fa-IR"/>
+        </w:rPr>
+      </w:pPr>
+      <w:r>
+        <w:rPr>
+          <w:rFonts w:hint="cs"/>
+          <w:rtl/>
+          <w:lang w:bidi="fa-IR"/>
+        </w:rPr>
+        <w:t xml:space="preserve">زمان لازم برای تنظیم </w:t>
+      </w:r>
+      <w:r>
+        <w:rPr>
+          <w:lang w:bidi="fa-IR"/>
+        </w:rPr>
+        <w:t>LSH</w:t>
+      </w:r>
+      <w:r>
+        <w:rPr>
+          <w:rFonts w:hint="cs"/>
+          <w:rtl/>
+          <w:lang w:bidi="fa-IR"/>
+        </w:rPr>
+        <w:t xml:space="preserve"> حدودا 16.98 ثانیه است.</w:t>
+      </w:r>
+    </w:p>
+    <w:p>
+      <w:pPr>
+        <w:pStyle w:val="ListParagraph"/>
+        <w:numPr>
+          <w:ilvl w:val="0"/>
+          <w:numId w:val="3"/>
+        </w:numPr>
+        <w:bidi/>
+        <w:jc w:val="both"/>
+        <w:rPr>
+          <w:rFonts w:hint="cs"/>
+          <w:lang w:bidi="fa-IR"/>
+        </w:rPr>
+      </w:pPr>
+      <w:r>
+        <w:rPr>
+          <w:rFonts w:hint="cs"/>
+          <w:rtl/>
+          <w:lang w:bidi="fa-IR"/>
+        </w:rPr>
+        <w:t xml:space="preserve">زمان جستجو </w:t>
+      </w:r>
+      <w:r>
+        <w:rPr>
+          <w:lang w:bidi="fa-IR"/>
+        </w:rPr>
+        <w:t>LSH</w:t>
+      </w:r>
+      <w:r>
+        <w:rPr>
+          <w:rFonts w:hint="cs"/>
+          <w:rtl/>
+          <w:lang w:bidi="fa-IR"/>
+        </w:rPr>
+        <w:t xml:space="preserve"> به طور میانگین برای هر داده حدودا 1.32 ثانیه است.</w:t>
+      </w:r>
+    </w:p>
+    <w:p>
+      <w:pPr>
+        <w:pStyle w:val="ListParagraph"/>
+        <w:numPr>
+          <w:ilvl w:val="0"/>
+          <w:numId w:val="3"/>
+        </w:numPr>
+        <w:bidi/>
+        <w:jc w:val="both"/>
+        <w:rPr>
+          <w:rFonts w:hint="cs"/>
+          <w:lang w:bidi="fa-IR"/>
+        </w:rPr>
+      </w:pPr>
+      <w:r>
+        <w:rPr>
+          <w:rFonts w:hint="cs"/>
+          <w:rtl/>
+          <w:lang w:bidi="fa-IR"/>
+        </w:rPr>
+        <w:t>زمان جستجو خطی به طور میانگین برای هر داده حدودا 34.99 ثانیه است.</w:t>
+      </w:r>
+    </w:p>
+    <w:p>
+      <w:pPr>
+        <w:bidi/>
+        <w:jc w:val="both"/>
+        <w:rPr>
+          <w:rtl/>
+          <w:lang w:bidi="fa-IR"/>
+        </w:rPr>
+      </w:pPr>
+      <w:r>
+        <w:rPr>
+          <w:rFonts w:hint="cs"/>
+          <w:rtl/>
+          <w:lang w:bidi="fa-IR"/>
+        </w:rPr>
+        <w:t xml:space="preserve">به طور طبیعی از آنجایی که تنظیم </w:t>
+      </w:r>
+      <w:r>
+        <w:rPr>
+          <w:lang w:bidi="fa-IR"/>
+        </w:rPr>
+        <w:t>LSH</w:t>
+      </w:r>
+      <w:r>
+        <w:rPr>
+          <w:rFonts w:hint="cs"/>
+          <w:rtl/>
+          <w:lang w:bidi="fa-IR"/>
+        </w:rPr>
+        <w:t xml:space="preserve">‌ یک بار و جستجو با </w:t>
+      </w:r>
+      <w:r>
+        <w:rPr>
+          <w:lang w:bidi="fa-IR"/>
+        </w:rPr>
+        <w:t>LSH</w:t>
+      </w:r>
+      <w:r>
+        <w:rPr>
+          <w:rFonts w:hint="cs"/>
+          <w:rtl/>
+          <w:lang w:bidi="fa-IR"/>
+        </w:rPr>
+        <w:t xml:space="preserve"> بارها و بارها انجام می‌گیرد، زمان تنظیم </w:t>
+      </w:r>
+      <w:r>
+        <w:rPr>
+          <w:lang w:bidi="fa-IR"/>
+        </w:rPr>
+        <w:t>LSH</w:t>
+      </w:r>
+      <w:r>
+        <w:rPr>
+          <w:rFonts w:hint="cs"/>
+          <w:rtl/>
+          <w:lang w:bidi="fa-IR"/>
+        </w:rPr>
+        <w:t xml:space="preserve"> عملا سرشکن می‌شود و تاثیر زیادی نخواهد داشت. در این حالت می‌توان دید که الگوریتم </w:t>
+      </w:r>
+      <w:r>
+        <w:rPr>
+          <w:lang w:bidi="fa-IR"/>
+        </w:rPr>
+        <w:t>LSH</w:t>
+      </w:r>
+      <w:r>
+        <w:rPr>
+          <w:rFonts w:hint="cs"/>
+          <w:rtl/>
+          <w:lang w:bidi="fa-IR"/>
+        </w:rPr>
+        <w:t xml:space="preserve"> نسبت به الگوریتم خطی 26.5 سریع‌تر است که  یک عدد بسیار قابل توجه است و نشان می‌دهد از نظر زمانی الگوریتم </w:t>
+      </w:r>
+      <w:r>
+        <w:rPr>
+          <w:lang w:bidi="fa-IR"/>
+        </w:rPr>
+        <w:t>LSH</w:t>
+      </w:r>
+      <w:r>
+        <w:rPr>
+          <w:rFonts w:hint="cs"/>
+          <w:rtl/>
+          <w:lang w:bidi="fa-IR"/>
+        </w:rPr>
+        <w:t xml:space="preserve">‌ شدیدا کارآمد است. حتی اگر قصد داشته باشیم تنها یک بار جسجو انجام دهیم و به واسطه آن مجبور شویم تا برای همان یک بار، یک بار هم تنظیم انجام دهیم، همچنان الگوریتم </w:t>
+      </w:r>
+      <w:r>
+        <w:rPr>
+          <w:lang w:bidi="fa-IR"/>
+        </w:rPr>
+        <w:t>LSH</w:t>
+      </w:r>
+      <w:r>
+        <w:rPr>
+          <w:rFonts w:hint="cs"/>
+          <w:rtl/>
+          <w:lang w:bidi="fa-IR"/>
+        </w:rPr>
+        <w:t>‌ با زمان اجرای 17.3 به نیمی از زمان اجرا برای الگوریتم جستجوی خطی نیاز خواهد داشت.</w:t>
+      </w:r>
+    </w:p>
+    <w:p>
+      <w:pPr>
+        <w:bidi/>
+        <w:jc w:val="both"/>
+        <w:rPr>
+          <w:rtl/>
+          <w:lang w:bidi="fa-IR"/>
+        </w:rPr>
+      </w:pPr>
+    </w:p>
+    <w:p>
+      <w:pPr>
+        <w:bidi/>
+        <w:jc w:val="both"/>
+        <w:rPr>
+          <w:rtl/>
+          <w:lang w:bidi="fa-IR"/>
+        </w:rPr>
+      </w:pPr>
+      <w:r>
+        <w:rPr>
+          <w:rFonts w:hint="cs"/>
+          <w:rtl/>
+          <w:lang w:bidi="fa-IR"/>
+        </w:rPr>
+        <w:t xml:space="preserve">ج) مقدار خطای بدست آمده مطابق با فرمول درخواستی برابر با 1.01 است. این نشان می‌دهد که روش </w:t>
+      </w:r>
+      <w:r>
+        <w:rPr>
+          <w:lang w:bidi="fa-IR"/>
+        </w:rPr>
+        <w:t>LSH</w:t>
+      </w:r>
+      <w:r>
+        <w:rPr>
+          <w:rFonts w:hint="cs"/>
+          <w:rtl/>
+          <w:lang w:bidi="fa-IR"/>
+        </w:rPr>
+        <w:t xml:space="preserve"> نه تنها یک جواب تقریبی را در زمان بسیار سریعی پیدا می‌کند بلکه این جواب تقریبی (حداقل برای این مجموعه‌داده، این پارامتر‌ها و این بار اجرا) بسیار به جواب نهایی نزدیک است و حدود ۱٪ خطا بیشتر ندارد.</w:t>
+      </w:r>
+    </w:p>
+    <w:p>
+      <w:pPr>
+        <w:bidi/>
+        <w:jc w:val="both"/>
+        <w:rPr>
+          <w:rtl/>
+          <w:lang w:bidi="fa-IR"/>
+        </w:rPr>
+      </w:pPr>
+    </w:p>
+    <w:p>
+      <w:pPr>
+        <w:bidi/>
+        <w:jc w:val="both"/>
+        <w:rPr>
+          <w:rtl/>
+          <w:lang w:bidi="fa-IR"/>
+        </w:rPr>
+      </w:pPr>
+      <w:r>
+        <w:rPr>
+          <w:rFonts w:hint="cs"/>
+          <w:rtl/>
+          <w:lang w:bidi="fa-IR"/>
+        </w:rPr>
+        <w:t>د)</w:t>
+      </w:r>
+      <w:r>
+        <w:rPr>
+          <w:rFonts w:hint="cs"/>
+          <w:rtl/>
+          <w:lang w:bidi="fa-IR"/>
+        </w:rPr>
+        <w:t xml:space="preserve"> در دو نمودار زیر تغییرات مقدار خطا به ازای تغییر هر یک از دو پارامتر </w:t>
+      </w:r>
+      <w:r>
+        <w:rPr>
+          <w:lang w:bidi="fa-IR"/>
+        </w:rPr>
+        <w:t>L</w:t>
+      </w:r>
+      <w:r>
+        <w:rPr>
+          <w:rFonts w:hint="cs"/>
+          <w:rtl/>
+          <w:lang w:bidi="fa-IR"/>
+        </w:rPr>
+        <w:t xml:space="preserve"> و </w:t>
+      </w:r>
+      <w:r>
+        <w:rPr>
+          <w:lang w:bidi="fa-IR"/>
+        </w:rPr>
+        <w:t>k</w:t>
+      </w:r>
+      <w:r>
+        <w:rPr>
+          <w:rFonts w:hint="cs"/>
+          <w:rtl/>
+          <w:lang w:bidi="fa-IR"/>
+        </w:rPr>
+        <w:t xml:space="preserve"> آورده شده است:</w:t>
+      </w:r>
+    </w:p>
+    <w:p>
+      <w:pPr>
+        <w:bidi/>
+        <w:jc w:val="both"/>
+        <w:rPr>
+          <w:rtl/>
+          <w:lang w:bidi="fa-IR"/>
+        </w:rPr>
+      </w:pPr>
+    </w:p>
+    <w:p>
+      <w:pPr>
+        <w:bidi/>
+        <w:jc w:val="both"/>
+        <w:rPr>
+          <w:rtl/>
+          <w:lang w:bidi="fa-IR"/>
+        </w:rPr>
+      </w:pPr>
+      <w:r>
+        <w:rPr>
+          <w:noProof/>
+        </w:rPr>
+        <w:lastRenderedPageBreak/>
+        <mc:AlternateContent>
+          <mc:Choice Requires="wpg">
+            <w:drawing>
+              <wp:anchor distT="0" distB="0" distL="114300" distR="114300" simplePos="0" relativeHeight="251661312" behindDoc="0" locked="0" layoutInCell="1" allowOverlap="1">
+                <wp:simplePos x="0" y="0"/>
+                <wp:positionH relativeFrom="column">
+                  <wp:posOffset>27214</wp:posOffset>
+                </wp:positionH>
+                <wp:positionV relativeFrom="paragraph">
+                  <wp:posOffset>0</wp:posOffset>
+                </wp:positionV>
+                <wp:extent cx="5914118" cy="2051685"/>
+                <wp:effectExtent l="0" t="0" r="0" b="5715"/>
+                <wp:wrapSquare wrapText="bothSides"/>
+                <wp:docPr id="5" name="Group 5"/>
+                <wp:cNvGraphicFramePr/>
+                <a:graphic xmlns:a="http://schemas.openxmlformats.org/drawingml/2006/main">
+                  <a:graphicData uri="http://schemas.microsoft.com/office/word/2010/wordprocessingGroup">
+                    <wpg:wgp>
+                      <wpg:cNvGrpSpPr/>
+                      <wpg:grpSpPr>
+                        <a:xfrm>
+                          <a:off x="0" y="0"/>
+                          <a:ext cx="5914118" cy="2051685"/>
+                          <a:chOff x="0" y="0"/>
+                          <a:chExt cx="5914118" cy="2051685"/>
+                        </a:xfrm>
+                      </wpg:grpSpPr>
+                      <pic:pic xmlns:pic="http://schemas.openxmlformats.org/drawingml/2006/picture">
+                        <pic:nvPicPr>
+                          <pic:cNvPr id="2" name="Picture 2" descr="C:\Users\AlirezaMazochi\AppData\Local\Microsoft\Windows\INetCache\Content.MSO\EBF6D2E0.tmp"/>
+                          <pic:cNvPicPr>
+                            <a:picLocks noChangeAspect="1"/>
+                          </pic:cNvPicPr>
+                        </pic:nvPicPr>
+                        <pic:blipFill>
+                          <a:blip r:embed="rId9">
+                            <a:extLst>
+                              <a:ext uri="{28A0092B-C50C-407E-A947-70E740481C1C}">
+                                <a14:useLocalDpi xmlns:a14="http://schemas.microsoft.com/office/drawing/2010/main" val="0"/>
+                              </a:ext>
+                            </a:extLst>
+                          </a:blip>
+                          <a:srcRect/>
+                          <a:stretch>
+                            <a:fillRect/>
+                          </a:stretch>
+                        </pic:blipFill>
+                        <pic:spPr bwMode="auto">
+                          <a:xfrm>
+                            <a:off x="2977243" y="0"/>
+                            <a:ext cx="2936875" cy="2051685"/>
+                          </a:xfrm>
+                          <a:prstGeom prst="rect">
+                            <a:avLst/>
+                          </a:prstGeom>
+                          <a:noFill/>
+                          <a:ln>
+                            <a:noFill/>
+                          </a:ln>
+                        </pic:spPr>
+                      </pic:pic>
+                      <pic:pic xmlns:pic="http://schemas.openxmlformats.org/drawingml/2006/picture">
+                        <pic:nvPicPr>
+                          <pic:cNvPr id="3" name="Picture 3" descr="C:\Users\AlirezaMazochi\AppData\Local\Microsoft\Windows\INetCache\Content.MSO\BAD31BEE.tmp"/>
+                          <pic:cNvPicPr>
+                            <a:picLocks noChangeAspect="1"/>
+                          </pic:cNvPicPr>
+                        </pic:nvPicPr>
+                        <pic:blipFill>
+                          <a:blip r:embed="rId10">
+                            <a:extLst>
+                              <a:ext uri="{28A0092B-C50C-407E-A947-70E740481C1C}">
+                                <a14:useLocalDpi xmlns:a14="http://schemas.microsoft.com/office/drawing/2010/main" val="0"/>
+                              </a:ext>
+                            </a:extLst>
+                          </a:blip>
+                          <a:srcRect/>
+                          <a:stretch>
+                            <a:fillRect/>
+                          </a:stretch>
+                        </pic:blipFill>
+                        <pic:spPr bwMode="auto">
+                          <a:xfrm>
+                            <a:off x="0" y="0"/>
+                            <a:ext cx="2936875" cy="2051685"/>
+                          </a:xfrm>
+                          <a:prstGeom prst="rect">
+                            <a:avLst/>
+                          </a:prstGeom>
+                          <a:noFill/>
+                          <a:ln>
+                            <a:noFill/>
+                          </a:ln>
+                        </pic:spPr>
+                      </pic:pic>
+                    </wpg:wgp>
+                  </a:graphicData>
+                </a:graphic>
+              </wp:anchor>
+            </w:drawing>
+          </mc:Choice>
+          <mc:Fallback>
+            <w:pict>
+              <v:group w14:anchorId="7CC265D5" id="Group 5" o:spid="_x0000_s1026" style="position:absolute;margin-left:2.15pt;margin-top:0;width:465.7pt;height:161.55pt;z-index:251661312" coordsize="59141,20516" o:gfxdata="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">
+                <v:shapetype id="_x0000_t75" coordsize="21600,21600" o:spt="75" o:preferrelative="t" path="m@4@5l@4@11@9@11@9@5xe" filled="f" stroked="f">
+                  <v:stroke joinstyle="miter"/>
+                  <v:formulas>
+                    <v:f eqn="if lineDrawn pixelLineWidth 0"/>
+                    <v:f eqn="sum @0 1 0"/>
+                    <v:f eqn="sum 0 0 @1"/>
+                    <v:f eqn="prod @2 1 2"/>
+                    <v:f eqn="prod @3 21600 pixelWidth"/>
+                    <v:f eqn="prod @3 21600 pixelHeight"/>
+                    <v:f eqn="sum @0 0 1"/>
+                    <v:f eqn="prod @6 1 2"/>
+                    <v:f eqn="prod @7 21600 pixelWidth"/>
+                    <v:f eqn="sum @8 21600 0"/>
+                    <v:f eqn="prod @7 21600 pixelHeight"/>
+                    <v:f eqn="sum @10 21600 0"/>
+                  </v:formulas>
+                  <v:path o:extrusionok="f" gradientshapeok="t" o:connecttype="rect"/>
+                  <o:lock v:ext="edit" aspectratio="t"/>
+                </v:shapetype>
+                <v:shape id="Picture 2" o:spid="_x0000_s1027" type="#_x0000_t75" style="position:absolute;left:29772;width:29369;height:20516;visibility:visible;mso-wrap-style:square" o:gfxdata="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">
+                  <v:imagedata r:id="rId11" o:title="EBF6D2E0"/>
+                  <v:path arrowok="t"/>
+                </v:shape>
+                <v:shape id="Picture 3" o:spid="_x0000_s1028" type="#_x0000_t75" style="position:absolute;width:29368;height:20516;visibility:visible;mso-wrap-style:square" o:gfxdata="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">
+                  <v:imagedata r:id="rId12" o:title="BAD31BEE"/>
+                  <v:path arrowok="t"/>
+                </v:shape>
+                <w10:wrap type="square"/>
+              </v:group>
+            </w:pict>
+          </mc:Fallback>
+        </mc:AlternateContent>
+      </w:r>
+    </w:p>
+    <w:p>
+      <w:pPr>
+        <w:bidi/>
+        <w:jc w:val="both"/>
+        <w:rPr>
+          <w:rtl/>
+          <w:lang w:bidi="fa-IR"/>
+        </w:rPr>
+      </w:pPr>
+      <w:r>
+        <w:rPr>
+          <w:rFonts w:hint="cs"/>
+          <w:rtl/>
+          <w:lang w:bidi="fa-IR"/>
+        </w:rPr>
+        <w:t xml:space="preserve">با بررسی این نمودار‌ها در می‌یابیم که افزایش </w:t>
+      </w:r>
+      <w:r>
+        <w:rPr>
+          <w:lang w:bidi="fa-IR"/>
+        </w:rPr>
+        <w:t>L</w:t>
+      </w:r>
+      <w:r>
+        <w:rPr>
+          <w:rFonts w:hint="cs"/>
+          <w:rtl/>
+          <w:lang w:bidi="fa-IR"/>
+        </w:rPr>
+        <w:t xml:space="preserve"> به طور کلی می‌تواند باعث کاهش نسبی خطا شود. چنین چیزی از نظر تئوری هم اثبات شده است؛ </w:t>
+      </w:r>
+      <w:r>
+        <w:rPr>
+          <w:lang w:bidi="fa-IR"/>
+        </w:rPr>
+        <w:t>L</w:t>
+      </w:r>
+      <w:r>
+        <w:rPr>
+          <w:rFonts w:hint="cs"/>
+          <w:rtl/>
+          <w:lang w:bidi="fa-IR"/>
+        </w:rPr>
+        <w:t xml:space="preserve"> به تعداد توابع هش اشاره می‌کند و هر چقدر بیشتر باشد الگوریتم </w:t>
+      </w:r>
+      <w:r>
+        <w:rPr>
+          <w:lang w:bidi="fa-IR"/>
+        </w:rPr>
+        <w:t>LSH</w:t>
+      </w:r>
+      <w:r>
+        <w:rPr>
+          <w:rFonts w:hint="cs"/>
+          <w:rtl/>
+          <w:lang w:bidi="fa-IR"/>
+        </w:rPr>
+        <w:t xml:space="preserve"> کاندیدای بیشتری تولید می‌کند. کاندیدای بیشتر دقت مدل را افزایش و سرعت آن را کاهش می‌دهد که در این آز</w:t>
+      </w:r>
+      <w:r>
+        <w:rPr>
+          <w:rFonts w:hint="cs"/>
+          <w:rtl/>
+          <w:lang w:bidi="fa-IR"/>
+        </w:rPr>
+        <w:t>مایش سرعت مورد بررسی نبوده است.</w:t>
+      </w:r>
+    </w:p>
+    <w:p>
+      <w:pPr>
+        <w:bidi/>
+        <w:jc w:val="both"/>
+        <w:rPr>
+          <w:rtl/>
+          <w:lang w:bidi="fa-IR"/>
+        </w:rPr>
+      </w:pPr>
+      <w:r>
+        <w:rPr>
+          <w:rFonts w:hint="cs"/>
+          <w:rtl/>
+          <w:lang w:bidi="fa-IR"/>
+        </w:rPr>
+        <w:t xml:space="preserve">در مورد </w:t>
+      </w:r>
+      <w:r>
+        <w:rPr>
+          <w:lang w:bidi="fa-IR"/>
+        </w:rPr>
+        <w:t>k</w:t>
+      </w:r>
+      <w:r>
+        <w:rPr>
+          <w:rFonts w:hint="cs"/>
+          <w:rtl/>
+          <w:lang w:bidi="fa-IR"/>
+        </w:rPr>
+        <w:t xml:space="preserve"> هم به نظر می‌رسد که در نتایج تجربی به طور کلی مقادیر بیشتر </w:t>
+      </w:r>
+      <w:r>
+        <w:rPr>
+          <w:lang w:bidi="fa-IR"/>
+        </w:rPr>
+        <w:t>k</w:t>
+      </w:r>
+      <w:r>
+        <w:rPr>
+          <w:rFonts w:hint="cs"/>
+          <w:rtl/>
+          <w:lang w:bidi="fa-IR"/>
+        </w:rPr>
+        <w:t xml:space="preserve"> خطای کمتری را به وجود آورده است. </w:t>
+      </w:r>
+      <w:r>
+        <w:rPr>
+          <w:rFonts w:hint="cs"/>
+          <w:rtl/>
+          <w:lang w:bidi="fa-IR"/>
+        </w:rPr>
+        <w:t xml:space="preserve">از نظر تئوری </w:t>
+      </w:r>
+      <w:r>
+        <w:rPr>
+          <w:rFonts w:hint="cs"/>
+          <w:rtl/>
+          <w:lang w:bidi="fa-IR"/>
+        </w:rPr>
+        <w:t xml:space="preserve">افزایش </w:t>
+      </w:r>
+      <w:r>
+        <w:rPr>
+          <w:lang w:bidi="fa-IR"/>
+        </w:rPr>
+        <w:t>k</w:t>
+      </w:r>
+      <w:r>
+        <w:rPr>
+          <w:rFonts w:hint="cs"/>
+          <w:rtl/>
+          <w:lang w:bidi="fa-IR"/>
+        </w:rPr>
+        <w:t xml:space="preserve"> باعث می‌شود که هش‌ها طول بیشتری داشته باشند و طبیعتا احتمال یکسان شدن هش دو الگوی متفاوت را کمتر می‌کند. پس زیاد شدن آن اگرچه باعث کاهش سرعت و مصرف بیشتر حافظه می‌شود ولی می‌تواند دقت را بهتر کند. </w:t>
+      </w:r>
+    </w:p>
+    <w:p>
+      <w:pPr>
+        <w:bidi/>
+        <w:jc w:val="both"/>
+        <w:rPr>
+          <w:rFonts w:hint="cs"/>
+          <w:rtl/>
+          <w:lang w:bidi="fa-IR"/>
+        </w:rPr>
+      </w:pPr>
+    </w:p>
+    <w:p>
+      <w:pPr>
+        <w:bidi/>
+        <w:jc w:val="both"/>
+        <w:rPr>
+          <w:rtl/>
+          <w:lang w:bidi="fa-IR"/>
+        </w:rPr>
+      </w:pPr>
+      <w:r>
+        <w:rPr>
+          <w:rFonts w:hint="cs"/>
+          <w:rtl/>
+          <w:lang w:bidi="fa-IR"/>
+        </w:rPr>
+        <w:t>ه)</w:t>
+      </w:r>
+      <w:r>
+        <w:rPr>
+          <w:rFonts w:hint="cs"/>
+          <w:rtl/>
+          <w:lang w:bidi="fa-IR"/>
+        </w:rPr>
+        <w:t xml:space="preserve"> تصویر کوئری و پیشنهادهای هر دو روش به ترتیب از چپ به راست در نمودار زیر آورده شده است. در این حالت به نظر می‌رسد که خروجی‌ها کاملا یکسان هستند.</w:t>
+      </w:r>
+    </w:p>
+    <w:p>
+      <w:pPr>
+        <w:bidi/>
+        <w:jc w:val="both"/>
+        <w:rPr>
+          <w:lang w:bidi="fa-IR"/>
+        </w:rPr>
+      </w:pPr>
+      <w:r>
+        <w:rPr>
+          <w:noProof/>
+        </w:rPr>
+        <w:drawing>
+          <wp:inline distT="0" distB="0" distL="0" distR="0">
+            <wp:extent cx="5943600" cy="1621201"/>
+            <wp:effectExtent l="0" t="0" r="0" b="0"/>
+            <wp:docPr id="6" name="Picture 6" descr="C:\Users\AlirezaMazochi\AppData\Local\Microsoft\Windows\INetCache\Content.MSO\B1905E2C.tmp"/>
+            <wp:cNvGraphicFramePr>
+              <a:graphicFrameLocks xmlns:a="http://schemas.openxmlformats.org/drawingml/2006/main" noChangeAspect="1"/>
+            </wp:cNvGraphicFramePr>
+            <a:graphic xmlns:a="http://schemas.openxmlformats.org/drawingml/2006/main">
+              <a:graphicData uri="http://schemas.openxmlformats.org/drawingml/2006/picture">
+                <pic:pic xmlns:pic="http://schemas.openxmlformats.org/drawingml/2006/picture">
+                  <pic:nvPicPr>
+                    <pic:cNvPr id="0" name="Picture 5" descr="C:\Users\AlirezaMazochi\AppData\Local\Microsoft\Windows\INetCache\Content.MSO\B1905E2C.tmp"/>
+                    <pic:cNvPicPr>
+                      <a:picLocks noChangeAspect="1" noChangeArrowheads="1"/>
+                    </pic:cNvPicPr>
+                  </pic:nvPicPr>
+                  <pic:blipFill>
+                    <a:blip r:embed="rId13">
+                      <a:extLst>
+                        <a:ext uri="{28A0092B-C50C-407E-A947-70E740481C1C}">
+                          <a14:useLocalDpi xmlns:a14="http://schemas.microsoft.com/office/drawing/2010/main" val="0"/>
+                        </a:ext>
+                      </a:extLst>
+                    </a:blip>
+                    <a:srcRect/>
+                    <a:stretch>
+                      <a:fillRect/>
+                    </a:stretch>
+                  </pic:blipFill>
+                  <pic:spPr bwMode="auto">
+                    <a:xfrm>
+                      <a:off x="0" y="0"/>
+                      <a:ext cx="5943600" cy="1621201"/>
+                    </a:xfrm>
+                    <a:prstGeom prst="rect">
+                      <a:avLst/>
+                    </a:prstGeom>
+                    <a:noFill/>
+                    <a:ln>
+                      <a:noFill/>
+                    </a:ln>
+                  </pic:spPr>
+                </pic:pic>
+              </a:graphicData>
+            </a:graphic>
+          </wp:inline>
+        </w:drawing>
+      </w:r>
+    </w:p>
+    <w:p>
+      <w:pPr>
+        <w:bidi/>
+        <w:jc w:val="both"/>
+        <w:rPr>
+          <w:rFonts w:hint="cs"/>
+          <w:rtl/>
+          <w:lang w:bidi="fa-IR"/>
+        </w:rPr>
+      </w:pPr>
+      <w:r>
+        <w:rPr>
+          <w:rFonts w:hint="cs"/>
+          <w:rtl/>
+          <w:lang w:bidi="fa-IR"/>
+        </w:rPr>
+        <w:lastRenderedPageBreak/>
+        <w:t>برای اطمینان از صحت نتایج من این آزمایش را سه مرتبه در کل تکرار کردم که دو بار آن خروجی کاملا یکسان را نشان می‌داد که ارائه شده است و یک بار هم خروجی زیر بدست آمد:</w:t>
+      </w:r>
+    </w:p>
+    <w:p>
+      <w:pPr>
+        <w:bidi/>
+        <w:jc w:val="both"/>
+        <w:rPr>
+          <w:lang w:bidi="fa-IR"/>
+        </w:rPr>
+      </w:pPr>
+      <w:r>
+        <w:rPr>
+          <w:noProof/>
+        </w:rPr>
+        <w:drawing>
+          <wp:inline distT="0" distB="0" distL="0" distR="0">
+            <wp:extent cx="5943600" cy="1621578"/>
+            <wp:effectExtent l="0" t="0" r="0" b="0"/>
+            <wp:docPr id="7" name="Picture 7" descr="C:\Users\AlirezaMazochi\AppData\Local\Microsoft\Windows\INetCache\Content.MSO\A7DF611A.tmp"/>
+            <wp:cNvGraphicFramePr>
+              <a:graphicFrameLocks xmlns:a="http://schemas.openxmlformats.org/drawingml/2006/main" noChangeAspect="1"/>
+            </wp:cNvGraphicFramePr>
+            <a:graphic xmlns:a="http://schemas.openxmlformats.org/drawingml/2006/main">
+              <a:graphicData uri="http://schemas.openxmlformats.org/drawingml/2006/picture">
+                <pic:pic xmlns:pic="http://schemas.openxmlformats.org/drawingml/2006/picture">
+                  <pic:nvPicPr>
+                    <pic:cNvPr id="0" name="Picture 7" descr="C:\Users\AlirezaMazochi\AppData\Local\Microsoft\Windows\INetCache\Content.MSO\A7DF611A.tmp"/>
+                    <pic:cNvPicPr>
+                      <a:picLocks noChangeAspect="1" noChangeArrowheads="1"/>
+                    </pic:cNvPicPr>
+                  </pic:nvPicPr>
+                  <pic:blipFill>
+                    <a:blip r:embed="rId14">
+                      <a:extLst>
+                        <a:ext uri="{28A0092B-C50C-407E-A947-70E740481C1C}">
+                          <a14:useLocalDpi xmlns:a14="http://schemas.microsoft.com/office/drawing/2010/main" val="0"/>
+                        </a:ext>
+                      </a:extLst>
+                    </a:blip>
+                    <a:srcRect/>
+                    <a:stretch>
+                      <a:fillRect/>
+                    </a:stretch>
+                  </pic:blipFill>
+                  <pic:spPr bwMode="auto">
+                    <a:xfrm>
+                      <a:off x="0" y="0"/>
+                      <a:ext cx="5943600" cy="1621578"/>
+                    </a:xfrm>
+                    <a:prstGeom prst="rect">
+                      <a:avLst/>
+                    </a:prstGeom>
+                    <a:noFill/>
+                    <a:ln>
+                      <a:noFill/>
+                    </a:ln>
+                  </pic:spPr>
+                </pic:pic>
+              </a:graphicData>
+            </a:graphic>
+          </wp:inline>
+        </w:drawing>
+      </w:r>
+    </w:p>
+    <w:p>
+      <w:pPr>
+        <w:bidi/>
+        <w:jc w:val="both"/>
+        <w:rPr>
+          <w:rFonts w:hint="cs"/>
+          <w:rtl/>
+          <w:lang w:bidi="fa-IR"/>
+        </w:rPr>
+      </w:pPr>
+      <w:r>
+        <w:rPr>
+          <w:rFonts w:hint="cs"/>
+          <w:rtl/>
+          <w:lang w:bidi="fa-IR"/>
+        </w:rPr>
+        <w:t xml:space="preserve">اگر مبنا را خروجی یکسان در نظر بگیریم، </w:t>
+      </w:r>
+      <w:r>
+        <w:rPr>
+          <w:lang w:bidi="fa-IR"/>
+        </w:rPr>
+        <w:t>LSH</w:t>
+      </w:r>
+      <w:r>
+        <w:rPr>
+          <w:rFonts w:hint="cs"/>
+          <w:rtl/>
+          <w:lang w:bidi="fa-IR"/>
+        </w:rPr>
+        <w:t xml:space="preserve"> هم از نظر دقت در این حالت خاص به جواب بهینه می‌رسد و هم از نظر سرعت یک تسریع بسیار مطلوب را رقم می‌زند. اگر هم مبنا را خروجی نسبتا متفاوت درنظر بگیریم، باز خروجی </w:t>
+      </w:r>
+      <w:r>
+        <w:rPr>
+          <w:lang w:bidi="fa-IR"/>
+        </w:rPr>
+        <w:t>LSH</w:t>
+      </w:r>
+      <w:r>
+        <w:rPr>
+          <w:rFonts w:hint="cs"/>
+          <w:rtl/>
+          <w:lang w:bidi="fa-IR"/>
+        </w:rPr>
+        <w:t xml:space="preserve">‌ قابل قبول است؛ چراکه به نظر می‌رسد </w:t>
+      </w:r>
+      <w:r>
+        <w:rPr>
+          <w:lang w:bidi="fa-IR"/>
+        </w:rPr>
+        <w:t>LSH</w:t>
+      </w:r>
+      <w:r>
+        <w:rPr>
+          <w:rFonts w:hint="cs"/>
+          <w:rtl/>
+          <w:lang w:bidi="fa-IR"/>
+        </w:rPr>
+        <w:t xml:space="preserve"> دومین عکس نزدیک را از دست داده است و در میان عکس‌های نزدیک آخر لیست هم تعدادی را از دست داده است. در این حالت برای مجموعه‌داده‌های خیلی کوچک شاید </w:t>
+      </w:r>
+      <w:r>
+        <w:rPr>
+          <w:lang w:bidi="fa-IR"/>
+        </w:rPr>
+        <w:t>LSH</w:t>
+      </w:r>
+      <w:r>
+        <w:rPr>
+          <w:rFonts w:hint="cs"/>
+          <w:rtl/>
+          <w:lang w:bidi="fa-IR"/>
+        </w:rPr>
+        <w:t xml:space="preserve"> گزینه خوبی نباشد ولی وقتی صحبت از کلان‌داده‌ها باشد عملا استفاده از روش خطی ممکن نیست و در این حالت هم </w:t>
+      </w:r>
+      <w:r>
+        <w:rPr>
+          <w:lang w:bidi="fa-IR"/>
+        </w:rPr>
+        <w:t>LSH</w:t>
+      </w:r>
+      <w:r>
+        <w:rPr>
+          <w:rFonts w:hint="cs"/>
+          <w:rtl/>
+          <w:lang w:bidi="fa-IR"/>
+        </w:rPr>
+        <w:t xml:space="preserve"> می‌تواند بهترین گزینه در مصالحه سرعت و دقت باشد.</w:t>
+      </w:r>
       <w:bookmarkStart w:id="0" w:name="_GoBack"/>
       <w:bookmarkEnd w:id="0"/>
     </w:p>
@@ -7668,11 +8573,127 @@
       </w:rPr>
     </w:lvl>
   </w:abstractNum>
+  <w:abstractNum w:abstractNumId="2" w15:restartNumberingAfterBreak="0">
+    <w:nsid w:val="48634418"/>
+    <w:multiLevelType w:val="hybridMultilevel"/>
+    <w:tmpl w:val="3A4CCD12"/>
+    <w:lvl w:ilvl="0" w:tplc="04090001">
+      <w:start w:val="1"/>
+      <w:numFmt w:val="bullet"/>
+      <w:lvlText w:val=""/>
+      <w:lvlJc w:val="left"/>
+      <w:pPr>
+        <w:ind w:left="720" w:hanging="360"/>
+      </w:pPr>
+      <w:rPr>
+        <w:rFonts w:ascii="Symbol" w:hAnsi="Symbol" w:hint="default"/>
+      </w:rPr>
+    </w:lvl>
+    <w:lvl w:ilvl="1" w:tplc="04090003" w:tentative="1">
+      <w:start w:val="1"/>
+      <w:numFmt w:val="bullet"/>
+      <w:lvlText w:val="o"/>
+      <w:lvlJc w:val="left"/>
+      <w:pPr>
+        <w:ind w:left="1440" w:hanging="360"/>
+      </w:pPr>
+      <w:rPr>
+        <w:rFonts w:ascii="Courier New" w:hAnsi="Courier New" w:cs="Courier New" w:hint="default"/>
+      </w:rPr>
+    </w:lvl>
+    <w:lvl w:ilvl="2" w:tplc="04090005" w:tentative="1">
+      <w:start w:val="1"/>
+      <w:numFmt w:val="bullet"/>
+      <w:lvlText w:val=""/>
+      <w:lvlJc w:val="left"/>
+      <w:pPr>
+        <w:ind w:left="2160" w:hanging="360"/>
+      </w:pPr>
+      <w:rPr>
+        <w:rFonts w:ascii="Wingdings" w:hAnsi="Wingdings" w:hint="default"/>
+      </w:rPr>
+    </w:lvl>
+    <w:lvl w:ilvl="3" w:tplc="04090001" w:tentative="1">
+      <w:start w:val="1"/>
+      <w:numFmt w:val="bullet"/>
+      <w:lvlText w:val=""/>
+      <w:lvlJc w:val="left"/>
+      <w:pPr>
+        <w:ind w:left="2880" w:hanging="360"/>
+      </w:pPr>
+      <w:rPr>
+        <w:rFonts w:ascii="Symbol" w:hAnsi="Symbol" w:hint="default"/>
+      </w:rPr>
+    </w:lvl>
+    <w:lvl w:ilvl="4" w:tplc="04090003" w:tentative="1">
+      <w:start w:val="1"/>
+      <w:numFmt w:val="bullet"/>
+      <w:lvlText w:val="o"/>
+      <w:lvlJc w:val="left"/>
+      <w:pPr>
+        <w:ind w:left="3600" w:hanging="360"/>
+      </w:pPr>
+      <w:rPr>
+        <w:rFonts w:ascii="Courier New" w:hAnsi="Courier New" w:cs="Courier New" w:hint="default"/>
+      </w:rPr>
+    </w:lvl>
+    <w:lvl w:ilvl="5" w:tplc="04090005" w:tentative="1">
+      <w:start w:val="1"/>
+      <w:numFmt w:val="bullet"/>
+      <w:lvlText w:val=""/>
+      <w:lvlJc w:val="left"/>
+      <w:pPr>
+        <w:ind w:left="4320" w:hanging="360"/>
+      </w:pPr>
+      <w:rPr>
+        <w:rFonts w:ascii="Wingdings" w:hAnsi="Wingdings" w:hint="default"/>
+      </w:rPr>
+    </w:lvl>
+    <w:lvl w:ilvl="6" w:tplc="04090001" w:tentative="1">
+      <w:start w:val="1"/>
+      <w:numFmt w:val="bullet"/>
+      <w:lvlText w:val=""/>
+      <w:lvlJc w:val="left"/>
+      <w:pPr>
+        <w:ind w:left="5040" w:hanging="360"/>
+      </w:pPr>
+      <w:rPr>
+        <w:rFonts w:ascii="Symbol" w:hAnsi="Symbol" w:hint="default"/>
+      </w:rPr>
+    </w:lvl>
+    <w:lvl w:ilvl="7" w:tplc="04090003" w:tentative="1">
+      <w:start w:val="1"/>
+      <w:numFmt w:val="bullet"/>
+      <w:lvlText w:val="o"/>
+      <w:lvlJc w:val="left"/>
+      <w:pPr>
+        <w:ind w:left="5760" w:hanging="360"/>
+      </w:pPr>
+      <w:rPr>
+        <w:rFonts w:ascii="Courier New" w:hAnsi="Courier New" w:cs="Courier New" w:hint="default"/>
+      </w:rPr>
+    </w:lvl>
+    <w:lvl w:ilvl="8" w:tplc="04090005" w:tentative="1">
+      <w:start w:val="1"/>
+      <w:numFmt w:val="bullet"/>
+      <w:lvlText w:val=""/>
+      <w:lvlJc w:val="left"/>
+      <w:pPr>
+        <w:ind w:left="6480" w:hanging="360"/>
+      </w:pPr>
+      <w:rPr>
+        <w:rFonts w:ascii="Wingdings" w:hAnsi="Wingdings" w:hint="default"/>
+      </w:rPr>
+    </w:lvl>
+  </w:abstractNum>
   <w:num w:numId="1">
     <w:abstractNumId w:val="0"/>
   </w:num>
   <w:num w:numId="2">
     <w:abstractNumId w:val="1"/>
+  </w:num>
+  <w:num w:numId="3">
+    <w:abstractNumId w:val="2"/>
   </w:num>
 </w:numbering>
 </file>
@@ -8594,7 +9615,7 @@
 </file>
 
 <file path=customXml/itemProps1.xml><?xml version="1.0" encoding="utf-8"?>
-<ds:datastoreItem xmlns:ds="http://schemas.openxmlformats.org/officeDocument/2006/customXml" ds:itemID="{3D3CADFB-31E1-4C4A-AADE-5E775C29931D}">
+<ds:datastoreItem xmlns:ds="http://schemas.openxmlformats.org/officeDocument/2006/customXml" ds:itemID="{8A49B60E-6BCB-4E0F-8E10-0F0300C2FA1B}">
   <ds:schemaRefs>
     <ds:schemaRef ds:uri="http://schemas.openxmlformats.org/officeDocument/2006/bibliography"/>
   </ds:schemaRefs>

</xml_diff>

<commit_message>
Small Change on Report
</commit_message>
<xml_diff>
--- a/Report.docx
+++ b/Report.docx
@@ -2072,7 +2072,15 @@
           <w:rtl/>
           <w:lang w:bidi="fa-IR"/>
         </w:rPr>
-        <w:t xml:space="preserve">جفت کلید-مقدار با توجه به مقادیر کلید در مرحله </w:t>
+        <w:t xml:space="preserve">جفت کلید-مقدارها </w:t>
+      </w:r>
+      <w:r>
+        <w:rPr>
+          <w:rFonts w:hint="cs"/>
+          <w:rtl/>
+          <w:lang w:bidi="fa-IR"/>
+        </w:rPr>
+        <w:t xml:space="preserve">با توجه به مقادیر کلید در مرحله </w:t>
       </w:r>
       <w:r>
         <w:rPr>
@@ -2595,17 +2603,52 @@
         <w:bidi/>
         <w:jc w:val="both"/>
         <w:rPr>
-          <w:rtl/>
-          <w:lang w:bidi="fa-IR"/>
-        </w:rPr>
-      </w:pPr>
-      <w:r>
-        <w:rPr>
-          <w:rFonts w:hint="cs"/>
-          <w:rtl/>
-          <w:lang w:bidi="fa-IR"/>
-        </w:rPr>
-        <w:t xml:space="preserve">بنابراین حداقل به سه </w:t>
+          <w:lang w:bidi="fa-IR"/>
+        </w:rPr>
+      </w:pPr>
+      <w:r>
+        <w:rPr>
+          <w:rFonts w:hint="cs"/>
+          <w:rtl/>
+          <w:lang w:bidi="fa-IR"/>
+        </w:rPr>
+        <w:t>بنابراین سه</w:t>
+      </w:r>
+      <w:r>
+        <w:rPr>
+          <w:lang w:bidi="fa-IR"/>
+        </w:rPr>
+        <w:t xml:space="preserve"> </w:t>
+      </w:r>
+      <w:r>
+        <w:rPr>
+          <w:rFonts w:hint="cs"/>
+          <w:rtl/>
+          <w:lang w:bidi="fa-IR"/>
+        </w:rPr>
+        <w:t xml:space="preserve">عمل </w:t>
+      </w:r>
+      <w:r>
+        <w:rPr>
+          <w:lang w:bidi="fa-IR"/>
+        </w:rPr>
+        <w:t>Reduce</w:t>
+      </w:r>
+      <w:r>
+        <w:rPr>
+          <w:rFonts w:hint="cs"/>
+          <w:rtl/>
+          <w:lang w:bidi="fa-IR"/>
+        </w:rPr>
+        <w:t xml:space="preserve"> داریم و اندازه یک</w:t>
+      </w:r>
+      <w:r>
+        <w:rPr>
+          <w:rFonts w:hint="cs"/>
+          <w:rtl/>
+          <w:lang w:bidi="fa-IR"/>
+        </w:rPr>
+        <w:t xml:space="preserve"> </w:t>
       </w:r>
       <w:r>
         <w:rPr>
@@ -2619,18 +2662,32 @@
           <w:rtl/>
           <w:lang w:bidi="fa-IR"/>
         </w:rPr>
-        <w:t xml:space="preserve"> برای مرحله بعد نیاز خواهیم داشت.</w:t>
-      </w:r>
-    </w:p>
-    <w:p>
-      <w:pPr>
-        <w:bidi/>
-        <w:jc w:val="both"/>
-        <w:rPr>
-          <w:rtl/>
-          <w:lang w:bidi="fa-IR"/>
-        </w:rPr>
-      </w:pPr>
+        <w:t xml:space="preserve"> </w:t>
+      </w:r>
+      <w:r>
+        <w:rPr>
+          <w:rFonts w:hint="cs"/>
+          <w:rtl/>
+          <w:lang w:bidi="fa-IR"/>
+        </w:rPr>
+        <w:t>حداقل باید ۵ باشد تا به مشکل نخوریم. چراکه برای کلید 10، تعداد پنج جفت کلید</w:t>
+      </w:r>
+      <w:r>
+        <w:rPr>
+          <w:rFonts w:ascii="Sakkal Majalla" w:hAnsi="Sakkal Majalla" w:cs="Sakkal Majalla" w:hint="cs"/>
+          <w:rtl/>
+          <w:lang w:bidi="fa-IR"/>
+        </w:rPr>
+        <w:t>–</w:t>
+      </w:r>
+      <w:r>
+        <w:rPr>
+          <w:rFonts w:hint="cs"/>
+          <w:rtl/>
+          <w:lang w:bidi="fa-IR"/>
+        </w:rPr>
+        <w:t>مقدار داریم.</w:t>
+      </w:r>
     </w:p>
     <w:p>
       <w:pPr>
@@ -2963,6 +3020,8 @@
           <w:lang w:bidi="fa-IR"/>
         </w:rPr>
       </w:pPr>
+      <w:bookmarkStart w:id="0" w:name="_GoBack"/>
+      <w:bookmarkEnd w:id="0"/>
     </w:p>
     <w:p>
       <w:pPr>
@@ -5219,7 +5278,6 @@
         <w:bidi/>
         <w:jc w:val="both"/>
         <w:rPr>
-          <w:rFonts w:hint="cs"/>
           <w:rtl/>
           <w:lang w:bidi="fa-IR"/>
         </w:rPr>
@@ -5343,7 +5401,6 @@
             <w:pPr>
               <w:jc w:val="center"/>
               <w:rPr>
-                <w:rFonts w:hint="cs"/>
                 <w:rtl/>
                 <w:lang w:bidi="fa-IR"/>
               </w:rPr>
@@ -5377,119 +5434,7 @@
                     <w:rFonts w:ascii="Cambria Math" w:hAnsi="Cambria Math"/>
                     <w:lang w:bidi="fa-IR"/>
                   </w:rPr>
-                  <m:t>Dying</m:t>
-                </m:r>
-                <m:r>
-                  <w:rPr>
-                    <w:rFonts w:ascii="Cambria Math" w:hAnsi="Cambria Math"/>
-                    <w:lang w:bidi="fa-IR"/>
-                  </w:rPr>
-                  <m:t xml:space="preserve"> </m:t>
-                </m:r>
-                <m:r>
-                  <w:rPr>
-                    <w:rFonts w:ascii="Cambria Math" w:hAnsi="Cambria Math"/>
-                    <w:lang w:bidi="fa-IR"/>
-                  </w:rPr>
-                  <m:t>Light</m:t>
-                </m:r>
-                <m:r>
-                  <w:rPr>
-                    <w:rFonts w:ascii="Cambria Math" w:hAnsi="Cambria Math"/>
-                    <w:lang w:bidi="fa-IR"/>
-                  </w:rPr>
-                  <m:t xml:space="preserve"> </m:t>
-                </m:r>
-                <m:r>
-                  <w:rPr>
-                    <w:rFonts w:ascii="Cambria Math" w:hAnsi="Cambria Math"/>
-                    <w:lang w:bidi="fa-IR"/>
-                  </w:rPr>
-                  <m:t>2</m:t>
-                </m:r>
-                <m:r>
-                  <w:rPr>
-                    <w:rFonts w:ascii="Cambria Math" w:hAnsi="Cambria Math"/>
-                    <w:lang w:bidi="fa-IR"/>
-                  </w:rPr>
-                  <m:t xml:space="preserve">→  </m:t>
-                </m:r>
-                <m:r>
-                  <w:rPr>
-                    <w:rFonts w:ascii="Cambria Math" w:hAnsi="Cambria Math"/>
-                    <w:lang w:bidi="fa-IR"/>
-                  </w:rPr>
-                  <m:t>The</m:t>
-                </m:r>
-                <m:r>
-                  <w:rPr>
-                    <w:rFonts w:ascii="Cambria Math" w:hAnsi="Cambria Math"/>
-                    <w:lang w:bidi="fa-IR"/>
-                  </w:rPr>
-                  <m:t xml:space="preserve"> </m:t>
-                </m:r>
-                <m:r>
-                  <w:rPr>
-                    <w:rFonts w:ascii="Cambria Math" w:hAnsi="Cambria Math"/>
-                    <w:lang w:bidi="fa-IR"/>
-                  </w:rPr>
-                  <m:t>Last</m:t>
-                </m:r>
-                <m:r>
-                  <w:rPr>
-                    <w:rFonts w:ascii="Cambria Math" w:hAnsi="Cambria Math"/>
-                    <w:lang w:bidi="fa-IR"/>
-                  </w:rPr>
-                  <m:t xml:space="preserve"> </m:t>
-                </m:r>
-                <m:r>
-                  <w:rPr>
-                    <w:rFonts w:ascii="Cambria Math" w:hAnsi="Cambria Math"/>
-                    <w:lang w:bidi="fa-IR"/>
-                  </w:rPr>
-                  <m:t>of</m:t>
-                </m:r>
-                <m:r>
-                  <w:rPr>
-                    <w:rFonts w:ascii="Cambria Math" w:hAnsi="Cambria Math"/>
-                    <w:lang w:bidi="fa-IR"/>
-                  </w:rPr>
-                  <m:t xml:space="preserve"> </m:t>
-                </m:r>
-                <m:r>
-                  <w:rPr>
-                    <w:rFonts w:ascii="Cambria Math" w:hAnsi="Cambria Math"/>
-                    <w:lang w:bidi="fa-IR"/>
-                  </w:rPr>
-                  <m:t>Us</m:t>
-                </m:r>
-                <m:r>
-                  <w:rPr>
-                    <w:rFonts w:ascii="Cambria Math" w:hAnsi="Cambria Math"/>
-                    <w:lang w:bidi="fa-IR"/>
-                  </w:rPr>
-                  <m:t xml:space="preserve"> </m:t>
-                </m:r>
-                <m:r>
-                  <w:rPr>
-                    <w:rFonts w:ascii="Cambria Math" w:hAnsi="Cambria Math"/>
-                    <w:lang w:bidi="fa-IR"/>
-                  </w:rPr>
-                  <m:t>Part</m:t>
-                </m:r>
-                <m:r>
-                  <w:rPr>
-                    <w:rFonts w:ascii="Cambria Math" w:hAnsi="Cambria Math"/>
-                    <w:lang w:bidi="fa-IR"/>
-                  </w:rPr>
-                  <m:t xml:space="preserve"> </m:t>
-                </m:r>
-                <m:r>
-                  <w:rPr>
-                    <w:rFonts w:ascii="Cambria Math" w:hAnsi="Cambria Math"/>
-                    <w:lang w:bidi="fa-IR"/>
-                  </w:rPr>
-                  <m:t>II</m:t>
+                  <m:t>Dying Light 2→  The Last of Us Part II</m:t>
                 </m:r>
               </m:oMath>
             </m:oMathPara>
@@ -5538,105 +5483,7 @@
                     <w:rFonts w:ascii="Cambria Math" w:hAnsi="Cambria Math"/>
                     <w:lang w:bidi="fa-IR"/>
                   </w:rPr>
-                  <m:t>ARK:Survival</m:t>
-                </m:r>
-                <m:r>
-                  <w:rPr>
-                    <w:rFonts w:ascii="Cambria Math" w:hAnsi="Cambria Math"/>
-                    <w:lang w:bidi="fa-IR"/>
-                  </w:rPr>
-                  <m:t xml:space="preserve"> </m:t>
-                </m:r>
-                <m:r>
-                  <w:rPr>
-                    <w:rFonts w:ascii="Cambria Math" w:hAnsi="Cambria Math"/>
-                    <w:lang w:bidi="fa-IR"/>
-                  </w:rPr>
-                  <m:t>Evolved</m:t>
-                </m:r>
-                <m:r>
-                  <w:rPr>
-                    <w:rFonts w:ascii="Cambria Math" w:hAnsi="Cambria Math"/>
-                    <w:lang w:bidi="fa-IR"/>
-                  </w:rPr>
-                  <m:t xml:space="preserve">→  </m:t>
-                </m:r>
-                <m:r>
-                  <w:rPr>
-                    <w:rFonts w:ascii="Cambria Math" w:hAnsi="Cambria Math"/>
-                    <w:lang w:bidi="fa-IR"/>
-                  </w:rPr>
-                  <m:t>The</m:t>
-                </m:r>
-                <m:r>
-                  <w:rPr>
-                    <w:rFonts w:ascii="Cambria Math" w:hAnsi="Cambria Math"/>
-                    <w:lang w:bidi="fa-IR"/>
-                  </w:rPr>
-                  <m:t xml:space="preserve"> </m:t>
-                </m:r>
-                <m:r>
-                  <w:rPr>
-                    <w:rFonts w:ascii="Cambria Math" w:hAnsi="Cambria Math"/>
-                    <w:lang w:bidi="fa-IR"/>
-                  </w:rPr>
-                  <m:t>Last</m:t>
-                </m:r>
-                <m:r>
-                  <w:rPr>
-                    <w:rFonts w:ascii="Cambria Math" w:hAnsi="Cambria Math"/>
-                    <w:lang w:bidi="fa-IR"/>
-                  </w:rPr>
-                  <m:t xml:space="preserve"> </m:t>
-                </m:r>
-                <m:r>
-                  <w:rPr>
-                    <w:rFonts w:ascii="Cambria Math" w:hAnsi="Cambria Math"/>
-                    <w:lang w:bidi="fa-IR"/>
-                  </w:rPr>
-                  <m:t>of</m:t>
-                </m:r>
-                <m:r>
-                  <w:rPr>
-                    <w:rFonts w:ascii="Cambria Math" w:hAnsi="Cambria Math"/>
-                    <w:lang w:bidi="fa-IR"/>
-                  </w:rPr>
-                  <m:t xml:space="preserve"> </m:t>
-                </m:r>
-                <m:r>
-                  <w:rPr>
-                    <w:rFonts w:ascii="Cambria Math" w:hAnsi="Cambria Math"/>
-                    <w:lang w:bidi="fa-IR"/>
-                  </w:rPr>
-                  <m:t>Us</m:t>
-                </m:r>
-                <m:r>
-                  <w:rPr>
-                    <w:rFonts w:ascii="Cambria Math" w:hAnsi="Cambria Math"/>
-                    <w:lang w:bidi="fa-IR"/>
-                  </w:rPr>
-                  <m:t xml:space="preserve"> </m:t>
-                </m:r>
-                <m:r>
-                  <w:rPr>
-                    <w:rFonts w:ascii="Cambria Math" w:hAnsi="Cambria Math"/>
-                    <w:lang w:bidi="fa-IR"/>
-                  </w:rPr>
-                  <m:t>Part</m:t>
-                </m:r>
-                <m:r>
-                  <w:rPr>
-                    <w:rFonts w:ascii="Cambria Math" w:hAnsi="Cambria Math"/>
-                    <w:lang w:bidi="fa-IR"/>
-                  </w:rPr>
-                  <m:t xml:space="preserve"> </m:t>
-                </m:r>
-                <m:r>
-                  <w:rPr>
-                    <w:rFonts w:ascii="Cambria Math" w:hAnsi="Cambria Math"/>
-                    <w:lang w:bidi="fa-IR"/>
-                  </w:rPr>
-                  <m:t>II</m:t>
+                  <m:t>ARK:Survival Evolved→  The Last of Us Part II</m:t>
                 </m:r>
               </m:oMath>
             </m:oMathPara>
@@ -5655,7 +5502,6 @@
             <w:pPr>
               <w:jc w:val="center"/>
               <w:rPr>
-                <w:rFonts w:hint="cs"/>
                 <w:rtl/>
                 <w:lang w:bidi="fa-IR"/>
               </w:rPr>
@@ -5688,35 +5534,7 @@
                     <w:rFonts w:ascii="Cambria Math" w:hAnsi="Cambria Math"/>
                     <w:lang w:bidi="fa-IR"/>
                   </w:rPr>
-                  <m:t>ARK:Survival</m:t>
-                </m:r>
-                <m:r>
-                  <w:rPr>
-                    <w:rFonts w:ascii="Cambria Math" w:hAnsi="Cambria Math"/>
-                    <w:lang w:bidi="fa-IR"/>
-                  </w:rPr>
-                  <m:t xml:space="preserve"> </m:t>
-                </m:r>
-                <m:r>
-                  <w:rPr>
-                    <w:rFonts w:ascii="Cambria Math" w:hAnsi="Cambria Math"/>
-                    <w:lang w:bidi="fa-IR"/>
-                  </w:rPr>
-                  <m:t>Evolved</m:t>
-                </m:r>
-                <m:r>
-                  <w:rPr>
-                    <w:rFonts w:ascii="Cambria Math" w:hAnsi="Cambria Math"/>
-                    <w:lang w:bidi="fa-IR"/>
-                  </w:rPr>
-                  <m:t xml:space="preserve">→  </m:t>
-                </m:r>
-                <m:r>
-                  <w:rPr>
-                    <w:rFonts w:ascii="Cambria Math" w:hAnsi="Cambria Math"/>
-                    <w:lang w:bidi="fa-IR"/>
-                  </w:rPr>
-                  <m:t>GTA V</m:t>
+                  <m:t>ARK:Survival Evolved→  GTA V</m:t>
                 </m:r>
               </m:oMath>
             </m:oMathPara>
@@ -5732,7 +5550,6 @@
             <w:pPr>
               <w:jc w:val="center"/>
               <w:rPr>
-                <w:rFonts w:hint="cs"/>
                 <w:rtl/>
                 <w:lang w:bidi="fa-IR"/>
               </w:rPr>
@@ -5765,49 +5582,7 @@
                     <w:rFonts w:ascii="Cambria Math" w:hAnsi="Cambria Math"/>
                     <w:lang w:bidi="fa-IR"/>
                   </w:rPr>
-                  <m:t>ARK:Survival</m:t>
-                </m:r>
-                <m:r>
-                  <w:rPr>
-                    <w:rFonts w:ascii="Cambria Math" w:hAnsi="Cambria Math"/>
-                    <w:lang w:bidi="fa-IR"/>
-                  </w:rPr>
-                  <m:t xml:space="preserve"> </m:t>
-                </m:r>
-                <m:r>
-                  <w:rPr>
-                    <w:rFonts w:ascii="Cambria Math" w:hAnsi="Cambria Math"/>
-                    <w:lang w:bidi="fa-IR"/>
-                  </w:rPr>
-                  <m:t>Evolved</m:t>
-                </m:r>
-                <m:r>
-                  <w:rPr>
-                    <w:rFonts w:ascii="Cambria Math" w:hAnsi="Cambria Math"/>
-                    <w:lang w:bidi="fa-IR"/>
-                  </w:rPr>
-                  <m:t xml:space="preserve">→  </m:t>
-                </m:r>
-                <m:r>
-                  <w:rPr>
-                    <w:rFonts w:ascii="Cambria Math" w:hAnsi="Cambria Math"/>
-                    <w:lang w:bidi="fa-IR"/>
-                  </w:rPr>
-                  <m:t>UNCHARTED</m:t>
-                </m:r>
-                <m:r>
-                  <w:rPr>
-                    <w:rFonts w:ascii="Cambria Math" w:hAnsi="Cambria Math"/>
-                    <w:lang w:bidi="fa-IR"/>
-                  </w:rPr>
-                  <m:t xml:space="preserve"> </m:t>
-                </m:r>
-                <m:r>
-                  <w:rPr>
-                    <w:rFonts w:ascii="Cambria Math" w:hAnsi="Cambria Math"/>
-                    <w:lang w:bidi="fa-IR"/>
-                  </w:rPr>
-                  <m:t>4</m:t>
+                  <m:t>ARK:Survival Evolved→  UNCHARTED 4</m:t>
                 </m:r>
               </m:oMath>
             </m:oMathPara>
@@ -5826,7 +5601,6 @@
             <w:pPr>
               <w:jc w:val="center"/>
               <w:rPr>
-                <w:rFonts w:hint="cs"/>
                 <w:rtl/>
                 <w:lang w:bidi="fa-IR"/>
               </w:rPr>
@@ -5859,63 +5633,7 @@
                     <w:rFonts w:ascii="Cambria Math" w:hAnsi="Cambria Math"/>
                     <w:lang w:bidi="fa-IR"/>
                   </w:rPr>
-                  <m:t>Ghost</m:t>
-                </m:r>
-                <m:r>
-                  <w:rPr>
-                    <w:rFonts w:ascii="Cambria Math" w:hAnsi="Cambria Math"/>
-                    <w:lang w:bidi="fa-IR"/>
-                  </w:rPr>
-                  <m:t xml:space="preserve"> </m:t>
-                </m:r>
-                <m:r>
-                  <w:rPr>
-                    <w:rFonts w:ascii="Cambria Math" w:hAnsi="Cambria Math"/>
-                    <w:lang w:bidi="fa-IR"/>
-                  </w:rPr>
-                  <m:t>of</m:t>
-                </m:r>
-                <m:r>
-                  <w:rPr>
-                    <w:rFonts w:ascii="Cambria Math" w:hAnsi="Cambria Math"/>
-                    <w:lang w:bidi="fa-IR"/>
-                  </w:rPr>
-                  <m:t xml:space="preserve"> </m:t>
-                </m:r>
-                <m:r>
-                  <w:rPr>
-                    <w:rFonts w:ascii="Cambria Math" w:hAnsi="Cambria Math"/>
-                    <w:lang w:bidi="fa-IR"/>
-                  </w:rPr>
-                  <m:t>Tsushima</m:t>
-                </m:r>
-                <m:r>
-                  <w:rPr>
-                    <w:rFonts w:ascii="Cambria Math" w:hAnsi="Cambria Math"/>
-                    <w:lang w:bidi="fa-IR"/>
-                  </w:rPr>
-                  <m:t xml:space="preserve">→  </m:t>
-                </m:r>
-                <m:r>
-                  <w:rPr>
-                    <w:rFonts w:ascii="Cambria Math" w:hAnsi="Cambria Math"/>
-                    <w:lang w:bidi="fa-IR"/>
-                  </w:rPr>
-                  <m:t>UNCHARTED</m:t>
-                </m:r>
-                <m:r>
-                  <w:rPr>
-                    <w:rFonts w:ascii="Cambria Math" w:hAnsi="Cambria Math"/>
-                    <w:lang w:bidi="fa-IR"/>
-                  </w:rPr>
-                  <m:t xml:space="preserve"> </m:t>
-                </m:r>
-                <m:r>
-                  <w:rPr>
-                    <w:rFonts w:ascii="Cambria Math" w:hAnsi="Cambria Math"/>
-                    <w:lang w:bidi="fa-IR"/>
-                  </w:rPr>
-                  <m:t>4</m:t>
+                  <m:t>Ghost of Tsushima→  UNCHARTED 4</m:t>
                 </m:r>
               </m:oMath>
             </m:oMathPara>
@@ -5938,7 +5656,6 @@
         <w:bidi/>
         <w:jc w:val="both"/>
         <w:rPr>
-          <w:rFonts w:hint="cs"/>
           <w:rtl/>
           <w:lang w:bidi="fa-IR"/>
         </w:rPr>
@@ -6070,7 +5787,6 @@
             <w:pPr>
               <w:jc w:val="center"/>
               <w:rPr>
-                <w:rFonts w:hint="cs"/>
                 <w:rtl/>
                 <w:lang w:bidi="fa-IR"/>
               </w:rPr>
@@ -6117,17 +5833,7 @@
                         <w:rFonts w:ascii="Cambria Math" w:hAnsi="Cambria Math"/>
                         <w:lang w:bidi="fa-IR"/>
                       </w:rPr>
-                      <m:t>(</m:t>
-                    </m:r>
-                    <m:r>
-                      <m:rPr>
-                        <m:sty m:val="p"/>
-                      </m:rPr>
-                      <w:rPr>
-                        <w:rFonts w:ascii="Cambria Math" w:hAnsi="Cambria Math"/>
-                        <w:lang w:bidi="fa-IR"/>
-                      </w:rPr>
-                      <m:t>Assassin</m:t>
+                      <m:t>(Assassin</m:t>
                     </m:r>
                   </m:e>
                   <m:sup>
@@ -6151,159 +5857,14 @@
                     <w:rFonts w:ascii="Cambria Math" w:hAnsi="Cambria Math"/>
                     <w:lang w:bidi="fa-IR"/>
                   </w:rPr>
-                  <m:t>s</m:t>
-                </m:r>
-                <m:r>
-                  <m:rPr>
-                    <m:sty m:val="p"/>
-                  </m:rPr>
-                  <w:rPr>
-                    <w:rFonts w:ascii="Cambria Math" w:hAnsi="Cambria Math"/>
-                    <w:lang w:bidi="fa-IR"/>
-                  </w:rPr>
-                  <m:t xml:space="preserve"> </m:t>
-                </m:r>
-                <m:r>
-                  <m:rPr>
-                    <m:sty m:val="p"/>
-                  </m:rPr>
-                  <w:rPr>
-                    <w:rFonts w:ascii="Cambria Math" w:hAnsi="Cambria Math"/>
-                    <w:lang w:bidi="fa-IR"/>
-                  </w:rPr>
-                  <m:t>Creed</m:t>
-                </m:r>
-                <m:r>
-                  <m:rPr>
-                    <m:sty m:val="p"/>
-                  </m:rPr>
-                  <w:rPr>
-                    <w:rFonts w:ascii="Cambria Math" w:hAnsi="Cambria Math"/>
-                    <w:lang w:bidi="fa-IR"/>
-                  </w:rPr>
-                  <m:t xml:space="preserve"> </m:t>
-                </m:r>
-                <m:r>
-                  <m:rPr>
-                    <m:sty m:val="p"/>
-                  </m:rPr>
-                  <w:rPr>
-                    <w:rFonts w:ascii="Cambria Math" w:hAnsi="Cambria Math"/>
-                    <w:lang w:bidi="fa-IR"/>
-                  </w:rPr>
-                  <m:t>Odyssey</m:t>
+                  <m:t>s Creed Odyssey</m:t>
                 </m:r>
                 <m:r>
                   <w:rPr>
                     <w:rFonts w:ascii="Cambria Math" w:hAnsi="Cambria Math"/>
                     <w:lang w:bidi="fa-IR"/>
                   </w:rPr>
-                  <m:t>,</m:t>
-                </m:r>
-                <m:r>
-                  <w:rPr>
-                    <w:rFonts w:ascii="Cambria Math" w:hAnsi="Cambria Math"/>
-                    <w:lang w:bidi="fa-IR"/>
-                  </w:rPr>
-                  <m:t>DAYS</m:t>
-                </m:r>
-                <m:r>
-                  <w:rPr>
-                    <w:rFonts w:ascii="Cambria Math" w:hAnsi="Cambria Math"/>
-                    <w:lang w:bidi="fa-IR"/>
-                  </w:rPr>
-                  <m:t xml:space="preserve"> </m:t>
-                </m:r>
-                <m:r>
-                  <w:rPr>
-                    <w:rFonts w:ascii="Cambria Math" w:hAnsi="Cambria Math"/>
-                    <w:lang w:bidi="fa-IR"/>
-                  </w:rPr>
-                  <m:t>GONE</m:t>
-                </m:r>
-                <m:r>
-                  <w:rPr>
-                    <w:rFonts w:ascii="Cambria Math" w:hAnsi="Cambria Math"/>
-                    <w:lang w:bidi="fa-IR"/>
-                  </w:rPr>
-                  <m:t xml:space="preserve"> )→</m:t>
-                </m:r>
-                <m:r>
-                  <w:rPr>
-                    <w:rFonts w:ascii="Cambria Math" w:hAnsi="Cambria Math"/>
-                    <w:lang w:bidi="fa-IR"/>
-                  </w:rPr>
-                  <m:t>The</m:t>
-                </m:r>
-                <m:r>
-                  <w:rPr>
-                    <w:rFonts w:ascii="Cambria Math" w:hAnsi="Cambria Math"/>
-                    <w:lang w:bidi="fa-IR"/>
-                  </w:rPr>
-                  <m:t xml:space="preserve"> </m:t>
-                </m:r>
-                <m:r>
-                  <w:rPr>
-                    <w:rFonts w:ascii="Cambria Math" w:hAnsi="Cambria Math"/>
-                    <w:lang w:bidi="fa-IR"/>
-                  </w:rPr>
-                  <m:t>Last</m:t>
-                </m:r>
-                <m:r>
-                  <w:rPr>
-                    <w:rFonts w:ascii="Cambria Math" w:hAnsi="Cambria Math"/>
-                    <w:lang w:bidi="fa-IR"/>
-                  </w:rPr>
-                  <m:t xml:space="preserve"> </m:t>
-                </m:r>
-                <m:r>
-                  <w:rPr>
-                    <w:rFonts w:ascii="Cambria Math" w:hAnsi="Cambria Math"/>
-                    <w:lang w:bidi="fa-IR"/>
-                  </w:rPr>
-                  <m:t>of</m:t>
-                </m:r>
-                <m:r>
-                  <w:rPr>
-                    <w:rFonts w:ascii="Cambria Math" w:hAnsi="Cambria Math"/>
-                    <w:lang w:bidi="fa-IR"/>
-                  </w:rPr>
-                  <m:t xml:space="preserve"> </m:t>
-                </m:r>
-                <m:r>
-                  <w:rPr>
-                    <w:rFonts w:ascii="Cambria Math" w:hAnsi="Cambria Math"/>
-                    <w:lang w:bidi="fa-IR"/>
-                  </w:rPr>
-                  <m:t>Us</m:t>
-                </m:r>
-                <m:r>
-                  <w:rPr>
-                    <w:rFonts w:ascii="Cambria Math" w:hAnsi="Cambria Math"/>
-                    <w:lang w:bidi="fa-IR"/>
-                  </w:rPr>
-                  <m:t xml:space="preserve"> </m:t>
-                </m:r>
-                <m:r>
-                  <w:rPr>
-                    <w:rFonts w:ascii="Cambria Math" w:hAnsi="Cambria Math"/>
-                    <w:lang w:bidi="fa-IR"/>
-                  </w:rPr>
-                  <m:t>Part</m:t>
-                </m:r>
-                <m:r>
-                  <w:rPr>
-                    <w:rFonts w:ascii="Cambria Math" w:hAnsi="Cambria Math"/>
-                    <w:lang w:bidi="fa-IR"/>
-                  </w:rPr>
-                  <m:t xml:space="preserve"> </m:t>
-                </m:r>
-                <m:r>
-                  <w:rPr>
-                    <w:rFonts w:ascii="Cambria Math" w:hAnsi="Cambria Math"/>
-                    <w:lang w:bidi="fa-IR"/>
-                  </w:rPr>
-                  <m:t>II</m:t>
+                  <m:t>,DAYS GONE )→The Last of Us Part II</m:t>
                 </m:r>
               </m:oMath>
             </m:oMathPara>
@@ -6319,7 +5880,6 @@
             <w:pPr>
               <w:jc w:val="center"/>
               <w:rPr>
-                <w:rFonts w:hint="cs"/>
                 <w:rtl/>
                 <w:lang w:bidi="fa-IR"/>
               </w:rPr>
@@ -6367,87 +5927,7 @@
                         <w:rFonts w:ascii="Cambria Math" w:hAnsi="Cambria Math"/>
                         <w:lang w:bidi="fa-IR"/>
                       </w:rPr>
-                      <m:t>A</m:t>
-                    </m:r>
-                    <m:r>
-                      <m:rPr>
-                        <m:sty m:val="p"/>
-                      </m:rPr>
-                      <w:rPr>
-                        <w:rFonts w:ascii="Cambria Math" w:hAnsi="Cambria Math"/>
-                        <w:lang w:bidi="fa-IR"/>
-                      </w:rPr>
-                      <m:t xml:space="preserve"> </m:t>
-                    </m:r>
-                    <m:r>
-                      <m:rPr>
-                        <m:sty m:val="p"/>
-                      </m:rPr>
-                      <w:rPr>
-                        <w:rFonts w:ascii="Cambria Math" w:hAnsi="Cambria Math"/>
-                        <w:lang w:bidi="fa-IR"/>
-                      </w:rPr>
-                      <m:t>Way</m:t>
-                    </m:r>
-                    <m:r>
-                      <m:rPr>
-                        <m:sty m:val="p"/>
-                      </m:rPr>
-                      <w:rPr>
-                        <w:rFonts w:ascii="Cambria Math" w:hAnsi="Cambria Math"/>
-                        <w:lang w:bidi="fa-IR"/>
-                      </w:rPr>
-                      <m:t xml:space="preserve"> </m:t>
-                    </m:r>
-                    <m:r>
-                      <m:rPr>
-                        <m:sty m:val="p"/>
-                      </m:rPr>
-                      <w:rPr>
-                        <w:rFonts w:ascii="Cambria Math" w:hAnsi="Cambria Math"/>
-                        <w:lang w:bidi="fa-IR"/>
-                      </w:rPr>
-                      <m:t>Out, Ghost</m:t>
-                    </m:r>
-                    <m:r>
-                      <m:rPr>
-                        <m:sty m:val="p"/>
-                      </m:rPr>
-                      <w:rPr>
-                        <w:rFonts w:ascii="Cambria Math" w:hAnsi="Cambria Math"/>
-                        <w:lang w:bidi="fa-IR"/>
-                      </w:rPr>
-                      <m:t xml:space="preserve"> </m:t>
-                    </m:r>
-                    <m:r>
-                      <m:rPr>
-                        <m:sty m:val="p"/>
-                      </m:rPr>
-                      <w:rPr>
-                        <w:rFonts w:ascii="Cambria Math" w:hAnsi="Cambria Math"/>
-                        <w:lang w:bidi="fa-IR"/>
-                      </w:rPr>
-                      <m:t>of</m:t>
-                    </m:r>
-                    <m:r>
-                      <m:rPr>
-                        <m:sty m:val="p"/>
-                      </m:rPr>
-                      <w:rPr>
-                        <w:rFonts w:ascii="Cambria Math" w:hAnsi="Cambria Math"/>
-                        <w:lang w:bidi="fa-IR"/>
-                      </w:rPr>
-                      <m:t xml:space="preserve"> </m:t>
-                    </m:r>
-                    <m:r>
-                      <m:rPr>
-                        <m:sty m:val="p"/>
-                      </m:rPr>
-                      <w:rPr>
-                        <w:rFonts w:ascii="Cambria Math" w:hAnsi="Cambria Math"/>
-                        <w:lang w:bidi="fa-IR"/>
-                      </w:rPr>
-                      <m:t>Tsushima</m:t>
+                      <m:t>A Way Out, Ghost of Tsushima</m:t>
                     </m:r>
                   </m:e>
                 </m:d>
@@ -6456,28 +5936,7 @@
                     <w:rFonts w:ascii="Cambria Math" w:hAnsi="Cambria Math"/>
                     <w:lang w:bidi="fa-IR"/>
                   </w:rPr>
-                  <m:t>→</m:t>
-                </m:r>
-                <m:r>
-                  <w:rPr>
-                    <w:rFonts w:ascii="Cambria Math" w:hAnsi="Cambria Math"/>
-                    <w:lang w:bidi="fa-IR"/>
-                  </w:rPr>
-                  <m:t>UNCHARTED</m:t>
-                </m:r>
-                <m:r>
-                  <w:rPr>
-                    <w:rFonts w:ascii="Cambria Math" w:hAnsi="Cambria Math"/>
-                    <w:lang w:bidi="fa-IR"/>
-                  </w:rPr>
-                  <m:t xml:space="preserve"> </m:t>
-                </m:r>
-                <m:r>
-                  <w:rPr>
-                    <w:rFonts w:ascii="Cambria Math" w:hAnsi="Cambria Math"/>
-                    <w:lang w:bidi="fa-IR"/>
-                  </w:rPr>
-                  <m:t>4</m:t>
+                  <m:t>→UNCHARTED 4</m:t>
                 </m:r>
               </m:oMath>
             </m:oMathPara>
@@ -6496,7 +5955,6 @@
             <w:pPr>
               <w:jc w:val="center"/>
               <w:rPr>
-                <w:rFonts w:hint="cs"/>
                 <w:rtl/>
                 <w:lang w:bidi="fa-IR"/>
               </w:rPr>
@@ -6543,97 +6001,7 @@
                         <w:rFonts w:ascii="Cambria Math" w:hAnsi="Cambria Math"/>
                         <w:lang w:bidi="fa-IR"/>
                       </w:rPr>
-                      <m:t>Far</m:t>
-                    </m:r>
-                    <m:r>
-                      <m:rPr>
-                        <m:sty m:val="p"/>
-                      </m:rPr>
-                      <w:rPr>
-                        <w:rFonts w:ascii="Cambria Math" w:hAnsi="Cambria Math"/>
-                        <w:lang w:bidi="fa-IR"/>
-                      </w:rPr>
-                      <m:t xml:space="preserve"> </m:t>
-                    </m:r>
-                    <m:r>
-                      <m:rPr>
-                        <m:sty m:val="p"/>
-                      </m:rPr>
-                      <w:rPr>
-                        <w:rFonts w:ascii="Cambria Math" w:hAnsi="Cambria Math"/>
-                        <w:lang w:bidi="fa-IR"/>
-                      </w:rPr>
-                      <m:t>Cry</m:t>
-                    </m:r>
-                    <m:r>
-                      <m:rPr>
-                        <m:sty m:val="p"/>
-                      </m:rPr>
-                      <w:rPr>
-                        <w:rFonts w:ascii="Cambria Math" w:hAnsi="Cambria Math"/>
-                        <w:lang w:bidi="fa-IR"/>
-                      </w:rPr>
-                      <m:t xml:space="preserve"> </m:t>
-                    </m:r>
-                    <m:r>
-                      <m:rPr>
-                        <m:sty m:val="p"/>
-                      </m:rPr>
-                      <w:rPr>
-                        <w:rFonts w:ascii="Cambria Math" w:hAnsi="Cambria Math"/>
-                        <w:lang w:bidi="fa-IR"/>
-                      </w:rPr>
-                      <m:t>6, Ghost</m:t>
-                    </m:r>
-                    <m:r>
-                      <m:rPr>
-                        <m:sty m:val="p"/>
-                      </m:rPr>
-                      <w:rPr>
-                        <w:rFonts w:ascii="Cambria Math" w:hAnsi="Cambria Math"/>
-                        <w:lang w:bidi="fa-IR"/>
-                      </w:rPr>
-                      <m:t xml:space="preserve"> </m:t>
-                    </m:r>
-                    <m:r>
-                      <m:rPr>
-                        <m:sty m:val="p"/>
-                      </m:rPr>
-                      <w:rPr>
-                        <w:rFonts w:ascii="Cambria Math" w:hAnsi="Cambria Math"/>
-                        <w:lang w:bidi="fa-IR"/>
-                      </w:rPr>
-                      <m:t>of</m:t>
-                    </m:r>
-                    <m:r>
-                      <m:rPr>
-                        <m:sty m:val="p"/>
-                      </m:rPr>
-                      <w:rPr>
-                        <w:rFonts w:ascii="Cambria Math" w:hAnsi="Cambria Math"/>
-                        <w:lang w:bidi="fa-IR"/>
-                      </w:rPr>
-                      <m:t xml:space="preserve"> </m:t>
-                    </m:r>
-                    <m:r>
-                      <m:rPr>
-                        <m:sty m:val="p"/>
-                      </m:rPr>
-                      <w:rPr>
-                        <w:rFonts w:ascii="Cambria Math" w:hAnsi="Cambria Math"/>
-                        <w:lang w:bidi="fa-IR"/>
-                      </w:rPr>
-                      <m:t>Tsushima</m:t>
-                    </m:r>
-                    <m:r>
-                      <m:rPr>
-                        <m:sty m:val="p"/>
-                      </m:rPr>
-                      <w:rPr>
-                        <w:rFonts w:ascii="Cambria Math" w:hAnsi="Cambria Math"/>
-                        <w:lang w:bidi="fa-IR"/>
-                      </w:rPr>
-                      <m:t xml:space="preserve"> </m:t>
+                      <m:t xml:space="preserve">Far Cry 6, Ghost of Tsushima </m:t>
                     </m:r>
                   </m:e>
                 </m:d>
@@ -6658,7 +6026,6 @@
             <w:pPr>
               <w:jc w:val="center"/>
               <w:rPr>
-                <w:rFonts w:hint="cs"/>
                 <w:rtl/>
                 <w:lang w:bidi="fa-IR"/>
               </w:rPr>
@@ -6704,87 +6071,7 @@
                         <w:rFonts w:ascii="Cambria Math" w:hAnsi="Cambria Math"/>
                         <w:lang w:bidi="fa-IR"/>
                       </w:rPr>
-                      <m:t>ARK:Survival</m:t>
-                    </m:r>
-                    <m:r>
-                      <m:rPr>
-                        <m:sty m:val="p"/>
-                      </m:rPr>
-                      <w:rPr>
-                        <w:rFonts w:ascii="Cambria Math" w:hAnsi="Cambria Math"/>
-                        <w:lang w:bidi="fa-IR"/>
-                      </w:rPr>
-                      <m:t xml:space="preserve"> </m:t>
-                    </m:r>
-                    <m:r>
-                      <m:rPr>
-                        <m:sty m:val="p"/>
-                      </m:rPr>
-                      <w:rPr>
-                        <w:rFonts w:ascii="Cambria Math" w:hAnsi="Cambria Math"/>
-                        <w:lang w:bidi="fa-IR"/>
-                      </w:rPr>
-                      <m:t>Evolved, Red</m:t>
-                    </m:r>
-                    <m:r>
-                      <m:rPr>
-                        <m:sty m:val="p"/>
-                      </m:rPr>
-                      <w:rPr>
-                        <w:rFonts w:ascii="Cambria Math" w:hAnsi="Cambria Math"/>
-                        <w:lang w:bidi="fa-IR"/>
-                      </w:rPr>
-                      <m:t xml:space="preserve"> </m:t>
-                    </m:r>
-                    <m:r>
-                      <m:rPr>
-                        <m:sty m:val="p"/>
-                      </m:rPr>
-                      <w:rPr>
-                        <w:rFonts w:ascii="Cambria Math" w:hAnsi="Cambria Math"/>
-                        <w:lang w:bidi="fa-IR"/>
-                      </w:rPr>
-                      <m:t>Dead</m:t>
-                    </m:r>
-                    <m:r>
-                      <m:rPr>
-                        <m:sty m:val="p"/>
-                      </m:rPr>
-                      <w:rPr>
-                        <w:rFonts w:ascii="Cambria Math" w:hAnsi="Cambria Math"/>
-                        <w:lang w:bidi="fa-IR"/>
-                      </w:rPr>
-                      <m:t xml:space="preserve"> </m:t>
-                    </m:r>
-                    <m:r>
-                      <m:rPr>
-                        <m:sty m:val="p"/>
-                      </m:rPr>
-                      <w:rPr>
-                        <w:rFonts w:ascii="Cambria Math" w:hAnsi="Cambria Math"/>
-                        <w:lang w:bidi="fa-IR"/>
-                      </w:rPr>
-                      <m:t>Redemption</m:t>
-                    </m:r>
-                    <m:r>
-                      <m:rPr>
-                        <m:sty m:val="p"/>
-                      </m:rPr>
-                      <w:rPr>
-                        <w:rFonts w:ascii="Cambria Math" w:hAnsi="Cambria Math"/>
-                        <w:lang w:bidi="fa-IR"/>
-                      </w:rPr>
-                      <m:t xml:space="preserve"> </m:t>
-                    </m:r>
-                    <m:r>
-                      <m:rPr>
-                        <m:sty m:val="p"/>
-                      </m:rPr>
-                      <w:rPr>
-                        <w:rFonts w:ascii="Cambria Math" w:hAnsi="Cambria Math"/>
-                        <w:lang w:bidi="fa-IR"/>
-                      </w:rPr>
-                      <m:t>2</m:t>
+                      <m:t>ARK:Survival Evolved, Red Dead Redemption 2</m:t>
                     </m:r>
                   </m:e>
                 </m:d>
@@ -6796,17 +6083,7 @@
                     <w:rFonts w:ascii="Cambria Math" w:hAnsi="Cambria Math"/>
                     <w:lang w:bidi="fa-IR"/>
                   </w:rPr>
-                  <m:t xml:space="preserve">→ UNCHARTED </m:t>
-                </m:r>
-                <m:r>
-                  <m:rPr>
-                    <m:sty m:val="p"/>
-                  </m:rPr>
-                  <w:rPr>
-                    <w:rFonts w:ascii="Cambria Math" w:hAnsi="Cambria Math"/>
-                    <w:lang w:bidi="fa-IR"/>
-                  </w:rPr>
-                  <m:t>4</m:t>
+                  <m:t>→ UNCHARTED 4</m:t>
                 </m:r>
               </m:oMath>
             </m:oMathPara>
@@ -6825,7 +6102,6 @@
             <w:pPr>
               <w:jc w:val="center"/>
               <w:rPr>
-                <w:rFonts w:hint="cs"/>
                 <w:rtl/>
                 <w:lang w:bidi="fa-IR"/>
               </w:rPr>
@@ -6871,17 +6147,7 @@
                         <w:rFonts w:ascii="Cambria Math" w:hAnsi="Cambria Math"/>
                         <w:lang w:bidi="fa-IR"/>
                       </w:rPr>
-                      <m:t>Ghos</m:t>
-                    </m:r>
-                    <m:r>
-                      <m:rPr>
-                        <m:sty m:val="p"/>
-                      </m:rPr>
-                      <w:rPr>
-                        <w:rFonts w:ascii="Cambria Math" w:hAnsi="Cambria Math"/>
-                        <w:lang w:bidi="fa-IR"/>
-                      </w:rPr>
-                      <m:t>t of Tsushima, Gran Turismo 7</m:t>
+                      <m:t>Ghost of Tsushima, Gran Turismo 7</m:t>
                     </m:r>
                   </m:e>
                 </m:d>
@@ -6890,84 +6156,7 @@
                     <w:rFonts w:ascii="Cambria Math" w:hAnsi="Cambria Math"/>
                     <w:lang w:bidi="fa-IR"/>
                   </w:rPr>
-                  <m:t xml:space="preserve">→ </m:t>
-                </m:r>
-                <m:r>
-                  <w:rPr>
-                    <w:rFonts w:ascii="Cambria Math" w:hAnsi="Cambria Math"/>
-                    <w:lang w:bidi="fa-IR"/>
-                  </w:rPr>
-                  <m:t>The</m:t>
-                </m:r>
-                <m:r>
-                  <w:rPr>
-                    <w:rFonts w:ascii="Cambria Math" w:hAnsi="Cambria Math"/>
-                    <w:lang w:bidi="fa-IR"/>
-                  </w:rPr>
-                  <m:t xml:space="preserve"> </m:t>
-                </m:r>
-                <m:r>
-                  <w:rPr>
-                    <w:rFonts w:ascii="Cambria Math" w:hAnsi="Cambria Math"/>
-                    <w:lang w:bidi="fa-IR"/>
-                  </w:rPr>
-                  <m:t>Last</m:t>
-                </m:r>
-                <m:r>
-                  <w:rPr>
-                    <w:rFonts w:ascii="Cambria Math" w:hAnsi="Cambria Math"/>
-                    <w:lang w:bidi="fa-IR"/>
-                  </w:rPr>
-                  <m:t xml:space="preserve"> </m:t>
-                </m:r>
-                <m:r>
-                  <w:rPr>
-                    <w:rFonts w:ascii="Cambria Math" w:hAnsi="Cambria Math"/>
-                    <w:lang w:bidi="fa-IR"/>
-                  </w:rPr>
-                  <m:t>of</m:t>
-                </m:r>
-                <m:r>
-                  <w:rPr>
-                    <w:rFonts w:ascii="Cambria Math" w:hAnsi="Cambria Math"/>
-                    <w:lang w:bidi="fa-IR"/>
-                  </w:rPr>
-                  <m:t xml:space="preserve"> </m:t>
-                </m:r>
-                <m:r>
-                  <w:rPr>
-                    <w:rFonts w:ascii="Cambria Math" w:hAnsi="Cambria Math"/>
-                    <w:lang w:bidi="fa-IR"/>
-                  </w:rPr>
-                  <m:t>Us</m:t>
-                </m:r>
-                <m:r>
-                  <w:rPr>
-                    <w:rFonts w:ascii="Cambria Math" w:hAnsi="Cambria Math"/>
-                    <w:lang w:bidi="fa-IR"/>
-                  </w:rPr>
-                  <m:t xml:space="preserve"> </m:t>
-                </m:r>
-                <m:r>
-                  <w:rPr>
-                    <w:rFonts w:ascii="Cambria Math" w:hAnsi="Cambria Math"/>
-                    <w:lang w:bidi="fa-IR"/>
-                  </w:rPr>
-                  <m:t>Part</m:t>
-                </m:r>
-                <m:r>
-                  <w:rPr>
-                    <w:rFonts w:ascii="Cambria Math" w:hAnsi="Cambria Math"/>
-                    <w:lang w:bidi="fa-IR"/>
-                  </w:rPr>
-                  <m:t xml:space="preserve"> </m:t>
-                </m:r>
-                <m:r>
-                  <w:rPr>
-                    <w:rFonts w:ascii="Cambria Math" w:hAnsi="Cambria Math"/>
-                    <w:lang w:bidi="fa-IR"/>
-                  </w:rPr>
-                  <m:t>II</m:t>
+                  <m:t>→ The Last of Us Part II</m:t>
                 </m:r>
               </m:oMath>
             </m:oMathPara>
@@ -7048,7 +6237,6 @@
         <w:bidi/>
         <w:jc w:val="both"/>
         <w:rPr>
-          <w:rFonts w:hint="cs"/>
           <w:rtl/>
           <w:lang w:bidi="fa-IR"/>
         </w:rPr>
@@ -7072,7 +6260,6 @@
         <w:bidi/>
         <w:jc w:val="both"/>
         <w:rPr>
-          <w:rFonts w:hint="cs"/>
           <w:lang w:bidi="fa-IR"/>
         </w:rPr>
       </w:pPr>
@@ -7502,7 +6689,6 @@
         <w:bidi/>
         <w:jc w:val="both"/>
         <w:rPr>
-          <w:rFonts w:hint="cs"/>
           <w:rtl/>
           <w:lang w:bidi="fa-IR"/>
         </w:rPr>
@@ -7585,7 +6771,6 @@
         <w:bidi/>
         <w:jc w:val="both"/>
         <w:rPr>
-          <w:rFonts w:hint="cs"/>
           <w:lang w:bidi="fa-IR"/>
         </w:rPr>
       </w:pPr>
@@ -7622,7 +6807,6 @@
         <w:bidi/>
         <w:jc w:val="both"/>
         <w:rPr>
-          <w:rFonts w:hint="cs"/>
           <w:lang w:bidi="fa-IR"/>
         </w:rPr>
       </w:pPr>
@@ -8225,7 +7409,6 @@
         <w:bidi/>
         <w:jc w:val="both"/>
         <w:rPr>
-          <w:rFonts w:hint="cs"/>
           <w:rtl/>
           <w:lang w:bidi="fa-IR"/>
         </w:rPr>
@@ -8324,7 +7507,6 @@
         <w:bidi/>
         <w:jc w:val="both"/>
         <w:rPr>
-          <w:rFonts w:hint="cs"/>
           <w:rtl/>
           <w:lang w:bidi="fa-IR"/>
         </w:rPr>
@@ -8467,8 +7649,6 @@
         </w:rPr>
         <w:t xml:space="preserve"> دست داده است و در میان عکس‌های </w:t>
       </w:r>
-      <w:bookmarkStart w:id="0" w:name="_GoBack"/>
-      <w:bookmarkEnd w:id="0"/>
       <w:r>
         <w:rPr>
           <w:rFonts w:hint="cs"/>
@@ -9793,7 +8973,7 @@
 </file>
 
 <file path=customXml/itemProps1.xml><?xml version="1.0" encoding="utf-8"?>
-<ds:datastoreItem xmlns:ds="http://schemas.openxmlformats.org/officeDocument/2006/customXml" ds:itemID="{A7CED833-76C4-4719-AB47-D427F9F6F3EC}">
+<ds:datastoreItem xmlns:ds="http://schemas.openxmlformats.org/officeDocument/2006/customXml" ds:itemID="{970D5866-E474-49E7-934A-549494B0D1CA}">
   <ds:schemaRefs>
     <ds:schemaRef ds:uri="http://schemas.openxmlformats.org/officeDocument/2006/bibliography"/>
   </ds:schemaRefs>

</xml_diff>

<commit_message>
Edit Report for Code 1
</commit_message>
<xml_diff>
--- a/Report.docx
+++ b/Report.docx
@@ -3020,8 +3020,6 @@
           <w:lang w:bidi="fa-IR"/>
         </w:rPr>
       </w:pPr>
-      <w:bookmarkStart w:id="0" w:name="_GoBack"/>
-      <w:bookmarkEnd w:id="0"/>
     </w:p>
     <w:p>
       <w:pPr>
@@ -5021,6 +5019,7 @@
           <w:p>
             <w:pPr>
               <w:rPr>
+                <w:rFonts w:hint="cs"/>
                 <w:rtl/>
                 <w:lang w:bidi="fa-IR"/>
               </w:rPr>
@@ -5029,7 +5028,7 @@
               <w:rPr>
                 <w:lang w:bidi="fa-IR"/>
               </w:rPr>
-              <w:t>575, 18560, 2554, 13654, 16324, 16350, 30134, 30691, 17, 113</w:t>
+              <w:t>18560, 2554, 13654, 16324, 16350, 30134, 30691, 17, 113, 134</w:t>
             </w:r>
           </w:p>
         </w:tc>
@@ -5039,8 +5038,10 @@
           </w:tcPr>
           <w:p>
             <w:pPr>
-              <w:jc w:val="both"/>
-              <w:rPr>
+              <w:bidi/>
+              <w:jc w:val="center"/>
+              <w:rPr>
+                <w:rFonts w:hint="cs"/>
                 <w:rtl/>
                 <w:lang w:bidi="fa-IR"/>
               </w:rPr>
@@ -5062,7 +5063,6 @@
           <w:p>
             <w:pPr>
               <w:rPr>
-                <w:rtl/>
                 <w:lang w:bidi="fa-IR"/>
               </w:rPr>
             </w:pPr>
@@ -5070,7 +5070,7 @@
               <w:rPr>
                 <w:lang w:bidi="fa-IR"/>
               </w:rPr>
-              <w:t>117, 13792, 33060, 112, 629, 5490, 19091, 19114, 19217, 24568</w:t>
+              <w:t>13792, 33060, 629, 5490, 19217, 25256, 34151, 34164, 34441, 45054</w:t>
             </w:r>
           </w:p>
         </w:tc>
@@ -5080,9 +5080,9 @@
           </w:tcPr>
           <w:p>
             <w:pPr>
-              <w:jc w:val="both"/>
-              <w:rPr>
-                <w:rtl/>
+              <w:bidi/>
+              <w:jc w:val="center"/>
+              <w:rPr>
                 <w:lang w:bidi="fa-IR"/>
               </w:rPr>
             </w:pPr>
@@ -5106,7 +5106,6 @@
           <w:p>
             <w:pPr>
               <w:rPr>
-                <w:rtl/>
                 <w:lang w:bidi="fa-IR"/>
               </w:rPr>
             </w:pPr>
@@ -5114,7 +5113,7 @@
               <w:rPr>
                 <w:lang w:bidi="fa-IR"/>
               </w:rPr>
-              <w:t>135, 34164, 12519, 13793, 15314, 19063, 23507, 23510, 25256, 34140</w:t>
+              <w:t>34164, 12519, 13793, 15314, 23507, 23510, 25256, 34140, 34169, 34207</w:t>
             </w:r>
           </w:p>
         </w:tc>
@@ -5124,9 +5123,9 @@
           </w:tcPr>
           <w:p>
             <w:pPr>
-              <w:jc w:val="both"/>
-              <w:rPr>
-                <w:rtl/>
+              <w:bidi/>
+              <w:jc w:val="center"/>
+              <w:rPr>
                 <w:lang w:bidi="fa-IR"/>
               </w:rPr>
             </w:pPr>
@@ -5147,7 +5146,6 @@
           <w:p>
             <w:pPr>
               <w:rPr>
-                <w:rtl/>
                 <w:lang w:bidi="fa-IR"/>
               </w:rPr>
             </w:pPr>
@@ -5155,7 +5153,7 @@
               <w:rPr>
                 <w:lang w:bidi="fa-IR"/>
               </w:rPr>
-              <w:t>913, 24456, 39540, 40560, 919, 30984, 30993, 30995, 30996, 33333</w:t>
+              <w:t>24456, 39540, 40560, 30984, 30993, 30995, 30996, 33333, 37875, 41352</w:t>
             </w:r>
           </w:p>
         </w:tc>
@@ -5165,9 +5163,9 @@
           </w:tcPr>
           <w:p>
             <w:pPr>
-              <w:jc w:val="both"/>
-              <w:rPr>
-                <w:rtl/>
+              <w:bidi/>
+              <w:jc w:val="center"/>
+              <w:rPr>
                 <w:lang w:bidi="fa-IR"/>
               </w:rPr>
             </w:pPr>
@@ -5191,7 +5189,6 @@
           <w:p>
             <w:pPr>
               <w:rPr>
-                <w:rtl/>
                 <w:lang w:bidi="fa-IR"/>
               </w:rPr>
             </w:pPr>
@@ -5209,9 +5206,9 @@
           </w:tcPr>
           <w:p>
             <w:pPr>
-              <w:jc w:val="both"/>
-              <w:rPr>
-                <w:rtl/>
+              <w:bidi/>
+              <w:jc w:val="center"/>
+              <w:rPr>
                 <w:lang w:bidi="fa-IR"/>
               </w:rPr>
             </w:pPr>
@@ -5234,6 +5231,8 @@
           <w:lang w:bidi="fa-IR"/>
         </w:rPr>
       </w:pPr>
+      <w:bookmarkStart w:id="0" w:name="_GoBack"/>
+      <w:bookmarkEnd w:id="0"/>
     </w:p>
     <w:p>
       <w:pPr>
@@ -8973,7 +8972,7 @@
 </file>
 
 <file path=customXml/itemProps1.xml><?xml version="1.0" encoding="utf-8"?>
-<ds:datastoreItem xmlns:ds="http://schemas.openxmlformats.org/officeDocument/2006/customXml" ds:itemID="{970D5866-E474-49E7-934A-549494B0D1CA}">
+<ds:datastoreItem xmlns:ds="http://schemas.openxmlformats.org/officeDocument/2006/customXml" ds:itemID="{ED80E8DC-6D35-4B5D-A9CA-21B708E1594E}">
   <ds:schemaRefs>
     <ds:schemaRef ds:uri="http://schemas.openxmlformats.org/officeDocument/2006/bibliography"/>
   </ds:schemaRefs>

</xml_diff>